<commit_message>
Added the Javascript coding questions
</commit_message>
<xml_diff>
--- a/react/React Quick Prep Notes.docx
+++ b/react/React Quick Prep Notes.docx
@@ -6767,12 +6767,14 @@
         <w:rPr>
           <w:b/>
           <w:bCs/>
-        </w:rPr>
-      </w:pPr>
-      <w:r>
-        <w:rPr>
-          <w:b/>
-          <w:bCs/>
+          <w:highlight w:val="yellow"/>
+        </w:rPr>
+      </w:pPr>
+      <w:r>
+        <w:rPr>
+          <w:b/>
+          <w:bCs/>
+          <w:highlight w:val="yellow"/>
         </w:rPr>
         <w:t xml:space="preserve">What is the </w:t>
       </w:r>
@@ -6781,6 +6783,7 @@
         <w:rPr>
           <w:b/>
           <w:bCs/>
+          <w:highlight w:val="yellow"/>
         </w:rPr>
         <w:t>useMemo</w:t>
       </w:r>
@@ -6789,6 +6792,7 @@
         <w:rPr>
           <w:b/>
           <w:bCs/>
+          <w:highlight w:val="yellow"/>
         </w:rPr>
         <w:t xml:space="preserve"> Hook (Most </w:t>
       </w:r>
@@ -6797,6 +6801,7 @@
         <w:rPr>
           <w:b/>
           <w:bCs/>
+          <w:highlight w:val="yellow"/>
         </w:rPr>
         <w:t>Most</w:t>
       </w:r>
@@ -6805,6 +6810,7 @@
         <w:rPr>
           <w:b/>
           <w:bCs/>
+          <w:highlight w:val="yellow"/>
         </w:rPr>
         <w:t xml:space="preserve"> Important another performance optimization hook) ?</w:t>
       </w:r>
@@ -7204,11 +7210,15 @@
           <w:ilvl w:val="0"/>
           <w:numId w:val="1"/>
         </w:numPr>
-      </w:pPr>
-      <w:r>
-        <w:rPr>
-          <w:b/>
-          <w:bCs/>
+        <w:rPr>
+          <w:highlight w:val="yellow"/>
+        </w:rPr>
+      </w:pPr>
+      <w:r>
+        <w:rPr>
+          <w:b/>
+          <w:bCs/>
+          <w:highlight w:val="yellow"/>
         </w:rPr>
         <w:t xml:space="preserve">What are the caveats of the </w:t>
       </w:r>
@@ -7217,6 +7227,7 @@
         <w:rPr>
           <w:b/>
           <w:bCs/>
+          <w:highlight w:val="yellow"/>
         </w:rPr>
         <w:t>useMemo</w:t>
       </w:r>
@@ -7225,6 +7236,7 @@
         <w:rPr>
           <w:b/>
           <w:bCs/>
+          <w:highlight w:val="yellow"/>
         </w:rPr>
         <w:t xml:space="preserve"> (Most </w:t>
       </w:r>
@@ -7233,6 +7245,7 @@
         <w:rPr>
           <w:b/>
           <w:bCs/>
+          <w:highlight w:val="yellow"/>
         </w:rPr>
         <w:t>Most</w:t>
       </w:r>
@@ -7241,6 +7254,7 @@
         <w:rPr>
           <w:b/>
           <w:bCs/>
+          <w:highlight w:val="yellow"/>
         </w:rPr>
         <w:t xml:space="preserve"> Important)?</w:t>
       </w:r>
@@ -7301,8 +7315,1372 @@
         <w:t>The Freezing Problem -&gt;</w:t>
       </w:r>
       <w:r>
-        <w:t xml:space="preserve">As we know the </w:t>
-      </w:r>
+        <w:t>As we know the</w:t>
+      </w:r>
+      <w:r>
+        <w:t xml:space="preserve"> when we pass the calculated value the </w:t>
+      </w:r>
+      <w:proofErr w:type="spellStart"/>
+      <w:r>
+        <w:t>useMemo</w:t>
+      </w:r>
+      <w:proofErr w:type="spellEnd"/>
+      <w:r>
+        <w:t xml:space="preserve"> freezes that value snapshot at the first render and continue to use it </w:t>
+      </w:r>
+    </w:p>
+    <w:p>
+      <w:pPr>
+        <w:pStyle w:val="ListParagraph"/>
+        <w:numPr>
+          <w:ilvl w:val="1"/>
+          <w:numId w:val="11"/>
+        </w:numPr>
+      </w:pPr>
+      <w:r>
+        <w:rPr>
+          <w:b/>
+          <w:bCs/>
+        </w:rPr>
+        <w:t>To Resolve the Above problem</w:t>
+      </w:r>
+      <w:r>
+        <w:t xml:space="preserve"> we need to add the dependencies so whenever the dependencies changes the value should be re-calculated so that updated value is being served.</w:t>
+      </w:r>
+    </w:p>
+    <w:p>
+      <w:pPr>
+        <w:pStyle w:val="ListParagraph"/>
+        <w:ind w:left="1440"/>
+      </w:pPr>
+      <w:r>
+        <w:t xml:space="preserve"> </w:t>
+      </w:r>
+    </w:p>
+    <w:p>
+      <w:pPr>
+        <w:pStyle w:val="ListParagraph"/>
+        <w:ind w:left="1440"/>
+      </w:pPr>
+    </w:p>
+    <w:p>
+      <w:pPr>
+        <w:pStyle w:val="ListParagraph"/>
+        <w:ind w:left="1440"/>
+      </w:pPr>
+    </w:p>
+    <w:p>
+      <w:pPr>
+        <w:pStyle w:val="ListParagraph"/>
+        <w:ind w:left="1440"/>
+      </w:pPr>
+    </w:p>
+    <w:p>
+      <w:pPr>
+        <w:pStyle w:val="ListParagraph"/>
+        <w:ind w:left="1440"/>
+      </w:pPr>
+    </w:p>
+    <w:p>
+      <w:pPr>
+        <w:pStyle w:val="ListParagraph"/>
+        <w:ind w:left="1440"/>
+      </w:pPr>
+    </w:p>
+    <w:p>
+      <w:pPr>
+        <w:pStyle w:val="ListParagraph"/>
+        <w:ind w:left="1440"/>
+      </w:pPr>
+    </w:p>
+    <w:p>
+      <w:pPr>
+        <w:pStyle w:val="ListParagraph"/>
+        <w:ind w:left="1440"/>
+        <w:jc w:val="center"/>
+      </w:pPr>
+    </w:p>
+    <w:p>
+      <w:pPr>
+        <w:pStyle w:val="ListParagraph"/>
+        <w:ind w:left="1440"/>
+        <w:jc w:val="center"/>
+        <w:rPr>
+          <w:b/>
+          <w:bCs/>
+          <w:sz w:val="24"/>
+          <w:szCs w:val="24"/>
+          <w:u w:val="single"/>
+        </w:rPr>
+      </w:pPr>
+      <w:r>
+        <w:rPr>
+          <w:b/>
+          <w:bCs/>
+          <w:sz w:val="24"/>
+          <w:szCs w:val="24"/>
+          <w:u w:val="single"/>
+        </w:rPr>
+        <w:lastRenderedPageBreak/>
+        <w:t xml:space="preserve">A Multi Component State Provider Hook – </w:t>
+      </w:r>
+      <w:proofErr w:type="spellStart"/>
+      <w:r>
+        <w:rPr>
+          <w:b/>
+          <w:bCs/>
+          <w:sz w:val="24"/>
+          <w:szCs w:val="24"/>
+          <w:u w:val="single"/>
+        </w:rPr>
+        <w:t>useContext</w:t>
+      </w:r>
+      <w:proofErr w:type="spellEnd"/>
+      <w:r>
+        <w:rPr>
+          <w:b/>
+          <w:bCs/>
+          <w:sz w:val="24"/>
+          <w:szCs w:val="24"/>
+          <w:u w:val="single"/>
+        </w:rPr>
+        <w:t>(Very Very Important)</w:t>
+      </w:r>
+    </w:p>
+    <w:p>
+      <w:pPr>
+        <w:pStyle w:val="ListParagraph"/>
+        <w:ind w:left="1440"/>
+        <w:rPr>
+          <w:b/>
+          <w:bCs/>
+          <w:sz w:val="24"/>
+          <w:szCs w:val="24"/>
+          <w:u w:val="single"/>
+        </w:rPr>
+      </w:pPr>
+    </w:p>
+    <w:p>
+      <w:pPr>
+        <w:pStyle w:val="ListParagraph"/>
+        <w:ind w:left="1440"/>
+        <w:rPr>
+          <w:b/>
+          <w:bCs/>
+          <w:sz w:val="24"/>
+          <w:szCs w:val="24"/>
+          <w:u w:val="single"/>
+        </w:rPr>
+      </w:pPr>
+    </w:p>
+    <w:p>
+      <w:pPr>
+        <w:pStyle w:val="ListParagraph"/>
+        <w:numPr>
+          <w:ilvl w:val="0"/>
+          <w:numId w:val="1"/>
+        </w:numPr>
+        <w:rPr>
+          <w:sz w:val="24"/>
+          <w:szCs w:val="24"/>
+        </w:rPr>
+      </w:pPr>
+      <w:r>
+        <w:rPr>
+          <w:sz w:val="24"/>
+          <w:szCs w:val="24"/>
+        </w:rPr>
+        <w:softHyphen/>
+      </w:r>
+      <w:r>
+        <w:rPr>
+          <w:b/>
+          <w:bCs/>
+        </w:rPr>
+        <w:t xml:space="preserve">What is the </w:t>
+      </w:r>
+      <w:proofErr w:type="spellStart"/>
+      <w:r>
+        <w:rPr>
+          <w:b/>
+          <w:bCs/>
+        </w:rPr>
+        <w:t>useContext</w:t>
+      </w:r>
+      <w:proofErr w:type="spellEnd"/>
+      <w:r>
+        <w:rPr>
+          <w:b/>
+          <w:bCs/>
+        </w:rPr>
+        <w:t xml:space="preserve"> Hook (Most </w:t>
+      </w:r>
+      <w:proofErr w:type="spellStart"/>
+      <w:r>
+        <w:rPr>
+          <w:b/>
+          <w:bCs/>
+        </w:rPr>
+        <w:t>Most</w:t>
+      </w:r>
+      <w:proofErr w:type="spellEnd"/>
+      <w:r>
+        <w:rPr>
+          <w:b/>
+          <w:bCs/>
+        </w:rPr>
+        <w:t xml:space="preserve"> Important)?</w:t>
+      </w:r>
+    </w:p>
+    <w:p>
+      <w:pPr>
+        <w:pStyle w:val="ListParagraph"/>
+        <w:numPr>
+          <w:ilvl w:val="0"/>
+          <w:numId w:val="11"/>
+        </w:numPr>
+        <w:rPr>
+          <w:sz w:val="24"/>
+          <w:szCs w:val="24"/>
+        </w:rPr>
+      </w:pPr>
+      <w:r>
+        <w:t xml:space="preserve">We know that react is mostly about the sharing state to multiple components. </w:t>
+      </w:r>
+    </w:p>
+    <w:p>
+      <w:pPr>
+        <w:pStyle w:val="ListParagraph"/>
+        <w:numPr>
+          <w:ilvl w:val="1"/>
+          <w:numId w:val="11"/>
+        </w:numPr>
+        <w:rPr>
+          <w:sz w:val="24"/>
+          <w:szCs w:val="24"/>
+        </w:rPr>
+      </w:pPr>
+      <w:r>
+        <w:t xml:space="preserve">We can easily provide the state to the direct parent from child and then its child component – Known as </w:t>
+      </w:r>
+      <w:r>
+        <w:rPr>
+          <w:b/>
+          <w:bCs/>
+        </w:rPr>
+        <w:t xml:space="preserve">Prop Drilling </w:t>
+      </w:r>
+    </w:p>
+    <w:p>
+      <w:pPr>
+        <w:pStyle w:val="ListParagraph"/>
+        <w:numPr>
+          <w:ilvl w:val="1"/>
+          <w:numId w:val="11"/>
+        </w:numPr>
+        <w:rPr>
+          <w:sz w:val="24"/>
+          <w:szCs w:val="24"/>
+        </w:rPr>
+      </w:pPr>
+      <w:r>
+        <w:t>But what about how to share the state from detached components which are lying in different trees .</w:t>
+      </w:r>
+    </w:p>
+    <w:p>
+      <w:pPr>
+        <w:pStyle w:val="ListParagraph"/>
+        <w:numPr>
+          <w:ilvl w:val="1"/>
+          <w:numId w:val="11"/>
+        </w:numPr>
+        <w:rPr>
+          <w:sz w:val="24"/>
+          <w:szCs w:val="24"/>
+        </w:rPr>
+      </w:pPr>
+      <w:r>
+        <w:rPr>
+          <w:b/>
+          <w:bCs/>
+        </w:rPr>
+        <w:t xml:space="preserve">This Problem is solved by the hook </w:t>
+      </w:r>
+      <w:proofErr w:type="spellStart"/>
+      <w:r>
+        <w:rPr>
+          <w:b/>
+          <w:bCs/>
+        </w:rPr>
+        <w:t>useContext</w:t>
+      </w:r>
+      <w:proofErr w:type="spellEnd"/>
+      <w:r>
+        <w:rPr>
+          <w:b/>
+          <w:bCs/>
+        </w:rPr>
+        <w:t xml:space="preserve"> , by which we can share the state to multiple components along the whole React Dom </w:t>
+      </w:r>
+    </w:p>
+    <w:p>
+      <w:pPr>
+        <w:ind w:left="1440"/>
+        <w:rPr>
+          <w:sz w:val="24"/>
+          <w:szCs w:val="24"/>
+        </w:rPr>
+      </w:pPr>
+      <w:r>
+        <w:rPr>
+          <w:sz w:val="24"/>
+          <w:szCs w:val="24"/>
+        </w:rPr>
+        <w:t>Definition</w:t>
+      </w:r>
+      <w:r>
+        <w:rPr>
+          <w:sz w:val="24"/>
+          <w:szCs w:val="24"/>
+        </w:rPr>
+        <w:sym w:font="Wingdings" w:char="F0E0"/>
+      </w:r>
+      <w:proofErr w:type="spellStart"/>
+      <w:r>
+        <w:rPr>
+          <w:sz w:val="24"/>
+          <w:szCs w:val="24"/>
+        </w:rPr>
+        <w:t>useContext</w:t>
+      </w:r>
+      <w:proofErr w:type="spellEnd"/>
+      <w:r>
+        <w:rPr>
+          <w:sz w:val="24"/>
+          <w:szCs w:val="24"/>
+        </w:rPr>
+        <w:t xml:space="preserve"> is a React Hook that lets you read and subscribe </w:t>
+      </w:r>
+      <w:r>
+        <w:rPr>
+          <w:sz w:val="24"/>
+          <w:szCs w:val="24"/>
+        </w:rPr>
+        <w:t xml:space="preserve">context </w:t>
+      </w:r>
+      <w:r>
+        <w:rPr>
+          <w:sz w:val="24"/>
+          <w:szCs w:val="24"/>
+        </w:rPr>
+        <w:t>from your component.</w:t>
+      </w:r>
+    </w:p>
+    <w:p>
+      <w:pPr>
+        <w:ind w:left="1440"/>
+        <w:rPr>
+          <w:b/>
+          <w:bCs/>
+        </w:rPr>
+      </w:pPr>
+      <w:r>
+        <w:rPr>
+          <w:b/>
+          <w:bCs/>
+        </w:rPr>
+        <w:t xml:space="preserve">The </w:t>
+      </w:r>
+      <w:proofErr w:type="spellStart"/>
+      <w:r>
+        <w:rPr>
+          <w:b/>
+          <w:bCs/>
+        </w:rPr>
+        <w:t>useContext</w:t>
+      </w:r>
+      <w:proofErr w:type="spellEnd"/>
+      <w:r>
+        <w:rPr>
+          <w:b/>
+          <w:bCs/>
+        </w:rPr>
+        <w:t xml:space="preserve"> Hook has three Main Component which creates the whole context </w:t>
+      </w:r>
+    </w:p>
+    <w:p>
+      <w:pPr>
+        <w:ind w:left="1440"/>
+        <w:rPr>
+          <w:b/>
+          <w:bCs/>
+        </w:rPr>
+      </w:pPr>
+      <w:r>
+        <w:rPr>
+          <w:b/>
+          <w:bCs/>
+        </w:rPr>
+        <w:sym w:font="Wingdings" w:char="F0E0"/>
+      </w:r>
+      <w:proofErr w:type="spellStart"/>
+      <w:r>
+        <w:rPr>
+          <w:b/>
+          <w:bCs/>
+        </w:rPr>
+        <w:t>createContext</w:t>
+      </w:r>
+      <w:proofErr w:type="spellEnd"/>
+    </w:p>
+    <w:p>
+      <w:pPr>
+        <w:ind w:left="1440"/>
+        <w:rPr>
+          <w:b/>
+          <w:bCs/>
+        </w:rPr>
+      </w:pPr>
+      <w:r>
+        <w:rPr>
+          <w:b/>
+          <w:bCs/>
+        </w:rPr>
+        <w:sym w:font="Wingdings" w:char="F0E0"/>
+      </w:r>
+      <w:proofErr w:type="spellStart"/>
+      <w:r>
+        <w:rPr>
+          <w:b/>
+          <w:bCs/>
+        </w:rPr>
+        <w:t>useContext</w:t>
+      </w:r>
+      <w:proofErr w:type="spellEnd"/>
+    </w:p>
+    <w:p>
+      <w:pPr>
+        <w:ind w:left="1440"/>
+        <w:rPr>
+          <w:b/>
+          <w:bCs/>
+        </w:rPr>
+      </w:pPr>
+      <w:r>
+        <w:rPr>
+          <w:b/>
+          <w:bCs/>
+        </w:rPr>
+        <w:sym w:font="Wingdings" w:char="F0E0"/>
+      </w:r>
+      <w:r>
+        <w:rPr>
+          <w:b/>
+          <w:bCs/>
+        </w:rPr>
+        <w:t>Provider and Consumer(class based)</w:t>
+      </w:r>
+    </w:p>
+    <w:p>
+      <w:pPr>
+        <w:ind w:left="1440"/>
+        <w:rPr>
+          <w:b/>
+          <w:bCs/>
+        </w:rPr>
+      </w:pPr>
+      <w:r>
+        <w:rPr>
+          <w:b/>
+          <w:bCs/>
+        </w:rPr>
+        <w:t xml:space="preserve">Below is the Syntax of the </w:t>
+      </w:r>
+      <w:proofErr w:type="spellStart"/>
+      <w:r>
+        <w:rPr>
+          <w:b/>
+          <w:bCs/>
+        </w:rPr>
+        <w:t>useContext</w:t>
+      </w:r>
+      <w:proofErr w:type="spellEnd"/>
+      <w:r>
+        <w:rPr>
+          <w:b/>
+          <w:bCs/>
+        </w:rPr>
+        <w:t xml:space="preserve"> hook:-</w:t>
+      </w:r>
+    </w:p>
+    <w:p>
+      <w:pPr>
+        <w:shd w:val="clear" w:color="auto" w:fill="132C34"/>
+        <w:spacing w:after="0" w:line="285" w:lineRule="atLeast"/>
+        <w:rPr>
+          <w:rFonts w:ascii="Cascadia Code" w:eastAsia="Times New Roman" w:hAnsi="Cascadia Code" w:cs="Cascadia Code"/>
+          <w:color w:val="C3E0E9"/>
+          <w:kern w:val="0"/>
+          <w:sz w:val="21"/>
+          <w:szCs w:val="21"/>
+          <w:lang w:eastAsia="en-IN"/>
+          <w14:ligatures w14:val="none"/>
+        </w:rPr>
+      </w:pPr>
+      <w:r>
+        <w:rPr>
+          <w:rFonts w:ascii="Cascadia Code" w:eastAsia="Times New Roman" w:hAnsi="Cascadia Code" w:cs="Cascadia Code"/>
+          <w:i/>
+          <w:iCs/>
+          <w:color w:val="BDE3EF"/>
+          <w:kern w:val="0"/>
+          <w:sz w:val="21"/>
+          <w:szCs w:val="21"/>
+          <w:lang w:eastAsia="en-IN"/>
+          <w14:ligatures w14:val="none"/>
+        </w:rPr>
+        <w:t xml:space="preserve">// </w:t>
+      </w:r>
+      <w:proofErr w:type="spellStart"/>
+      <w:r>
+        <w:rPr>
+          <w:rFonts w:ascii="Cascadia Code" w:eastAsia="Times New Roman" w:hAnsi="Cascadia Code" w:cs="Cascadia Code"/>
+          <w:i/>
+          <w:iCs/>
+          <w:color w:val="BDE3EF"/>
+          <w:kern w:val="0"/>
+          <w:sz w:val="21"/>
+          <w:szCs w:val="21"/>
+          <w:lang w:eastAsia="en-IN"/>
+          <w14:ligatures w14:val="none"/>
+        </w:rPr>
+        <w:t>useContext</w:t>
+      </w:r>
+      <w:proofErr w:type="spellEnd"/>
+      <w:r>
+        <w:rPr>
+          <w:rFonts w:ascii="Cascadia Code" w:eastAsia="Times New Roman" w:hAnsi="Cascadia Code" w:cs="Cascadia Code"/>
+          <w:i/>
+          <w:iCs/>
+          <w:color w:val="BDE3EF"/>
+          <w:kern w:val="0"/>
+          <w:sz w:val="21"/>
+          <w:szCs w:val="21"/>
+          <w:lang w:eastAsia="en-IN"/>
+          <w14:ligatures w14:val="none"/>
+        </w:rPr>
+        <w:t xml:space="preserve"> hook Syntax </w:t>
+      </w:r>
+    </w:p>
+    <w:p>
+      <w:pPr>
+        <w:shd w:val="clear" w:color="auto" w:fill="132C34"/>
+        <w:spacing w:after="0" w:line="285" w:lineRule="atLeast"/>
+        <w:rPr>
+          <w:rFonts w:ascii="Cascadia Code" w:eastAsia="Times New Roman" w:hAnsi="Cascadia Code" w:cs="Cascadia Code"/>
+          <w:color w:val="C3E0E9"/>
+          <w:kern w:val="0"/>
+          <w:sz w:val="21"/>
+          <w:szCs w:val="21"/>
+          <w:lang w:eastAsia="en-IN"/>
+          <w14:ligatures w14:val="none"/>
+        </w:rPr>
+      </w:pPr>
+      <w:proofErr w:type="spellStart"/>
+      <w:r>
+        <w:rPr>
+          <w:rFonts w:ascii="Cascadia Code" w:eastAsia="Times New Roman" w:hAnsi="Cascadia Code" w:cs="Cascadia Code"/>
+          <w:color w:val="38BBB0"/>
+          <w:kern w:val="0"/>
+          <w:sz w:val="21"/>
+          <w:szCs w:val="21"/>
+          <w:lang w:eastAsia="en-IN"/>
+          <w14:ligatures w14:val="none"/>
+        </w:rPr>
+        <w:t>const</w:t>
+      </w:r>
+      <w:proofErr w:type="spellEnd"/>
+      <w:r>
+        <w:rPr>
+          <w:rFonts w:ascii="Cascadia Code" w:eastAsia="Times New Roman" w:hAnsi="Cascadia Code" w:cs="Cascadia Code"/>
+          <w:color w:val="9ECCDB"/>
+          <w:kern w:val="0"/>
+          <w:sz w:val="21"/>
+          <w:szCs w:val="21"/>
+          <w:lang w:eastAsia="en-IN"/>
+          <w14:ligatures w14:val="none"/>
+        </w:rPr>
+        <w:t xml:space="preserve"> </w:t>
+      </w:r>
+      <w:proofErr w:type="spellStart"/>
+      <w:r>
+        <w:rPr>
+          <w:rFonts w:ascii="Cascadia Code" w:eastAsia="Times New Roman" w:hAnsi="Cascadia Code" w:cs="Cascadia Code"/>
+          <w:color w:val="E54B95"/>
+          <w:kern w:val="0"/>
+          <w:sz w:val="21"/>
+          <w:szCs w:val="21"/>
+          <w:lang w:eastAsia="en-IN"/>
+          <w14:ligatures w14:val="none"/>
+        </w:rPr>
+        <w:t>someContext</w:t>
+      </w:r>
+      <w:proofErr w:type="spellEnd"/>
+      <w:r>
+        <w:rPr>
+          <w:rFonts w:ascii="Cascadia Code" w:eastAsia="Times New Roman" w:hAnsi="Cascadia Code" w:cs="Cascadia Code"/>
+          <w:color w:val="9ECCDB"/>
+          <w:kern w:val="0"/>
+          <w:sz w:val="21"/>
+          <w:szCs w:val="21"/>
+          <w:lang w:eastAsia="en-IN"/>
+          <w14:ligatures w14:val="none"/>
+        </w:rPr>
+        <w:t xml:space="preserve"> </w:t>
+      </w:r>
+      <w:r>
+        <w:rPr>
+          <w:rFonts w:ascii="Cascadia Code" w:eastAsia="Times New Roman" w:hAnsi="Cascadia Code" w:cs="Cascadia Code"/>
+          <w:color w:val="DFBE5A"/>
+          <w:kern w:val="0"/>
+          <w:sz w:val="21"/>
+          <w:szCs w:val="21"/>
+          <w:lang w:eastAsia="en-IN"/>
+          <w14:ligatures w14:val="none"/>
+        </w:rPr>
+        <w:t>=</w:t>
+      </w:r>
+      <w:r>
+        <w:rPr>
+          <w:rFonts w:ascii="Cascadia Code" w:eastAsia="Times New Roman" w:hAnsi="Cascadia Code" w:cs="Cascadia Code"/>
+          <w:color w:val="9ECCDB"/>
+          <w:kern w:val="0"/>
+          <w:sz w:val="21"/>
+          <w:szCs w:val="21"/>
+          <w:lang w:eastAsia="en-IN"/>
+          <w14:ligatures w14:val="none"/>
+        </w:rPr>
+        <w:t xml:space="preserve"> </w:t>
+      </w:r>
+      <w:proofErr w:type="spellStart"/>
+      <w:r>
+        <w:rPr>
+          <w:rFonts w:ascii="Cascadia Code" w:eastAsia="Times New Roman" w:hAnsi="Cascadia Code" w:cs="Cascadia Code"/>
+          <w:color w:val="399FE8"/>
+          <w:kern w:val="0"/>
+          <w:sz w:val="21"/>
+          <w:szCs w:val="21"/>
+          <w:lang w:eastAsia="en-IN"/>
+          <w14:ligatures w14:val="none"/>
+        </w:rPr>
+        <w:t>createContext</w:t>
+      </w:r>
+      <w:proofErr w:type="spellEnd"/>
+      <w:r>
+        <w:rPr>
+          <w:rFonts w:ascii="Cascadia Code" w:eastAsia="Times New Roman" w:hAnsi="Cascadia Code" w:cs="Cascadia Code"/>
+          <w:color w:val="C3E0E9"/>
+          <w:kern w:val="0"/>
+          <w:sz w:val="21"/>
+          <w:szCs w:val="21"/>
+          <w:lang w:eastAsia="en-IN"/>
+          <w14:ligatures w14:val="none"/>
+        </w:rPr>
+        <w:t>(</w:t>
+      </w:r>
+      <w:proofErr w:type="spellStart"/>
+      <w:r>
+        <w:rPr>
+          <w:rFonts w:ascii="Cascadia Code" w:eastAsia="Times New Roman" w:hAnsi="Cascadia Code" w:cs="Cascadia Code"/>
+          <w:color w:val="E54B95"/>
+          <w:kern w:val="0"/>
+          <w:sz w:val="21"/>
+          <w:szCs w:val="21"/>
+          <w:lang w:eastAsia="en-IN"/>
+          <w14:ligatures w14:val="none"/>
+        </w:rPr>
+        <w:t>initialValue</w:t>
+      </w:r>
+      <w:proofErr w:type="spellEnd"/>
+      <w:r>
+        <w:rPr>
+          <w:rFonts w:ascii="Cascadia Code" w:eastAsia="Times New Roman" w:hAnsi="Cascadia Code" w:cs="Cascadia Code"/>
+          <w:color w:val="C3E0E9"/>
+          <w:kern w:val="0"/>
+          <w:sz w:val="21"/>
+          <w:szCs w:val="21"/>
+          <w:lang w:eastAsia="en-IN"/>
+          <w14:ligatures w14:val="none"/>
+        </w:rPr>
+        <w:t>)</w:t>
+      </w:r>
+    </w:p>
+    <w:p>
+      <w:pPr>
+        <w:shd w:val="clear" w:color="auto" w:fill="132C34"/>
+        <w:spacing w:after="0" w:line="285" w:lineRule="atLeast"/>
+        <w:rPr>
+          <w:rFonts w:ascii="Cascadia Code" w:eastAsia="Times New Roman" w:hAnsi="Cascadia Code" w:cs="Cascadia Code"/>
+          <w:color w:val="C3E0E9"/>
+          <w:kern w:val="0"/>
+          <w:sz w:val="21"/>
+          <w:szCs w:val="21"/>
+          <w:lang w:eastAsia="en-IN"/>
+          <w14:ligatures w14:val="none"/>
+        </w:rPr>
+      </w:pPr>
+      <w:proofErr w:type="spellStart"/>
+      <w:r>
+        <w:rPr>
+          <w:rFonts w:ascii="Cascadia Code" w:eastAsia="Times New Roman" w:hAnsi="Cascadia Code" w:cs="Cascadia Code"/>
+          <w:color w:val="38BBB0"/>
+          <w:kern w:val="0"/>
+          <w:sz w:val="21"/>
+          <w:szCs w:val="21"/>
+          <w:lang w:eastAsia="en-IN"/>
+          <w14:ligatures w14:val="none"/>
+        </w:rPr>
+        <w:t>const</w:t>
+      </w:r>
+      <w:proofErr w:type="spellEnd"/>
+      <w:r>
+        <w:rPr>
+          <w:rFonts w:ascii="Cascadia Code" w:eastAsia="Times New Roman" w:hAnsi="Cascadia Code" w:cs="Cascadia Code"/>
+          <w:color w:val="9ECCDB"/>
+          <w:kern w:val="0"/>
+          <w:sz w:val="21"/>
+          <w:szCs w:val="21"/>
+          <w:lang w:eastAsia="en-IN"/>
+          <w14:ligatures w14:val="none"/>
+        </w:rPr>
+        <w:t xml:space="preserve"> </w:t>
+      </w:r>
+      <w:r>
+        <w:rPr>
+          <w:rFonts w:ascii="Cascadia Code" w:eastAsia="Times New Roman" w:hAnsi="Cascadia Code" w:cs="Cascadia Code"/>
+          <w:color w:val="E54B95"/>
+          <w:kern w:val="0"/>
+          <w:sz w:val="21"/>
+          <w:szCs w:val="21"/>
+          <w:lang w:eastAsia="en-IN"/>
+          <w14:ligatures w14:val="none"/>
+        </w:rPr>
+        <w:t>value</w:t>
+      </w:r>
+      <w:r>
+        <w:rPr>
+          <w:rFonts w:ascii="Cascadia Code" w:eastAsia="Times New Roman" w:hAnsi="Cascadia Code" w:cs="Cascadia Code"/>
+          <w:color w:val="9ECCDB"/>
+          <w:kern w:val="0"/>
+          <w:sz w:val="21"/>
+          <w:szCs w:val="21"/>
+          <w:lang w:eastAsia="en-IN"/>
+          <w14:ligatures w14:val="none"/>
+        </w:rPr>
+        <w:t xml:space="preserve"> </w:t>
+      </w:r>
+      <w:r>
+        <w:rPr>
+          <w:rFonts w:ascii="Cascadia Code" w:eastAsia="Times New Roman" w:hAnsi="Cascadia Code" w:cs="Cascadia Code"/>
+          <w:color w:val="DFBE5A"/>
+          <w:kern w:val="0"/>
+          <w:sz w:val="21"/>
+          <w:szCs w:val="21"/>
+          <w:lang w:eastAsia="en-IN"/>
+          <w14:ligatures w14:val="none"/>
+        </w:rPr>
+        <w:t>=</w:t>
+      </w:r>
+      <w:r>
+        <w:rPr>
+          <w:rFonts w:ascii="Cascadia Code" w:eastAsia="Times New Roman" w:hAnsi="Cascadia Code" w:cs="Cascadia Code"/>
+          <w:color w:val="9ECCDB"/>
+          <w:kern w:val="0"/>
+          <w:sz w:val="21"/>
+          <w:szCs w:val="21"/>
+          <w:lang w:eastAsia="en-IN"/>
+          <w14:ligatures w14:val="none"/>
+        </w:rPr>
+        <w:t xml:space="preserve"> </w:t>
+      </w:r>
+      <w:proofErr w:type="spellStart"/>
+      <w:r>
+        <w:rPr>
+          <w:rFonts w:ascii="Cascadia Code" w:eastAsia="Times New Roman" w:hAnsi="Cascadia Code" w:cs="Cascadia Code"/>
+          <w:color w:val="399FE8"/>
+          <w:kern w:val="0"/>
+          <w:sz w:val="21"/>
+          <w:szCs w:val="21"/>
+          <w:lang w:eastAsia="en-IN"/>
+          <w14:ligatures w14:val="none"/>
+        </w:rPr>
+        <w:t>useContext</w:t>
+      </w:r>
+      <w:proofErr w:type="spellEnd"/>
+      <w:r>
+        <w:rPr>
+          <w:rFonts w:ascii="Cascadia Code" w:eastAsia="Times New Roman" w:hAnsi="Cascadia Code" w:cs="Cascadia Code"/>
+          <w:color w:val="C3E0E9"/>
+          <w:kern w:val="0"/>
+          <w:sz w:val="21"/>
+          <w:szCs w:val="21"/>
+          <w:lang w:eastAsia="en-IN"/>
+          <w14:ligatures w14:val="none"/>
+        </w:rPr>
+        <w:t>(</w:t>
+      </w:r>
+      <w:proofErr w:type="spellStart"/>
+      <w:r>
+        <w:rPr>
+          <w:rFonts w:ascii="Cascadia Code" w:eastAsia="Times New Roman" w:hAnsi="Cascadia Code" w:cs="Cascadia Code"/>
+          <w:color w:val="E54B95"/>
+          <w:kern w:val="0"/>
+          <w:sz w:val="21"/>
+          <w:szCs w:val="21"/>
+          <w:lang w:eastAsia="en-IN"/>
+          <w14:ligatures w14:val="none"/>
+        </w:rPr>
+        <w:t>SomeContext</w:t>
+      </w:r>
+      <w:proofErr w:type="spellEnd"/>
+      <w:r>
+        <w:rPr>
+          <w:rFonts w:ascii="Cascadia Code" w:eastAsia="Times New Roman" w:hAnsi="Cascadia Code" w:cs="Cascadia Code"/>
+          <w:color w:val="C3E0E9"/>
+          <w:kern w:val="0"/>
+          <w:sz w:val="21"/>
+          <w:szCs w:val="21"/>
+          <w:lang w:eastAsia="en-IN"/>
+          <w14:ligatures w14:val="none"/>
+        </w:rPr>
+        <w:t>)</w:t>
+      </w:r>
+    </w:p>
+    <w:p>
+      <w:pPr>
+        <w:shd w:val="clear" w:color="auto" w:fill="132C34"/>
+        <w:spacing w:after="0" w:line="285" w:lineRule="atLeast"/>
+        <w:rPr>
+          <w:rFonts w:ascii="Cascadia Code" w:eastAsia="Times New Roman" w:hAnsi="Cascadia Code" w:cs="Cascadia Code"/>
+          <w:color w:val="C3E0E9"/>
+          <w:kern w:val="0"/>
+          <w:sz w:val="21"/>
+          <w:szCs w:val="21"/>
+          <w:lang w:eastAsia="en-IN"/>
+          <w14:ligatures w14:val="none"/>
+        </w:rPr>
+      </w:pPr>
+    </w:p>
+    <w:p>
+      <w:pPr>
+        <w:shd w:val="clear" w:color="auto" w:fill="132C34"/>
+        <w:spacing w:after="0" w:line="285" w:lineRule="atLeast"/>
+        <w:rPr>
+          <w:rFonts w:ascii="Cascadia Code" w:eastAsia="Times New Roman" w:hAnsi="Cascadia Code" w:cs="Cascadia Code"/>
+          <w:color w:val="C3E0E9"/>
+          <w:kern w:val="0"/>
+          <w:sz w:val="21"/>
+          <w:szCs w:val="21"/>
+          <w:lang w:eastAsia="en-IN"/>
+          <w14:ligatures w14:val="none"/>
+        </w:rPr>
+      </w:pPr>
+      <w:r>
+        <w:rPr>
+          <w:rFonts w:ascii="Cascadia Code" w:eastAsia="Times New Roman" w:hAnsi="Cascadia Code" w:cs="Cascadia Code"/>
+          <w:color w:val="399FE8"/>
+          <w:kern w:val="0"/>
+          <w:sz w:val="21"/>
+          <w:szCs w:val="21"/>
+          <w:lang w:eastAsia="en-IN"/>
+          <w14:ligatures w14:val="none"/>
+        </w:rPr>
+        <w:t>&lt;</w:t>
+      </w:r>
+      <w:proofErr w:type="spellStart"/>
+      <w:r>
+        <w:rPr>
+          <w:rFonts w:ascii="Cascadia Code" w:eastAsia="Times New Roman" w:hAnsi="Cascadia Code" w:cs="Cascadia Code"/>
+          <w:color w:val="E54B95"/>
+          <w:kern w:val="0"/>
+          <w:sz w:val="21"/>
+          <w:szCs w:val="21"/>
+          <w:lang w:eastAsia="en-IN"/>
+          <w14:ligatures w14:val="none"/>
+        </w:rPr>
+        <w:t>someContext</w:t>
+      </w:r>
+      <w:r>
+        <w:rPr>
+          <w:rFonts w:ascii="Cascadia Code" w:eastAsia="Times New Roman" w:hAnsi="Cascadia Code" w:cs="Cascadia Code"/>
+          <w:color w:val="767CDE"/>
+          <w:kern w:val="0"/>
+          <w:sz w:val="21"/>
+          <w:szCs w:val="21"/>
+          <w:lang w:eastAsia="en-IN"/>
+          <w14:ligatures w14:val="none"/>
+        </w:rPr>
+        <w:t>.Provider</w:t>
+      </w:r>
+      <w:proofErr w:type="spellEnd"/>
+      <w:r>
+        <w:rPr>
+          <w:rFonts w:ascii="Cascadia Code" w:eastAsia="Times New Roman" w:hAnsi="Cascadia Code" w:cs="Cascadia Code"/>
+          <w:color w:val="9ECCDB"/>
+          <w:kern w:val="0"/>
+          <w:sz w:val="21"/>
+          <w:szCs w:val="21"/>
+          <w:lang w:eastAsia="en-IN"/>
+          <w14:ligatures w14:val="none"/>
+        </w:rPr>
+        <w:t xml:space="preserve"> </w:t>
+      </w:r>
+      <w:r>
+        <w:rPr>
+          <w:rFonts w:ascii="Cascadia Code" w:eastAsia="Times New Roman" w:hAnsi="Cascadia Code" w:cs="Cascadia Code"/>
+          <w:color w:val="E54B95"/>
+          <w:kern w:val="0"/>
+          <w:sz w:val="21"/>
+          <w:szCs w:val="21"/>
+          <w:lang w:eastAsia="en-IN"/>
+          <w14:ligatures w14:val="none"/>
+        </w:rPr>
+        <w:t>value</w:t>
+      </w:r>
+      <w:r>
+        <w:rPr>
+          <w:rFonts w:ascii="Cascadia Code" w:eastAsia="Times New Roman" w:hAnsi="Cascadia Code" w:cs="Cascadia Code"/>
+          <w:color w:val="C3E0E9"/>
+          <w:kern w:val="0"/>
+          <w:sz w:val="21"/>
+          <w:szCs w:val="21"/>
+          <w:lang w:eastAsia="en-IN"/>
+          <w14:ligatures w14:val="none"/>
+        </w:rPr>
+        <w:t>={value}</w:t>
+      </w:r>
+      <w:r>
+        <w:rPr>
+          <w:rFonts w:ascii="Cascadia Code" w:eastAsia="Times New Roman" w:hAnsi="Cascadia Code" w:cs="Cascadia Code"/>
+          <w:color w:val="399FE8"/>
+          <w:kern w:val="0"/>
+          <w:sz w:val="21"/>
+          <w:szCs w:val="21"/>
+          <w:lang w:eastAsia="en-IN"/>
+          <w14:ligatures w14:val="none"/>
+        </w:rPr>
+        <w:t>&gt;</w:t>
+      </w:r>
+      <w:r>
+        <w:rPr>
+          <w:rFonts w:ascii="Cascadia Code" w:eastAsia="Times New Roman" w:hAnsi="Cascadia Code" w:cs="Cascadia Code"/>
+          <w:color w:val="C3E0E9"/>
+          <w:kern w:val="0"/>
+          <w:sz w:val="21"/>
+          <w:szCs w:val="21"/>
+          <w:lang w:eastAsia="en-IN"/>
+          <w14:ligatures w14:val="none"/>
+        </w:rPr>
+        <w:t>{components</w:t>
+      </w:r>
+      <w:r>
+        <w:rPr>
+          <w:rFonts w:ascii="Cascadia Code" w:eastAsia="Times New Roman" w:hAnsi="Cascadia Code" w:cs="Cascadia Code"/>
+          <w:color w:val="9ECCDB"/>
+          <w:kern w:val="0"/>
+          <w:sz w:val="21"/>
+          <w:szCs w:val="21"/>
+          <w:lang w:eastAsia="en-IN"/>
+          <w14:ligatures w14:val="none"/>
+        </w:rPr>
+        <w:t xml:space="preserve"> </w:t>
+      </w:r>
+      <w:r>
+        <w:rPr>
+          <w:rFonts w:ascii="Cascadia Code" w:eastAsia="Times New Roman" w:hAnsi="Cascadia Code" w:cs="Cascadia Code"/>
+          <w:color w:val="C3E0E9"/>
+          <w:kern w:val="0"/>
+          <w:sz w:val="21"/>
+          <w:szCs w:val="21"/>
+          <w:lang w:eastAsia="en-IN"/>
+          <w14:ligatures w14:val="none"/>
+        </w:rPr>
+        <w:t>which</w:t>
+      </w:r>
+      <w:r>
+        <w:rPr>
+          <w:rFonts w:ascii="Cascadia Code" w:eastAsia="Times New Roman" w:hAnsi="Cascadia Code" w:cs="Cascadia Code"/>
+          <w:color w:val="9ECCDB"/>
+          <w:kern w:val="0"/>
+          <w:sz w:val="21"/>
+          <w:szCs w:val="21"/>
+          <w:lang w:eastAsia="en-IN"/>
+          <w14:ligatures w14:val="none"/>
+        </w:rPr>
+        <w:t xml:space="preserve"> </w:t>
+      </w:r>
+      <w:r>
+        <w:rPr>
+          <w:rFonts w:ascii="Cascadia Code" w:eastAsia="Times New Roman" w:hAnsi="Cascadia Code" w:cs="Cascadia Code"/>
+          <w:color w:val="C3E0E9"/>
+          <w:kern w:val="0"/>
+          <w:sz w:val="21"/>
+          <w:szCs w:val="21"/>
+          <w:lang w:eastAsia="en-IN"/>
+          <w14:ligatures w14:val="none"/>
+        </w:rPr>
+        <w:t>need</w:t>
+      </w:r>
+      <w:r>
+        <w:rPr>
+          <w:rFonts w:ascii="Cascadia Code" w:eastAsia="Times New Roman" w:hAnsi="Cascadia Code" w:cs="Cascadia Code"/>
+          <w:color w:val="9ECCDB"/>
+          <w:kern w:val="0"/>
+          <w:sz w:val="21"/>
+          <w:szCs w:val="21"/>
+          <w:lang w:eastAsia="en-IN"/>
+          <w14:ligatures w14:val="none"/>
+        </w:rPr>
+        <w:t xml:space="preserve"> </w:t>
+      </w:r>
+      <w:r>
+        <w:rPr>
+          <w:rFonts w:ascii="Cascadia Code" w:eastAsia="Times New Roman" w:hAnsi="Cascadia Code" w:cs="Cascadia Code"/>
+          <w:color w:val="C3E0E9"/>
+          <w:kern w:val="0"/>
+          <w:sz w:val="21"/>
+          <w:szCs w:val="21"/>
+          <w:lang w:eastAsia="en-IN"/>
+          <w14:ligatures w14:val="none"/>
+        </w:rPr>
+        <w:t>to</w:t>
+      </w:r>
+      <w:r>
+        <w:rPr>
+          <w:rFonts w:ascii="Cascadia Code" w:eastAsia="Times New Roman" w:hAnsi="Cascadia Code" w:cs="Cascadia Code"/>
+          <w:color w:val="9ECCDB"/>
+          <w:kern w:val="0"/>
+          <w:sz w:val="21"/>
+          <w:szCs w:val="21"/>
+          <w:lang w:eastAsia="en-IN"/>
+          <w14:ligatures w14:val="none"/>
+        </w:rPr>
+        <w:t xml:space="preserve"> </w:t>
+      </w:r>
+      <w:r>
+        <w:rPr>
+          <w:rFonts w:ascii="Cascadia Code" w:eastAsia="Times New Roman" w:hAnsi="Cascadia Code" w:cs="Cascadia Code"/>
+          <w:color w:val="C3E0E9"/>
+          <w:kern w:val="0"/>
+          <w:sz w:val="21"/>
+          <w:szCs w:val="21"/>
+          <w:lang w:eastAsia="en-IN"/>
+          <w14:ligatures w14:val="none"/>
+        </w:rPr>
+        <w:t>provide</w:t>
+      </w:r>
+      <w:r>
+        <w:rPr>
+          <w:rFonts w:ascii="Cascadia Code" w:eastAsia="Times New Roman" w:hAnsi="Cascadia Code" w:cs="Cascadia Code"/>
+          <w:color w:val="9ECCDB"/>
+          <w:kern w:val="0"/>
+          <w:sz w:val="21"/>
+          <w:szCs w:val="21"/>
+          <w:lang w:eastAsia="en-IN"/>
+          <w14:ligatures w14:val="none"/>
+        </w:rPr>
+        <w:t xml:space="preserve"> </w:t>
+      </w:r>
+      <w:r>
+        <w:rPr>
+          <w:rFonts w:ascii="Cascadia Code" w:eastAsia="Times New Roman" w:hAnsi="Cascadia Code" w:cs="Cascadia Code"/>
+          <w:color w:val="C3E0E9"/>
+          <w:kern w:val="0"/>
+          <w:sz w:val="21"/>
+          <w:szCs w:val="21"/>
+          <w:lang w:eastAsia="en-IN"/>
+          <w14:ligatures w14:val="none"/>
+        </w:rPr>
+        <w:t>values}</w:t>
+      </w:r>
+      <w:r>
+        <w:rPr>
+          <w:rFonts w:ascii="Cascadia Code" w:eastAsia="Times New Roman" w:hAnsi="Cascadia Code" w:cs="Cascadia Code"/>
+          <w:color w:val="399FE8"/>
+          <w:kern w:val="0"/>
+          <w:sz w:val="21"/>
+          <w:szCs w:val="21"/>
+          <w:lang w:eastAsia="en-IN"/>
+          <w14:ligatures w14:val="none"/>
+        </w:rPr>
+        <w:t>&lt;/</w:t>
+      </w:r>
+      <w:proofErr w:type="spellStart"/>
+      <w:r>
+        <w:rPr>
+          <w:rFonts w:ascii="Cascadia Code" w:eastAsia="Times New Roman" w:hAnsi="Cascadia Code" w:cs="Cascadia Code"/>
+          <w:color w:val="E54B95"/>
+          <w:kern w:val="0"/>
+          <w:sz w:val="21"/>
+          <w:szCs w:val="21"/>
+          <w:lang w:eastAsia="en-IN"/>
+          <w14:ligatures w14:val="none"/>
+        </w:rPr>
+        <w:t>someContext</w:t>
+      </w:r>
+      <w:r>
+        <w:rPr>
+          <w:rFonts w:ascii="Cascadia Code" w:eastAsia="Times New Roman" w:hAnsi="Cascadia Code" w:cs="Cascadia Code"/>
+          <w:color w:val="767CDE"/>
+          <w:kern w:val="0"/>
+          <w:sz w:val="21"/>
+          <w:szCs w:val="21"/>
+          <w:lang w:eastAsia="en-IN"/>
+          <w14:ligatures w14:val="none"/>
+        </w:rPr>
+        <w:t>.</w:t>
+      </w:r>
+      <w:r>
+        <w:rPr>
+          <w:rFonts w:ascii="Cascadia Code" w:eastAsia="Times New Roman" w:hAnsi="Cascadia Code" w:cs="Cascadia Code"/>
+          <w:color w:val="E54B95"/>
+          <w:kern w:val="0"/>
+          <w:sz w:val="21"/>
+          <w:szCs w:val="21"/>
+          <w:lang w:eastAsia="en-IN"/>
+          <w14:ligatures w14:val="none"/>
+        </w:rPr>
+        <w:t>Provider</w:t>
+      </w:r>
+      <w:proofErr w:type="spellEnd"/>
+      <w:r>
+        <w:rPr>
+          <w:rFonts w:ascii="Cascadia Code" w:eastAsia="Times New Roman" w:hAnsi="Cascadia Code" w:cs="Cascadia Code"/>
+          <w:color w:val="399FE8"/>
+          <w:kern w:val="0"/>
+          <w:sz w:val="21"/>
+          <w:szCs w:val="21"/>
+          <w:lang w:eastAsia="en-IN"/>
+          <w14:ligatures w14:val="none"/>
+        </w:rPr>
+        <w:t>&gt;</w:t>
+      </w:r>
+    </w:p>
+    <w:p>
+      <w:pPr>
+        <w:ind w:left="1440"/>
+        <w:rPr>
+          <w:b/>
+          <w:bCs/>
+        </w:rPr>
+      </w:pPr>
+    </w:p>
+    <w:p>
+      <w:pPr>
+        <w:ind w:left="1440"/>
+      </w:pPr>
+      <w:r>
+        <w:t>Lets see the each components of the above syntax</w:t>
+      </w:r>
+    </w:p>
+    <w:p>
+      <w:pPr>
+        <w:pStyle w:val="ListParagraph"/>
+        <w:numPr>
+          <w:ilvl w:val="0"/>
+          <w:numId w:val="11"/>
+        </w:numPr>
+      </w:pPr>
+      <w:proofErr w:type="spellStart"/>
+      <w:r>
+        <w:rPr>
+          <w:b/>
+          <w:bCs/>
+        </w:rPr>
+        <w:t>createContext</w:t>
+      </w:r>
+      <w:proofErr w:type="spellEnd"/>
+      <w:r>
+        <w:rPr>
+          <w:b/>
+          <w:bCs/>
+        </w:rPr>
+        <w:t xml:space="preserve"> -&gt;</w:t>
+      </w:r>
+      <w:r>
+        <w:t>This is the react provided function which will create the Context with the initial values which we have provided and returns that context</w:t>
+      </w:r>
+    </w:p>
+    <w:p>
+      <w:pPr>
+        <w:pStyle w:val="ListParagraph"/>
+        <w:numPr>
+          <w:ilvl w:val="0"/>
+          <w:numId w:val="11"/>
+        </w:numPr>
+      </w:pPr>
+      <w:r>
+        <w:rPr>
+          <w:b/>
+          <w:bCs/>
+        </w:rPr>
+        <w:t xml:space="preserve">Provider -&gt; </w:t>
+      </w:r>
+      <w:r>
+        <w:t xml:space="preserve">the provider task is took provide the context to all the components which are wrapped under the provider , only the components which are wrapped under the provider can use the context value which can be accessed using the </w:t>
+      </w:r>
+      <w:proofErr w:type="spellStart"/>
+      <w:r>
+        <w:t>useContext</w:t>
+      </w:r>
+      <w:proofErr w:type="spellEnd"/>
+      <w:r>
+        <w:t xml:space="preserve"> hook</w:t>
+      </w:r>
+    </w:p>
+    <w:p>
+      <w:pPr>
+        <w:pStyle w:val="ListParagraph"/>
+        <w:numPr>
+          <w:ilvl w:val="0"/>
+          <w:numId w:val="11"/>
+        </w:numPr>
+      </w:pPr>
+      <w:proofErr w:type="spellStart"/>
+      <w:r>
+        <w:rPr>
+          <w:b/>
+          <w:bCs/>
+        </w:rPr>
+        <w:t>useContext</w:t>
+      </w:r>
+      <w:proofErr w:type="spellEnd"/>
+      <w:r>
+        <w:rPr>
+          <w:b/>
+          <w:bCs/>
+        </w:rPr>
+        <w:t xml:space="preserve">-&gt; </w:t>
+      </w:r>
+      <w:r>
+        <w:t xml:space="preserve">The </w:t>
+      </w:r>
+      <w:proofErr w:type="spellStart"/>
+      <w:r>
+        <w:t>useContext</w:t>
+      </w:r>
+      <w:proofErr w:type="spellEnd"/>
+      <w:r>
+        <w:t xml:space="preserve"> hook takes that context object and returns the states which we have passed using the providers</w:t>
+      </w:r>
+    </w:p>
+    <w:p/>
+    <w:p/>
+    <w:p/>
+    <w:p/>
+    <w:p/>
+    <w:p>
+      <w:pPr>
+        <w:jc w:val="center"/>
+        <w:rPr>
+          <w:b/>
+          <w:bCs/>
+          <w:sz w:val="24"/>
+          <w:szCs w:val="24"/>
+          <w:u w:val="single"/>
+        </w:rPr>
+      </w:pPr>
+      <w:r>
+        <w:rPr>
+          <w:b/>
+          <w:bCs/>
+          <w:sz w:val="24"/>
+          <w:szCs w:val="24"/>
+          <w:u w:val="single"/>
+        </w:rPr>
+        <w:lastRenderedPageBreak/>
+        <w:t>Some Other Less Used Hooks But Important</w:t>
+      </w:r>
+    </w:p>
+    <w:p>
+      <w:pPr>
+        <w:rPr>
+          <w:sz w:val="24"/>
+          <w:szCs w:val="24"/>
+        </w:rPr>
+      </w:pPr>
+      <w:r>
+        <w:rPr>
+          <w:sz w:val="24"/>
+          <w:szCs w:val="24"/>
+        </w:rPr>
+        <w:sym w:font="Wingdings" w:char="F0E0"/>
+      </w:r>
+      <w:proofErr w:type="spellStart"/>
+      <w:r>
+        <w:rPr>
+          <w:sz w:val="24"/>
+          <w:szCs w:val="24"/>
+        </w:rPr>
+        <w:t>useImperativeHandle</w:t>
+      </w:r>
+      <w:proofErr w:type="spellEnd"/>
+    </w:p>
+    <w:p>
+      <w:pPr>
+        <w:rPr>
+          <w:sz w:val="24"/>
+          <w:szCs w:val="24"/>
+        </w:rPr>
+      </w:pPr>
+      <w:r>
+        <w:rPr>
+          <w:sz w:val="24"/>
+          <w:szCs w:val="24"/>
+        </w:rPr>
+        <w:sym w:font="Wingdings" w:char="F0E0"/>
+      </w:r>
+      <w:proofErr w:type="spellStart"/>
+      <w:r>
+        <w:rPr>
+          <w:sz w:val="24"/>
+          <w:szCs w:val="24"/>
+        </w:rPr>
+        <w:t>useDeferredValue</w:t>
+      </w:r>
+      <w:proofErr w:type="spellEnd"/>
+    </w:p>
+    <w:p>
+      <w:pPr>
+        <w:rPr>
+          <w:sz w:val="24"/>
+          <w:szCs w:val="24"/>
+        </w:rPr>
+      </w:pPr>
+      <w:r>
+        <w:rPr>
+          <w:sz w:val="24"/>
+          <w:szCs w:val="24"/>
+        </w:rPr>
+        <w:sym w:font="Wingdings" w:char="F0E0"/>
+      </w:r>
+      <w:proofErr w:type="spellStart"/>
+      <w:r>
+        <w:rPr>
+          <w:sz w:val="24"/>
+          <w:szCs w:val="24"/>
+        </w:rPr>
+        <w:t>useTransition</w:t>
+      </w:r>
+      <w:proofErr w:type="spellEnd"/>
+    </w:p>
+    <w:p>
+      <w:pPr>
+        <w:rPr>
+          <w:sz w:val="24"/>
+          <w:szCs w:val="24"/>
+        </w:rPr>
+      </w:pPr>
     </w:p>
     <w:p>
       <w:pPr>
@@ -8214,7 +9592,7 @@
   <w:abstractNum w:abstractNumId="9" w15:restartNumberingAfterBreak="0">
     <w:nsid w:val="79D10734"/>
     <w:multiLevelType w:val="hybridMultilevel"/>
-    <w:tmpl w:val="13FC2D6A"/>
+    <w:tmpl w:val="4A946B90"/>
     <w:lvl w:ilvl="0" w:tplc="F61426F4">
       <w:start w:val="1"/>
       <w:numFmt w:val="bullet"/>
@@ -8877,7 +10255,6 @@
   <w:style w:type="character" w:default="1" w:styleId="DefaultParagraphFont">
     <w:name w:val="Default Paragraph Font"/>
     <w:uiPriority w:val="1"/>
-    <w:semiHidden/>
     <w:unhideWhenUsed/>
   </w:style>
   <w:style w:type="table" w:default="1" w:styleId="TableNormal">
@@ -8911,6 +10288,29 @@
       <w:ind w:left="720"/>
       <w:contextualSpacing/>
     </w:pPr>
+  </w:style>
+  <w:style w:type="character" w:styleId="Hyperlink">
+    <w:name w:val="Hyperlink"/>
+    <w:basedOn w:val="DefaultParagraphFont"/>
+    <w:uiPriority w:val="99"/>
+    <w:unhideWhenUsed/>
+    <w:rsid w:val="004908EA"/>
+    <w:rPr>
+      <w:color w:val="0563C1" w:themeColor="hyperlink"/>
+      <w:u w:val="single"/>
+    </w:rPr>
+  </w:style>
+  <w:style w:type="character" w:styleId="UnresolvedMention">
+    <w:name w:val="Unresolved Mention"/>
+    <w:basedOn w:val="DefaultParagraphFont"/>
+    <w:uiPriority w:val="99"/>
+    <w:semiHidden/>
+    <w:unhideWhenUsed/>
+    <w:rsid w:val="004908EA"/>
+    <w:rPr>
+      <w:color w:val="605E5C"/>
+      <w:shd w:val="clear" w:color="auto" w:fill="E1DFDD"/>
+    </w:rPr>
   </w:style>
 </w:styles>
 </file>

</xml_diff>

<commit_message>
"feature -Added React Less Common Hooks Explanation useImperative"
</commit_message>
<xml_diff>
--- a/react/React Quick Prep Notes.docx
+++ b/react/React Quick Prep Notes.docx
@@ -45,8 +45,18 @@
           <w:bCs/>
           <w:lang w:val="en-US"/>
         </w:rPr>
-        <w:t>What is React ?</w:t>
-      </w:r>
+        <w:t xml:space="preserve">What is </w:t>
+      </w:r>
+      <w:proofErr w:type="gramStart"/>
+      <w:r>
+        <w:rPr>
+          <w:b/>
+          <w:bCs/>
+          <w:lang w:val="en-US"/>
+        </w:rPr>
+        <w:t>React ?</w:t>
+      </w:r>
+      <w:proofErr w:type="gramEnd"/>
     </w:p>
     <w:p>
       <w:pPr>
@@ -149,7 +159,21 @@
         <w:rPr>
           <w:lang w:val="en-US"/>
         </w:rPr>
-        <w:t xml:space="preserve">React is a library not a framework . Library is generally considered whose main function is just to complete one set of responsibility like the responsibility of the react is to create </w:t>
+        <w:t xml:space="preserve">React is a library not a </w:t>
+      </w:r>
+      <w:proofErr w:type="gramStart"/>
+      <w:r>
+        <w:rPr>
+          <w:lang w:val="en-US"/>
+        </w:rPr>
+        <w:t>framework .</w:t>
+      </w:r>
+      <w:proofErr w:type="gramEnd"/>
+      <w:r>
+        <w:rPr>
+          <w:lang w:val="en-US"/>
+        </w:rPr>
+        <w:t xml:space="preserve"> Library is generally considered whose main function is just to complete one set of responsibility like the responsibility of the react is to create </w:t>
       </w:r>
       <w:proofErr w:type="spellStart"/>
       <w:r>
@@ -178,8 +202,16 @@
         <w:rPr>
           <w:lang w:val="en-US"/>
         </w:rPr>
-        <w:t>Whereas the framework is the whole package with set defined of the utilities which we can only use .</w:t>
-      </w:r>
+        <w:t xml:space="preserve">Whereas the framework is the whole package with set defined of the utilities which we can only </w:t>
+      </w:r>
+      <w:proofErr w:type="gramStart"/>
+      <w:r>
+        <w:rPr>
+          <w:lang w:val="en-US"/>
+        </w:rPr>
+        <w:t>use .</w:t>
+      </w:r>
+      <w:proofErr w:type="gramEnd"/>
     </w:p>
     <w:p>
       <w:pPr>
@@ -200,8 +232,18 @@
           <w:bCs/>
           <w:lang w:val="en-US"/>
         </w:rPr>
-        <w:t>What are the features of React ?</w:t>
-      </w:r>
+        <w:t xml:space="preserve">What are the features of </w:t>
+      </w:r>
+      <w:proofErr w:type="gramStart"/>
+      <w:r>
+        <w:rPr>
+          <w:b/>
+          <w:bCs/>
+          <w:lang w:val="en-US"/>
+        </w:rPr>
+        <w:t>React ?</w:t>
+      </w:r>
+      <w:proofErr w:type="gramEnd"/>
     </w:p>
     <w:p>
       <w:pPr>
@@ -220,8 +262,16 @@
         <w:rPr>
           <w:lang w:val="en-US"/>
         </w:rPr>
-        <w:t>The features of React are:-</w:t>
-      </w:r>
+        <w:t xml:space="preserve">The features of React </w:t>
+      </w:r>
+      <w:proofErr w:type="gramStart"/>
+      <w:r>
+        <w:rPr>
+          <w:lang w:val="en-US"/>
+        </w:rPr>
+        <w:t>are:-</w:t>
+      </w:r>
+      <w:proofErr w:type="gramEnd"/>
     </w:p>
     <w:p>
       <w:pPr>
@@ -362,8 +412,18 @@
           <w:bCs/>
           <w:lang w:val="en-US"/>
         </w:rPr>
-        <w:t>What are the cons of React ?</w:t>
-      </w:r>
+        <w:t xml:space="preserve">What are the cons of </w:t>
+      </w:r>
+      <w:proofErr w:type="gramStart"/>
+      <w:r>
+        <w:rPr>
+          <w:b/>
+          <w:bCs/>
+          <w:lang w:val="en-US"/>
+        </w:rPr>
+        <w:t>React ?</w:t>
+      </w:r>
+      <w:proofErr w:type="gramEnd"/>
     </w:p>
     <w:p>
       <w:pPr>
@@ -402,7 +462,21 @@
         <w:rPr>
           <w:lang w:val="en-US"/>
         </w:rPr>
-        <w:t>Had to Make choice of Third Party Libraries</w:t>
+        <w:t xml:space="preserve">Had to Make choice of </w:t>
+      </w:r>
+      <w:proofErr w:type="gramStart"/>
+      <w:r>
+        <w:rPr>
+          <w:lang w:val="en-US"/>
+        </w:rPr>
+        <w:t>Third Party</w:t>
+      </w:r>
+      <w:proofErr w:type="gramEnd"/>
+      <w:r>
+        <w:rPr>
+          <w:lang w:val="en-US"/>
+        </w:rPr>
+        <w:t xml:space="preserve"> Libraries</w:t>
       </w:r>
     </w:p>
     <w:p>
@@ -459,6 +533,7 @@
         <w:t xml:space="preserve"> which some time causes code bloating and following of </w:t>
       </w:r>
       <w:proofErr w:type="spellStart"/>
+      <w:proofErr w:type="gramStart"/>
       <w:r>
         <w:rPr>
           <w:lang w:val="en-US"/>
@@ -466,6 +541,7 @@
         <w:t>non standard</w:t>
       </w:r>
       <w:proofErr w:type="spellEnd"/>
+      <w:proofErr w:type="gramEnd"/>
       <w:r>
         <w:rPr>
           <w:lang w:val="en-US"/>
@@ -493,6 +569,7 @@
         <w:t xml:space="preserve">Not a </w:t>
       </w:r>
       <w:proofErr w:type="spellStart"/>
+      <w:proofErr w:type="gramStart"/>
       <w:r>
         <w:rPr>
           <w:lang w:val="en-US"/>
@@ -500,6 +577,7 @@
         <w:t>full fledged</w:t>
       </w:r>
       <w:proofErr w:type="spellEnd"/>
+      <w:proofErr w:type="gramEnd"/>
       <w:r>
         <w:rPr>
           <w:lang w:val="en-US"/>
@@ -526,8 +604,18 @@
           <w:bCs/>
           <w:lang w:val="en-US"/>
         </w:rPr>
-        <w:t>What is JSX ?</w:t>
-      </w:r>
+        <w:t xml:space="preserve">What is </w:t>
+      </w:r>
+      <w:proofErr w:type="gramStart"/>
+      <w:r>
+        <w:rPr>
+          <w:b/>
+          <w:bCs/>
+          <w:lang w:val="en-US"/>
+        </w:rPr>
+        <w:t>JSX ?</w:t>
+      </w:r>
+      <w:proofErr w:type="gramEnd"/>
     </w:p>
     <w:p>
       <w:pPr>
@@ -546,7 +634,21 @@
         <w:rPr>
           <w:lang w:val="en-US"/>
         </w:rPr>
-        <w:t xml:space="preserve">JSX is syntax which is used in react to write components in easy way , and it somewhat similar to </w:t>
+        <w:t xml:space="preserve">JSX is syntax which is used in react to write components in easy </w:t>
+      </w:r>
+      <w:proofErr w:type="gramStart"/>
+      <w:r>
+        <w:rPr>
+          <w:lang w:val="en-US"/>
+        </w:rPr>
+        <w:t>way ,</w:t>
+      </w:r>
+      <w:proofErr w:type="gramEnd"/>
+      <w:r>
+        <w:rPr>
+          <w:lang w:val="en-US"/>
+        </w:rPr>
+        <w:t xml:space="preserve"> and it somewhat similar to </w:t>
       </w:r>
       <w:proofErr w:type="spellStart"/>
       <w:r>
@@ -628,7 +730,21 @@
         <w:rPr>
           <w:lang w:val="en-US"/>
         </w:rPr>
-        <w:t xml:space="preserve"> whose task is to convert ES6 or react code to browser supported code . So </w:t>
+        <w:t xml:space="preserve"> whose task is to convert ES6 or react code to browser supported </w:t>
+      </w:r>
+      <w:proofErr w:type="gramStart"/>
+      <w:r>
+        <w:rPr>
+          <w:lang w:val="en-US"/>
+        </w:rPr>
+        <w:t>code .</w:t>
+      </w:r>
+      <w:proofErr w:type="gramEnd"/>
+      <w:r>
+        <w:rPr>
+          <w:lang w:val="en-US"/>
+        </w:rPr>
+        <w:t xml:space="preserve"> So </w:t>
       </w:r>
       <w:r>
         <w:rPr>
@@ -648,8 +764,16 @@
         <w:rPr>
           <w:lang w:val="en-US"/>
         </w:rPr>
-        <w:t xml:space="preserve"> the code to browser supported code and then re-renders</w:t>
-      </w:r>
+        <w:t xml:space="preserve"> the code to browser supported code and then re-</w:t>
+      </w:r>
+      <w:proofErr w:type="gramStart"/>
+      <w:r>
+        <w:rPr>
+          <w:lang w:val="en-US"/>
+        </w:rPr>
+        <w:t>renders</w:t>
+      </w:r>
+      <w:proofErr w:type="gramEnd"/>
     </w:p>
     <w:p>
       <w:pPr>
@@ -668,8 +792,18 @@
           <w:bCs/>
           <w:lang w:val="en-US"/>
         </w:rPr>
-        <w:t>What is the Difference Between the Element and Component ?</w:t>
-      </w:r>
+        <w:t xml:space="preserve">What is the Difference Between the Element and </w:t>
+      </w:r>
+      <w:proofErr w:type="gramStart"/>
+      <w:r>
+        <w:rPr>
+          <w:b/>
+          <w:bCs/>
+          <w:lang w:val="en-US"/>
+        </w:rPr>
+        <w:t>Component ?</w:t>
+      </w:r>
+      <w:proofErr w:type="gramEnd"/>
     </w:p>
     <w:p>
       <w:pPr>
@@ -703,6 +837,7 @@
         <w:t xml:space="preserve"> is a piece of code which contains the logic (HTML + </w:t>
       </w:r>
       <w:proofErr w:type="spellStart"/>
+      <w:proofErr w:type="gramStart"/>
       <w:r>
         <w:rPr>
           <w:lang w:val="en-US"/>
@@ -714,7 +849,14 @@
         <w:rPr>
           <w:lang w:val="en-US"/>
         </w:rPr>
-        <w:t xml:space="preserve"> ) component that will be rendered on the DOM Tree</w:t>
+        <w:t xml:space="preserve"> )</w:t>
+      </w:r>
+      <w:proofErr w:type="gramEnd"/>
+      <w:r>
+        <w:rPr>
+          <w:lang w:val="en-US"/>
+        </w:rPr>
+        <w:t xml:space="preserve"> component that will be rendered on the DOM Tree</w:t>
       </w:r>
     </w:p>
     <w:p>
@@ -760,7 +902,21 @@
         <w:rPr>
           <w:lang w:val="en-US"/>
         </w:rPr>
-        <w:t xml:space="preserve"> function which returns the Element. A function which returns the Element is Considered to Be Function</w:t>
+        <w:t xml:space="preserve"> function which returns the Element. A function which returns the Element </w:t>
+      </w:r>
+      <w:proofErr w:type="gramStart"/>
+      <w:r>
+        <w:rPr>
+          <w:lang w:val="en-US"/>
+        </w:rPr>
+        <w:t>is Considered to Be</w:t>
+      </w:r>
+      <w:proofErr w:type="gramEnd"/>
+      <w:r>
+        <w:rPr>
+          <w:lang w:val="en-US"/>
+        </w:rPr>
+        <w:t xml:space="preserve"> Function</w:t>
       </w:r>
     </w:p>
     <w:p>
@@ -780,8 +936,18 @@
           <w:bCs/>
           <w:lang w:val="en-US"/>
         </w:rPr>
-        <w:t>What is the Syntax to Declare the Functional Component ?</w:t>
-      </w:r>
+        <w:t xml:space="preserve">What is the Syntax to Declare the Functional </w:t>
+      </w:r>
+      <w:proofErr w:type="gramStart"/>
+      <w:r>
+        <w:rPr>
+          <w:b/>
+          <w:bCs/>
+          <w:lang w:val="en-US"/>
+        </w:rPr>
+        <w:t>Component ?</w:t>
+      </w:r>
+      <w:proofErr w:type="gramEnd"/>
     </w:p>
     <w:p>
       <w:pPr>
@@ -798,8 +964,16 @@
         <w:rPr>
           <w:lang w:val="en-US"/>
         </w:rPr>
-        <w:t>Below is the Syntax to declare the react components</w:t>
-      </w:r>
+        <w:t xml:space="preserve">Below is the Syntax to declare the react </w:t>
+      </w:r>
+      <w:proofErr w:type="gramStart"/>
+      <w:r>
+        <w:rPr>
+          <w:lang w:val="en-US"/>
+        </w:rPr>
+        <w:t>components</w:t>
+      </w:r>
+      <w:proofErr w:type="gramEnd"/>
       <w:r>
         <w:rPr>
           <w:lang w:val="en-US"/>
@@ -1173,8 +1347,16 @@
         <w:rPr>
           <w:lang w:val="en-US"/>
         </w:rPr>
-        <w:t>The two ways to invoke the react components are :</w:t>
-      </w:r>
+        <w:t xml:space="preserve">The two ways to invoke the react components </w:t>
+      </w:r>
+      <w:proofErr w:type="gramStart"/>
+      <w:r>
+        <w:rPr>
+          <w:lang w:val="en-US"/>
+        </w:rPr>
+        <w:t>are :</w:t>
+      </w:r>
+      <w:proofErr w:type="gramEnd"/>
     </w:p>
     <w:p>
       <w:pPr>
@@ -1192,7 +1374,21 @@
           <w:lang w:val="en-US"/>
         </w:rPr>
         <w:lastRenderedPageBreak/>
-        <w:t xml:space="preserve">Invoke just like the function Invocation:- </w:t>
+        <w:t xml:space="preserve">Invoke just like the function </w:t>
+      </w:r>
+      <w:proofErr w:type="gramStart"/>
+      <w:r>
+        <w:rPr>
+          <w:lang w:val="en-US"/>
+        </w:rPr>
+        <w:t>Invocation:-</w:t>
+      </w:r>
+      <w:proofErr w:type="gramEnd"/>
+      <w:r>
+        <w:rPr>
+          <w:lang w:val="en-US"/>
+        </w:rPr>
+        <w:t xml:space="preserve"> </w:t>
       </w:r>
       <w:r>
         <w:rPr>
@@ -1218,7 +1414,21 @@
         <w:rPr>
           <w:lang w:val="en-US"/>
         </w:rPr>
-        <w:t xml:space="preserve">Using the Bracket Syntax :- </w:t>
+        <w:t xml:space="preserve">Using the Bracket </w:t>
+      </w:r>
+      <w:proofErr w:type="gramStart"/>
+      <w:r>
+        <w:rPr>
+          <w:lang w:val="en-US"/>
+        </w:rPr>
+        <w:t>Syntax :</w:t>
+      </w:r>
+      <w:proofErr w:type="gramEnd"/>
+      <w:r>
+        <w:rPr>
+          <w:lang w:val="en-US"/>
+        </w:rPr>
+        <w:t xml:space="preserve">- </w:t>
       </w:r>
       <w:r>
         <w:rPr>
@@ -1282,7 +1492,21 @@
         <w:rPr>
           <w:lang w:val="en-US"/>
         </w:rPr>
-        <w:t xml:space="preserve">The speed of react rendering of the component lies in the virtual DOM , A Virtual DOM is actually </w:t>
+        <w:t xml:space="preserve">The speed of react rendering of the component lies in the virtual </w:t>
+      </w:r>
+      <w:proofErr w:type="gramStart"/>
+      <w:r>
+        <w:rPr>
+          <w:lang w:val="en-US"/>
+        </w:rPr>
+        <w:t>DOM ,</w:t>
+      </w:r>
+      <w:proofErr w:type="gramEnd"/>
+      <w:r>
+        <w:rPr>
+          <w:lang w:val="en-US"/>
+        </w:rPr>
+        <w:t xml:space="preserve"> A Virtual DOM is actually </w:t>
       </w:r>
       <w:r>
         <w:rPr>
@@ -1328,7 +1552,21 @@
         <w:rPr>
           <w:lang w:val="en-US"/>
         </w:rPr>
-        <w:t xml:space="preserve"> to find which parts of the component is changed , using the </w:t>
+        <w:t xml:space="preserve"> to find which parts of the component is </w:t>
+      </w:r>
+      <w:proofErr w:type="gramStart"/>
+      <w:r>
+        <w:rPr>
+          <w:lang w:val="en-US"/>
+        </w:rPr>
+        <w:t>changed ,</w:t>
+      </w:r>
+      <w:proofErr w:type="gramEnd"/>
+      <w:r>
+        <w:rPr>
+          <w:lang w:val="en-US"/>
+        </w:rPr>
+        <w:t xml:space="preserve"> using the </w:t>
       </w:r>
       <w:r>
         <w:rPr>
@@ -1354,7 +1592,25 @@
           <w:bCs/>
           <w:lang w:val="en-US"/>
         </w:rPr>
-        <w:t xml:space="preserve"> which is changed . Which increases the speed and performance.</w:t>
+        <w:t xml:space="preserve"> which is </w:t>
+      </w:r>
+      <w:proofErr w:type="gramStart"/>
+      <w:r>
+        <w:rPr>
+          <w:b/>
+          <w:bCs/>
+          <w:lang w:val="en-US"/>
+        </w:rPr>
+        <w:t>changed .</w:t>
+      </w:r>
+      <w:proofErr w:type="gramEnd"/>
+      <w:r>
+        <w:rPr>
+          <w:b/>
+          <w:bCs/>
+          <w:lang w:val="en-US"/>
+        </w:rPr>
+        <w:t xml:space="preserve"> Which increases the speed and performance.</w:t>
       </w:r>
     </w:p>
     <w:p>
@@ -1398,7 +1654,21 @@
         <w:rPr>
           <w:lang w:val="en-US"/>
         </w:rPr>
-        <w:t xml:space="preserve">eact sees the changes ,changes the virtual </w:t>
+        <w:t xml:space="preserve">eact sees the </w:t>
+      </w:r>
+      <w:proofErr w:type="gramStart"/>
+      <w:r>
+        <w:rPr>
+          <w:lang w:val="en-US"/>
+        </w:rPr>
+        <w:t>changes ,changes</w:t>
+      </w:r>
+      <w:proofErr w:type="gramEnd"/>
+      <w:r>
+        <w:rPr>
+          <w:lang w:val="en-US"/>
+        </w:rPr>
+        <w:t xml:space="preserve"> the virtual </w:t>
       </w:r>
       <w:proofErr w:type="spellStart"/>
       <w:r>
@@ -1449,6 +1719,7 @@
         <w:t xml:space="preserve">What is Difference between the react and </w:t>
       </w:r>
       <w:proofErr w:type="spellStart"/>
+      <w:proofErr w:type="gramStart"/>
       <w:r>
         <w:rPr>
           <w:b/>
@@ -1464,7 +1735,16 @@
           <w:bCs/>
           <w:lang w:val="en-US"/>
         </w:rPr>
-        <w:t xml:space="preserve">  library ?</w:t>
+        <w:t xml:space="preserve">  library</w:t>
+      </w:r>
+      <w:proofErr w:type="gramEnd"/>
+      <w:r>
+        <w:rPr>
+          <w:b/>
+          <w:bCs/>
+          <w:lang w:val="en-US"/>
+        </w:rPr>
+        <w:t xml:space="preserve"> ?</w:t>
       </w:r>
     </w:p>
     <w:p>
@@ -1496,8 +1776,16 @@
         <w:rPr>
           <w:lang w:val="en-US"/>
         </w:rPr>
-        <w:t xml:space="preserve"> two packages are installed .</w:t>
-      </w:r>
+        <w:t xml:space="preserve"> two packages are </w:t>
+      </w:r>
+      <w:proofErr w:type="gramStart"/>
+      <w:r>
+        <w:rPr>
+          <w:lang w:val="en-US"/>
+        </w:rPr>
+        <w:t>installed .</w:t>
+      </w:r>
+      <w:proofErr w:type="gramEnd"/>
     </w:p>
     <w:p>
       <w:pPr>
@@ -1525,6 +1813,7 @@
         <w:t xml:space="preserve">The React packages contains all the core feature of the react like </w:t>
       </w:r>
       <w:proofErr w:type="spellStart"/>
+      <w:proofErr w:type="gramStart"/>
       <w:r>
         <w:rPr>
           <w:lang w:val="en-US"/>
@@ -1532,6 +1821,7 @@
         <w:t>useState,useEffect</w:t>
       </w:r>
       <w:proofErr w:type="spellEnd"/>
+      <w:proofErr w:type="gramEnd"/>
       <w:r>
         <w:rPr>
           <w:lang w:val="en-US"/>
@@ -1562,7 +1852,21 @@
         <w:rPr>
           <w:lang w:val="en-US"/>
         </w:rPr>
-        <w:t xml:space="preserve">The React Dom package is specified to attach react to the web browser , The react </w:t>
+        <w:t xml:space="preserve">The React Dom package is specified to attach react to the web </w:t>
+      </w:r>
+      <w:proofErr w:type="gramStart"/>
+      <w:r>
+        <w:rPr>
+          <w:lang w:val="en-US"/>
+        </w:rPr>
+        <w:t>browser ,</w:t>
+      </w:r>
+      <w:proofErr w:type="gramEnd"/>
+      <w:r>
+        <w:rPr>
+          <w:lang w:val="en-US"/>
+        </w:rPr>
+        <w:t xml:space="preserve"> The react </w:t>
       </w:r>
       <w:proofErr w:type="spellStart"/>
       <w:r>
@@ -1615,9 +1919,9 @@
           <w:u w:val="single"/>
           <w:lang w:val="en-US"/>
         </w:rPr>
-        <w:t xml:space="preserve">State vs Props:- Most </w:t>
-      </w:r>
-      <w:proofErr w:type="spellStart"/>
+        <w:t xml:space="preserve">State vs </w:t>
+      </w:r>
+      <w:proofErr w:type="gramStart"/>
       <w:r>
         <w:rPr>
           <w:b/>
@@ -1627,9 +1931,9 @@
           <w:u w:val="single"/>
           <w:lang w:val="en-US"/>
         </w:rPr>
-        <w:t>Most</w:t>
-      </w:r>
-      <w:proofErr w:type="spellEnd"/>
+        <w:t>Props:-</w:t>
+      </w:r>
+      <w:proofErr w:type="gramEnd"/>
       <w:r>
         <w:rPr>
           <w:b/>
@@ -1639,7 +1943,7 @@
           <w:u w:val="single"/>
           <w:lang w:val="en-US"/>
         </w:rPr>
-        <w:t xml:space="preserve"> </w:t>
+        <w:t xml:space="preserve"> Most </w:t>
       </w:r>
       <w:proofErr w:type="spellStart"/>
       <w:r>
@@ -1651,7 +1955,7 @@
           <w:u w:val="single"/>
           <w:lang w:val="en-US"/>
         </w:rPr>
-        <w:t>Impotant</w:t>
+        <w:t>Most</w:t>
       </w:r>
       <w:proofErr w:type="spellEnd"/>
       <w:r>
@@ -1665,13 +1969,7 @@
         </w:rPr>
         <w:t xml:space="preserve"> </w:t>
       </w:r>
-    </w:p>
-    <w:p>
-      <w:pPr>
-        <w:rPr>
-          <w:lang w:val="en-US"/>
-        </w:rPr>
-      </w:pPr>
+      <w:proofErr w:type="spellStart"/>
       <w:r>
         <w:rPr>
           <w:b/>
@@ -1681,226 +1979,10 @@
           <w:u w:val="single"/>
           <w:lang w:val="en-US"/>
         </w:rPr>
-        <w:t xml:space="preserve"> </w:t>
-      </w:r>
-      <w:r>
-        <w:rPr>
-          <w:sz w:val="24"/>
-          <w:szCs w:val="24"/>
-          <w:lang w:val="en-US"/>
-        </w:rPr>
-        <w:t xml:space="preserve"> </w:t>
-      </w:r>
-      <w:r>
-        <w:rPr>
-          <w:lang w:val="en-US"/>
-        </w:rPr>
-        <w:t>One of the most asked and one of the most</w:t>
-      </w:r>
-      <w:r>
-        <w:rPr>
-          <w:lang w:val="en-US"/>
-        </w:rPr>
-        <w:t xml:space="preserve"> topic is what is the Difference between State and Props.</w:t>
-      </w:r>
-    </w:p>
-    <w:p>
-      <w:pPr>
-        <w:pStyle w:val="ListParagraph"/>
-        <w:numPr>
-          <w:ilvl w:val="0"/>
-          <w:numId w:val="1"/>
-        </w:numPr>
-        <w:rPr>
-          <w:lang w:val="en-US"/>
-        </w:rPr>
-      </w:pPr>
-      <w:r>
-        <w:rPr>
-          <w:b/>
-          <w:bCs/>
-          <w:lang w:val="en-US"/>
-        </w:rPr>
-        <w:t>What is Difference between the state and Props?</w:t>
-      </w:r>
-    </w:p>
-    <w:p>
-      <w:pPr>
-        <w:pStyle w:val="ListParagraph"/>
-        <w:numPr>
-          <w:ilvl w:val="0"/>
-          <w:numId w:val="2"/>
-        </w:numPr>
-        <w:rPr>
-          <w:lang w:val="en-US"/>
-        </w:rPr>
-      </w:pPr>
-      <w:r>
-        <w:rPr>
-          <w:lang w:val="en-US"/>
-        </w:rPr>
-        <w:t>Lets Start with the State:-</w:t>
-      </w:r>
-    </w:p>
-    <w:p>
-      <w:pPr>
-        <w:pStyle w:val="ListParagraph"/>
-        <w:numPr>
-          <w:ilvl w:val="1"/>
-          <w:numId w:val="2"/>
-        </w:numPr>
-        <w:rPr>
-          <w:lang w:val="en-US"/>
-        </w:rPr>
-      </w:pPr>
-      <w:r>
-        <w:rPr>
-          <w:b/>
-          <w:bCs/>
-          <w:lang w:val="en-US"/>
-        </w:rPr>
-        <w:t xml:space="preserve">State – </w:t>
-      </w:r>
-      <w:r>
-        <w:rPr>
-          <w:lang w:val="en-US"/>
-        </w:rPr>
-        <w:t>State is the variable local to the component and which store the snapshot of the data at the particular instance of time . Its Actually a variable which is under the observation of the react . The way to change the change is from the setter Function which is attached to the state variable , whenever the state changes the component will re-render</w:t>
-      </w:r>
-    </w:p>
-    <w:p>
-      <w:pPr>
-        <w:pStyle w:val="ListParagraph"/>
-        <w:numPr>
-          <w:ilvl w:val="1"/>
-          <w:numId w:val="2"/>
-        </w:numPr>
-        <w:rPr>
-          <w:lang w:val="en-US"/>
-        </w:rPr>
-      </w:pPr>
-      <w:r>
-        <w:rPr>
-          <w:b/>
-          <w:bCs/>
-          <w:lang w:val="en-US"/>
-        </w:rPr>
-        <w:t xml:space="preserve">Props – </w:t>
-      </w:r>
-      <w:r>
-        <w:rPr>
-          <w:lang w:val="en-US"/>
-        </w:rPr>
-        <w:t xml:space="preserve">The Props are the variables which are used to pass the data from one component to another component. </w:t>
-      </w:r>
-      <w:r>
-        <w:rPr>
-          <w:b/>
-          <w:bCs/>
-          <w:lang w:val="en-US"/>
-        </w:rPr>
-        <w:t xml:space="preserve">Props are only read only type . </w:t>
-      </w:r>
-      <w:r>
-        <w:rPr>
-          <w:lang w:val="en-US"/>
-        </w:rPr>
-        <w:t>The change of the props doesn’t guarantee that component will re-render.</w:t>
-      </w:r>
-    </w:p>
-    <w:p>
-      <w:pPr>
-        <w:pStyle w:val="ListParagraph"/>
-        <w:numPr>
-          <w:ilvl w:val="0"/>
-          <w:numId w:val="1"/>
-        </w:numPr>
-        <w:rPr>
-          <w:lang w:val="en-US"/>
-        </w:rPr>
-      </w:pPr>
-      <w:r>
-        <w:rPr>
-          <w:lang w:val="en-US"/>
-        </w:rPr>
-        <w:t xml:space="preserve"> </w:t>
-      </w:r>
-      <w:r>
-        <w:rPr>
-          <w:b/>
-          <w:bCs/>
-          <w:lang w:val="en-US"/>
-        </w:rPr>
-        <w:t>What are the ways in which the component will re-render?</w:t>
-      </w:r>
-    </w:p>
-    <w:p>
-      <w:pPr>
-        <w:pStyle w:val="ListParagraph"/>
-        <w:numPr>
-          <w:ilvl w:val="0"/>
-          <w:numId w:val="2"/>
-        </w:numPr>
-        <w:rPr>
-          <w:lang w:val="en-US"/>
-        </w:rPr>
-      </w:pPr>
-      <w:r>
-        <w:rPr>
-          <w:lang w:val="en-US"/>
-        </w:rPr>
-        <w:t xml:space="preserve">The component will re-render when the </w:t>
-      </w:r>
-    </w:p>
-    <w:p>
-      <w:pPr>
-        <w:pStyle w:val="ListParagraph"/>
-        <w:numPr>
-          <w:ilvl w:val="1"/>
-          <w:numId w:val="2"/>
-        </w:numPr>
-        <w:rPr>
-          <w:lang w:val="en-US"/>
-        </w:rPr>
-      </w:pPr>
-      <w:r>
-        <w:rPr>
-          <w:b/>
-          <w:bCs/>
-          <w:lang w:val="en-US"/>
-        </w:rPr>
-        <w:t>State of the component changes , includes nested States also.</w:t>
-      </w:r>
-    </w:p>
-    <w:p>
-      <w:pPr>
-        <w:pStyle w:val="ListParagraph"/>
-        <w:numPr>
-          <w:ilvl w:val="1"/>
-          <w:numId w:val="2"/>
-        </w:numPr>
-        <w:rPr>
-          <w:lang w:val="en-US"/>
-        </w:rPr>
-      </w:pPr>
-      <w:r>
-        <w:rPr>
-          <w:b/>
-          <w:bCs/>
-          <w:lang w:val="en-US"/>
-        </w:rPr>
-        <w:t xml:space="preserve">Parent Component is Re-Rendered . </w:t>
-      </w:r>
-      <w:r>
-        <w:rPr>
-          <w:lang w:val="en-US"/>
-        </w:rPr>
-        <w:t>If the parent component is re-rendered than all its child component is also re-rendered</w:t>
-      </w:r>
-    </w:p>
-    <w:p>
-      <w:pPr>
-        <w:jc w:val="center"/>
+        <w:t>Impotant</w:t>
+      </w:r>
+      <w:proofErr w:type="spellEnd"/>
+      <w:r>
         <w:rPr>
           <w:b/>
           <w:bCs/>
@@ -1909,6 +1991,14 @@
           <w:u w:val="single"/>
           <w:lang w:val="en-US"/>
         </w:rPr>
+        <w:t xml:space="preserve"> </w:t>
+      </w:r>
+    </w:p>
+    <w:p>
+      <w:pPr>
+        <w:rPr>
+          <w:lang w:val="en-US"/>
+        </w:rPr>
       </w:pPr>
       <w:r>
         <w:rPr>
@@ -1919,9 +2009,330 @@
           <w:u w:val="single"/>
           <w:lang w:val="en-US"/>
         </w:rPr>
-        <w:t xml:space="preserve">React Hooks </w:t>
-      </w:r>
-      <w:r>
+        <w:t xml:space="preserve"> </w:t>
+      </w:r>
+      <w:r>
+        <w:rPr>
+          <w:sz w:val="24"/>
+          <w:szCs w:val="24"/>
+          <w:lang w:val="en-US"/>
+        </w:rPr>
+        <w:t xml:space="preserve"> </w:t>
+      </w:r>
+      <w:r>
+        <w:rPr>
+          <w:lang w:val="en-US"/>
+        </w:rPr>
+        <w:t>One of the most asked and one of the most</w:t>
+      </w:r>
+      <w:r>
+        <w:rPr>
+          <w:lang w:val="en-US"/>
+        </w:rPr>
+        <w:t xml:space="preserve"> topic is what is the Difference between State and Props.</w:t>
+      </w:r>
+    </w:p>
+    <w:p>
+      <w:pPr>
+        <w:pStyle w:val="ListParagraph"/>
+        <w:numPr>
+          <w:ilvl w:val="0"/>
+          <w:numId w:val="1"/>
+        </w:numPr>
+        <w:rPr>
+          <w:lang w:val="en-US"/>
+        </w:rPr>
+      </w:pPr>
+      <w:r>
+        <w:rPr>
+          <w:b/>
+          <w:bCs/>
+          <w:lang w:val="en-US"/>
+        </w:rPr>
+        <w:t>What is Difference between the state and Props?</w:t>
+      </w:r>
+    </w:p>
+    <w:p>
+      <w:pPr>
+        <w:pStyle w:val="ListParagraph"/>
+        <w:numPr>
+          <w:ilvl w:val="0"/>
+          <w:numId w:val="2"/>
+        </w:numPr>
+        <w:rPr>
+          <w:lang w:val="en-US"/>
+        </w:rPr>
+      </w:pPr>
+      <w:r>
+        <w:rPr>
+          <w:lang w:val="en-US"/>
+        </w:rPr>
+        <w:t xml:space="preserve">Lets Start with the </w:t>
+      </w:r>
+      <w:proofErr w:type="gramStart"/>
+      <w:r>
+        <w:rPr>
+          <w:lang w:val="en-US"/>
+        </w:rPr>
+        <w:t>State:-</w:t>
+      </w:r>
+      <w:proofErr w:type="gramEnd"/>
+    </w:p>
+    <w:p>
+      <w:pPr>
+        <w:pStyle w:val="ListParagraph"/>
+        <w:numPr>
+          <w:ilvl w:val="1"/>
+          <w:numId w:val="2"/>
+        </w:numPr>
+        <w:rPr>
+          <w:lang w:val="en-US"/>
+        </w:rPr>
+      </w:pPr>
+      <w:r>
+        <w:rPr>
+          <w:b/>
+          <w:bCs/>
+          <w:lang w:val="en-US"/>
+        </w:rPr>
+        <w:t xml:space="preserve">State – </w:t>
+      </w:r>
+      <w:r>
+        <w:rPr>
+          <w:lang w:val="en-US"/>
+        </w:rPr>
+        <w:t xml:space="preserve">State is the variable local to the component and which store the snapshot of the data at the particular instance of </w:t>
+      </w:r>
+      <w:proofErr w:type="gramStart"/>
+      <w:r>
+        <w:rPr>
+          <w:lang w:val="en-US"/>
+        </w:rPr>
+        <w:t>time .</w:t>
+      </w:r>
+      <w:proofErr w:type="gramEnd"/>
+      <w:r>
+        <w:rPr>
+          <w:lang w:val="en-US"/>
+        </w:rPr>
+        <w:t xml:space="preserve"> Its Actually a variable which is under the observation of the </w:t>
+      </w:r>
+      <w:proofErr w:type="gramStart"/>
+      <w:r>
+        <w:rPr>
+          <w:lang w:val="en-US"/>
+        </w:rPr>
+        <w:t>react .</w:t>
+      </w:r>
+      <w:proofErr w:type="gramEnd"/>
+      <w:r>
+        <w:rPr>
+          <w:lang w:val="en-US"/>
+        </w:rPr>
+        <w:t xml:space="preserve"> The way to change the change is from the setter Function which is attached to the state </w:t>
+      </w:r>
+      <w:proofErr w:type="gramStart"/>
+      <w:r>
+        <w:rPr>
+          <w:lang w:val="en-US"/>
+        </w:rPr>
+        <w:t>variable ,</w:t>
+      </w:r>
+      <w:proofErr w:type="gramEnd"/>
+      <w:r>
+        <w:rPr>
+          <w:lang w:val="en-US"/>
+        </w:rPr>
+        <w:t xml:space="preserve"> whenever the state changes the component will re-render</w:t>
+      </w:r>
+    </w:p>
+    <w:p>
+      <w:pPr>
+        <w:pStyle w:val="ListParagraph"/>
+        <w:numPr>
+          <w:ilvl w:val="1"/>
+          <w:numId w:val="2"/>
+        </w:numPr>
+        <w:rPr>
+          <w:lang w:val="en-US"/>
+        </w:rPr>
+      </w:pPr>
+      <w:r>
+        <w:rPr>
+          <w:b/>
+          <w:bCs/>
+          <w:lang w:val="en-US"/>
+        </w:rPr>
+        <w:t xml:space="preserve">Props – </w:t>
+      </w:r>
+      <w:r>
+        <w:rPr>
+          <w:lang w:val="en-US"/>
+        </w:rPr>
+        <w:t xml:space="preserve">The Props are the variables which are used to pass the data from one component to another component. </w:t>
+      </w:r>
+      <w:r>
+        <w:rPr>
+          <w:b/>
+          <w:bCs/>
+          <w:lang w:val="en-US"/>
+        </w:rPr>
+        <w:t xml:space="preserve">Props are only read only </w:t>
+      </w:r>
+      <w:proofErr w:type="gramStart"/>
+      <w:r>
+        <w:rPr>
+          <w:b/>
+          <w:bCs/>
+          <w:lang w:val="en-US"/>
+        </w:rPr>
+        <w:t>type .</w:t>
+      </w:r>
+      <w:proofErr w:type="gramEnd"/>
+      <w:r>
+        <w:rPr>
+          <w:b/>
+          <w:bCs/>
+          <w:lang w:val="en-US"/>
+        </w:rPr>
+        <w:t xml:space="preserve"> </w:t>
+      </w:r>
+      <w:r>
+        <w:rPr>
+          <w:lang w:val="en-US"/>
+        </w:rPr>
+        <w:t>The change of the props doesn’t guarantee that component will re-render.</w:t>
+      </w:r>
+    </w:p>
+    <w:p>
+      <w:pPr>
+        <w:pStyle w:val="ListParagraph"/>
+        <w:numPr>
+          <w:ilvl w:val="0"/>
+          <w:numId w:val="1"/>
+        </w:numPr>
+        <w:rPr>
+          <w:lang w:val="en-US"/>
+        </w:rPr>
+      </w:pPr>
+      <w:r>
+        <w:rPr>
+          <w:lang w:val="en-US"/>
+        </w:rPr>
+        <w:t xml:space="preserve"> </w:t>
+      </w:r>
+      <w:r>
+        <w:rPr>
+          <w:b/>
+          <w:bCs/>
+          <w:lang w:val="en-US"/>
+        </w:rPr>
+        <w:t>What are the ways in which the component will re-render?</w:t>
+      </w:r>
+    </w:p>
+    <w:p>
+      <w:pPr>
+        <w:pStyle w:val="ListParagraph"/>
+        <w:numPr>
+          <w:ilvl w:val="0"/>
+          <w:numId w:val="2"/>
+        </w:numPr>
+        <w:rPr>
+          <w:lang w:val="en-US"/>
+        </w:rPr>
+      </w:pPr>
+      <w:r>
+        <w:rPr>
+          <w:lang w:val="en-US"/>
+        </w:rPr>
+        <w:t xml:space="preserve">The component will re-render when the </w:t>
+      </w:r>
+    </w:p>
+    <w:p>
+      <w:pPr>
+        <w:pStyle w:val="ListParagraph"/>
+        <w:numPr>
+          <w:ilvl w:val="1"/>
+          <w:numId w:val="2"/>
+        </w:numPr>
+        <w:rPr>
+          <w:lang w:val="en-US"/>
+        </w:rPr>
+      </w:pPr>
+      <w:r>
+        <w:rPr>
+          <w:b/>
+          <w:bCs/>
+          <w:lang w:val="en-US"/>
+        </w:rPr>
+        <w:t xml:space="preserve">State of the component </w:t>
+      </w:r>
+      <w:proofErr w:type="gramStart"/>
+      <w:r>
+        <w:rPr>
+          <w:b/>
+          <w:bCs/>
+          <w:lang w:val="en-US"/>
+        </w:rPr>
+        <w:t>changes ,</w:t>
+      </w:r>
+      <w:proofErr w:type="gramEnd"/>
+      <w:r>
+        <w:rPr>
+          <w:b/>
+          <w:bCs/>
+          <w:lang w:val="en-US"/>
+        </w:rPr>
+        <w:t xml:space="preserve"> includes nested States also.</w:t>
+      </w:r>
+    </w:p>
+    <w:p>
+      <w:pPr>
+        <w:pStyle w:val="ListParagraph"/>
+        <w:numPr>
+          <w:ilvl w:val="1"/>
+          <w:numId w:val="2"/>
+        </w:numPr>
+        <w:rPr>
+          <w:lang w:val="en-US"/>
+        </w:rPr>
+      </w:pPr>
+      <w:r>
+        <w:rPr>
+          <w:b/>
+          <w:bCs/>
+          <w:lang w:val="en-US"/>
+        </w:rPr>
+        <w:t>Parent Component is Re-</w:t>
+      </w:r>
+      <w:proofErr w:type="gramStart"/>
+      <w:r>
+        <w:rPr>
+          <w:b/>
+          <w:bCs/>
+          <w:lang w:val="en-US"/>
+        </w:rPr>
+        <w:t>Rendered .</w:t>
+      </w:r>
+      <w:proofErr w:type="gramEnd"/>
+      <w:r>
+        <w:rPr>
+          <w:b/>
+          <w:bCs/>
+          <w:lang w:val="en-US"/>
+        </w:rPr>
+        <w:t xml:space="preserve"> </w:t>
+      </w:r>
+      <w:r>
+        <w:rPr>
+          <w:lang w:val="en-US"/>
+        </w:rPr>
+        <w:t>If the parent component is re-rendered than all its child component is also re-rendered</w:t>
+      </w:r>
+    </w:p>
+    <w:p>
+      <w:pPr>
+        <w:jc w:val="center"/>
         <w:rPr>
           <w:b/>
           <w:bCs/>
@@ -1930,8 +2341,7 @@
           <w:u w:val="single"/>
           <w:lang w:val="en-US"/>
         </w:rPr>
-        <w:sym w:font="Wingdings" w:char="F0E0"/>
-      </w:r>
+      </w:pPr>
       <w:r>
         <w:rPr>
           <w:b/>
@@ -1941,19 +2351,41 @@
           <w:u w:val="single"/>
           <w:lang w:val="en-US"/>
         </w:rPr>
-        <w:t xml:space="preserve"> The Core of the React </w:t>
-      </w:r>
-    </w:p>
-    <w:p>
-      <w:pPr>
-        <w:rPr>
-          <w:lang w:val="en-US"/>
-        </w:rPr>
-      </w:pPr>
-      <w:r>
-        <w:rPr>
+        <w:t xml:space="preserve">React Hooks </w:t>
+      </w:r>
+      <w:r>
+        <w:rPr>
+          <w:b/>
+          <w:bCs/>
           <w:sz w:val="28"/>
           <w:szCs w:val="28"/>
+          <w:u w:val="single"/>
+          <w:lang w:val="en-US"/>
+        </w:rPr>
+        <w:sym w:font="Wingdings" w:char="F0E0"/>
+      </w:r>
+      <w:r>
+        <w:rPr>
+          <w:b/>
+          <w:bCs/>
+          <w:sz w:val="28"/>
+          <w:szCs w:val="28"/>
+          <w:u w:val="single"/>
+          <w:lang w:val="en-US"/>
+        </w:rPr>
+        <w:t xml:space="preserve"> The Core of the React </w:t>
+      </w:r>
+    </w:p>
+    <w:p>
+      <w:pPr>
+        <w:rPr>
+          <w:lang w:val="en-US"/>
+        </w:rPr>
+      </w:pPr>
+      <w:r>
+        <w:rPr>
+          <w:sz w:val="28"/>
+          <w:szCs w:val="28"/>
           <w:lang w:val="en-US"/>
         </w:rPr>
         <w:t xml:space="preserve"> </w:t>
@@ -1962,20 +2394,48 @@
         <w:rPr>
           <w:lang w:val="en-US"/>
         </w:rPr>
-        <w:t xml:space="preserve">The react is using the functional components and react core lies in its hooks , the hooks are the power of the react which helps in the re-rendering and side effect handling in the component </w:t>
-      </w:r>
-    </w:p>
-    <w:p>
-      <w:pPr>
-        <w:rPr>
-          <w:lang w:val="en-US"/>
-        </w:rPr>
-      </w:pPr>
-      <w:r>
-        <w:rPr>
-          <w:lang w:val="en-US"/>
-        </w:rPr>
-        <w:t xml:space="preserve">Below is the list of the react hooks which are super important and we will learn about them in details </w:t>
+        <w:t xml:space="preserve">The react is using the functional components and react core lies in its </w:t>
+      </w:r>
+      <w:proofErr w:type="gramStart"/>
+      <w:r>
+        <w:rPr>
+          <w:lang w:val="en-US"/>
+        </w:rPr>
+        <w:t>hooks ,</w:t>
+      </w:r>
+      <w:proofErr w:type="gramEnd"/>
+      <w:r>
+        <w:rPr>
+          <w:lang w:val="en-US"/>
+        </w:rPr>
+        <w:t xml:space="preserve"> the hooks are the power of the react which helps in the re-rendering and side effect handling in the component </w:t>
+      </w:r>
+    </w:p>
+    <w:p>
+      <w:pPr>
+        <w:rPr>
+          <w:lang w:val="en-US"/>
+        </w:rPr>
+      </w:pPr>
+      <w:r>
+        <w:rPr>
+          <w:lang w:val="en-US"/>
+        </w:rPr>
+        <w:t xml:space="preserve">Below is the list of the react hooks which are super </w:t>
+      </w:r>
+      <w:proofErr w:type="gramStart"/>
+      <w:r>
+        <w:rPr>
+          <w:lang w:val="en-US"/>
+        </w:rPr>
+        <w:t>important</w:t>
+      </w:r>
+      <w:proofErr w:type="gramEnd"/>
+      <w:r>
+        <w:rPr>
+          <w:lang w:val="en-US"/>
+        </w:rPr>
+        <w:t xml:space="preserve"> and we will learn about them in details </w:t>
       </w:r>
     </w:p>
     <w:p>
@@ -2247,15 +2707,33 @@
           <w:bCs/>
           <w:lang w:val="en-US"/>
         </w:rPr>
-        <w:t xml:space="preserve"> Hook?</w:t>
-      </w:r>
-      <w:r>
-        <w:rPr>
-          <w:b/>
-          <w:bCs/>
-          <w:lang w:val="en-US"/>
-        </w:rPr>
-        <w:t>(Most Important)</w:t>
+        <w:t xml:space="preserve"> </w:t>
+      </w:r>
+      <w:proofErr w:type="gramStart"/>
+      <w:r>
+        <w:rPr>
+          <w:b/>
+          <w:bCs/>
+          <w:lang w:val="en-US"/>
+        </w:rPr>
+        <w:t>Hook?</w:t>
+      </w:r>
+      <w:r>
+        <w:rPr>
+          <w:b/>
+          <w:bCs/>
+          <w:lang w:val="en-US"/>
+        </w:rPr>
+        <w:t>(</w:t>
+      </w:r>
+      <w:proofErr w:type="gramEnd"/>
+      <w:r>
+        <w:rPr>
+          <w:b/>
+          <w:bCs/>
+          <w:lang w:val="en-US"/>
+        </w:rPr>
+        <w:t>Most Important)</w:t>
       </w:r>
       <w:proofErr w:type="spellStart"/>
       <w:r>
@@ -2321,7 +2799,21 @@
         <w:rPr>
           <w:lang w:val="en-US"/>
         </w:rPr>
-        <w:t xml:space="preserve">Below is the syntax of the state hook </w:t>
+        <w:t xml:space="preserve">Below is the syntax of the state </w:t>
+      </w:r>
+      <w:proofErr w:type="gramStart"/>
+      <w:r>
+        <w:rPr>
+          <w:lang w:val="en-US"/>
+        </w:rPr>
+        <w:t>hook</w:t>
+      </w:r>
+      <w:proofErr w:type="gramEnd"/>
+      <w:r>
+        <w:rPr>
+          <w:lang w:val="en-US"/>
+        </w:rPr>
+        <w:t xml:space="preserve"> </w:t>
       </w:r>
     </w:p>
     <w:p>
@@ -2381,6 +2873,7 @@
         <w:t>[</w:t>
       </w:r>
       <w:proofErr w:type="spellStart"/>
+      <w:proofErr w:type="gramStart"/>
       <w:r>
         <w:rPr>
           <w:rFonts w:ascii="Cascadia Code" w:eastAsia="Times New Roman" w:hAnsi="Cascadia Code" w:cs="Cascadia Code"/>
@@ -2412,6 +2905,7 @@
         <w:t>setState</w:t>
       </w:r>
       <w:proofErr w:type="spellEnd"/>
+      <w:proofErr w:type="gramEnd"/>
       <w:r>
         <w:rPr>
           <w:rFonts w:ascii="Cascadia Code" w:eastAsia="Times New Roman" w:hAnsi="Cascadia Code" w:cs="Cascadia Code"/>
@@ -2563,14 +3057,30 @@
           <w:b/>
           <w:bCs/>
         </w:rPr>
-        <w:t xml:space="preserve"> Hook?</w:t>
-      </w:r>
-      <w:r>
-        <w:rPr>
-          <w:b/>
-          <w:bCs/>
-        </w:rPr>
-        <w:t>(Most Important)</w:t>
+        <w:t xml:space="preserve"> </w:t>
+      </w:r>
+      <w:proofErr w:type="gramStart"/>
+      <w:r>
+        <w:rPr>
+          <w:b/>
+          <w:bCs/>
+        </w:rPr>
+        <w:t>Hook?</w:t>
+      </w:r>
+      <w:r>
+        <w:rPr>
+          <w:b/>
+          <w:bCs/>
+        </w:rPr>
+        <w:t>(</w:t>
+      </w:r>
+      <w:proofErr w:type="gramEnd"/>
+      <w:r>
+        <w:rPr>
+          <w:b/>
+          <w:bCs/>
+        </w:rPr>
+        <w:t>Most Important)</w:t>
       </w:r>
     </w:p>
     <w:p>
@@ -2590,7 +3100,15 @@
       </w:r>
       <w:proofErr w:type="spellEnd"/>
       <w:r>
-        <w:t xml:space="preserve"> Hook is also used to  update the state, but using </w:t>
+        <w:t xml:space="preserve"> Hook is also used </w:t>
+      </w:r>
+      <w:proofErr w:type="gramStart"/>
+      <w:r>
+        <w:t>to  update</w:t>
+      </w:r>
+      <w:proofErr w:type="gramEnd"/>
+      <w:r>
+        <w:t xml:space="preserve"> the state, but using </w:t>
       </w:r>
       <w:proofErr w:type="spellStart"/>
       <w:r>
@@ -2606,7 +3124,15 @@
       </w:r>
       <w:proofErr w:type="spellEnd"/>
       <w:r>
-        <w:t xml:space="preserve"> in precise and easy way . using the reducer function which is the pure function . we dispatch the actions using the dispatcher which is returned from the </w:t>
+        <w:t xml:space="preserve"> in precise and easy way . using the reducer function which is the pure </w:t>
+      </w:r>
+      <w:proofErr w:type="gramStart"/>
+      <w:r>
+        <w:t>function .</w:t>
+      </w:r>
+      <w:proofErr w:type="gramEnd"/>
+      <w:r>
+        <w:t xml:space="preserve"> we dispatch the actions using the dispatcher which is returned from the </w:t>
       </w:r>
       <w:proofErr w:type="spellStart"/>
       <w:r>
@@ -2631,8 +3157,13 @@
       </w:r>
       <w:proofErr w:type="spellEnd"/>
       <w:r>
-        <w:t xml:space="preserve"> Hook</w:t>
-      </w:r>
+        <w:t xml:space="preserve"> </w:t>
+      </w:r>
+      <w:proofErr w:type="gramStart"/>
+      <w:r>
+        <w:t>Hook</w:t>
+      </w:r>
+      <w:proofErr w:type="gramEnd"/>
     </w:p>
     <w:p>
       <w:pPr>
@@ -2820,6 +3351,7 @@
         <w:t xml:space="preserve"> </w:t>
       </w:r>
       <w:proofErr w:type="spellStart"/>
+      <w:proofErr w:type="gramStart"/>
       <w:r>
         <w:rPr>
           <w:rFonts w:ascii="Cascadia Code" w:eastAsia="Times New Roman" w:hAnsi="Cascadia Code" w:cs="Cascadia Code"/>
@@ -2841,6 +3373,7 @@
         </w:rPr>
         <w:t>(</w:t>
       </w:r>
+      <w:proofErr w:type="gramEnd"/>
       <w:r>
         <w:rPr>
           <w:rFonts w:ascii="Cascadia Code" w:eastAsia="Times New Roman" w:hAnsi="Cascadia Code" w:cs="Cascadia Code"/>
@@ -2926,7 +3459,15 @@
         <w:ind w:left="1080"/>
       </w:pPr>
       <w:r>
-        <w:t>In the above syntax Lets under Each Component</w:t>
+        <w:t xml:space="preserve">In the above syntax </w:t>
+      </w:r>
+      <w:proofErr w:type="gramStart"/>
+      <w:r>
+        <w:t>Lets</w:t>
+      </w:r>
+      <w:proofErr w:type="gramEnd"/>
+      <w:r>
+        <w:t xml:space="preserve"> under Each Component</w:t>
       </w:r>
     </w:p>
     <w:p>
@@ -2969,7 +3510,15 @@
         <w:t>state and action</w:t>
       </w:r>
       <w:r>
-        <w:t xml:space="preserve"> as the argument and which will listen to action and based on that update the state and return new state</w:t>
+        <w:t xml:space="preserve"> as the </w:t>
+      </w:r>
+      <w:proofErr w:type="gramStart"/>
+      <w:r>
+        <w:t>argument</w:t>
+      </w:r>
+      <w:proofErr w:type="gramEnd"/>
+      <w:r>
+        <w:t xml:space="preserve"> and which will listen to action and based on that update the state and return new state</w:t>
       </w:r>
     </w:p>
     <w:p>
@@ -2997,8 +3546,13 @@
         <w:t>-</w:t>
       </w:r>
       <w:r>
-        <w:t xml:space="preserve"> This is initial state value we need to provide for state</w:t>
-      </w:r>
+        <w:t xml:space="preserve"> This is initial state value we need to provide for </w:t>
+      </w:r>
+      <w:proofErr w:type="gramStart"/>
+      <w:r>
+        <w:t>state</w:t>
+      </w:r>
+      <w:proofErr w:type="gramEnd"/>
     </w:p>
     <w:p>
       <w:pPr>
@@ -3016,7 +3570,15 @@
         <w:t>state –</w:t>
       </w:r>
       <w:r>
-        <w:t xml:space="preserve"> Its is the current snapshot of the state </w:t>
+        <w:t xml:space="preserve"> Its is the current snapshot of the </w:t>
+      </w:r>
+      <w:proofErr w:type="gramStart"/>
+      <w:r>
+        <w:t>state</w:t>
+      </w:r>
+      <w:proofErr w:type="gramEnd"/>
+      <w:r>
+        <w:t xml:space="preserve"> </w:t>
       </w:r>
     </w:p>
     <w:p>
@@ -3035,8 +3597,13 @@
         <w:t>dispatch –</w:t>
       </w:r>
       <w:r>
-        <w:t xml:space="preserve"> This is dispatcher function which will dispatch the action which reducer will listen to .</w:t>
-      </w:r>
+        <w:t xml:space="preserve"> This is dispatcher function which will dispatch the action which reducer will listen </w:t>
+      </w:r>
+      <w:proofErr w:type="gramStart"/>
+      <w:r>
+        <w:t>to .</w:t>
+      </w:r>
+      <w:proofErr w:type="gramEnd"/>
     </w:p>
     <w:p>
       <w:pPr>
@@ -3067,8 +3634,17 @@
           <w:b/>
           <w:bCs/>
         </w:rPr>
-        <w:t xml:space="preserve"> Hook ?</w:t>
-      </w:r>
+        <w:t xml:space="preserve"> </w:t>
+      </w:r>
+      <w:proofErr w:type="gramStart"/>
+      <w:r>
+        <w:rPr>
+          <w:b/>
+          <w:bCs/>
+        </w:rPr>
+        <w:t>Hook ?</w:t>
+      </w:r>
+      <w:proofErr w:type="gramEnd"/>
       <w:r>
         <w:rPr>
           <w:b/>
@@ -3094,7 +3670,15 @@
       </w:r>
       <w:proofErr w:type="spellEnd"/>
       <w:r>
-        <w:t xml:space="preserve"> hook  helps to reference a variable or component </w:t>
+        <w:t xml:space="preserve"> </w:t>
+      </w:r>
+      <w:proofErr w:type="gramStart"/>
+      <w:r>
+        <w:t>hook  helps</w:t>
+      </w:r>
+      <w:proofErr w:type="gramEnd"/>
+      <w:r>
+        <w:t xml:space="preserve"> to reference a variable or component </w:t>
       </w:r>
     </w:p>
     <w:p>
@@ -3175,8 +3759,17 @@
           <w:b/>
           <w:bCs/>
         </w:rPr>
-        <w:t>does not change during re-rendering</w:t>
-      </w:r>
+        <w:t>does not change during re-</w:t>
+      </w:r>
+      <w:proofErr w:type="gramStart"/>
+      <w:r>
+        <w:rPr>
+          <w:b/>
+          <w:bCs/>
+        </w:rPr>
+        <w:t>rendering</w:t>
+      </w:r>
+      <w:proofErr w:type="gramEnd"/>
     </w:p>
     <w:p>
       <w:pPr>
@@ -3187,7 +3780,15 @@
         </w:numPr>
       </w:pPr>
       <w:r>
-        <w:t>The Use Ref Hook promotes the  imperative structure of code practice where we can manually access the properties of the element</w:t>
+        <w:t xml:space="preserve">The Use Ref Hook promotes </w:t>
+      </w:r>
+      <w:proofErr w:type="gramStart"/>
+      <w:r>
+        <w:t>the  imperative</w:t>
+      </w:r>
+      <w:proofErr w:type="gramEnd"/>
+      <w:r>
+        <w:t xml:space="preserve"> structure of code practice where we can manually access the properties of the element</w:t>
       </w:r>
     </w:p>
     <w:p>
@@ -3233,7 +3834,15 @@
       </w:r>
       <w:proofErr w:type="spellEnd"/>
       <w:r>
-        <w:t xml:space="preserve"> property on re-renders , we should only change the property of the </w:t>
+        <w:t xml:space="preserve"> property on re-</w:t>
+      </w:r>
+      <w:proofErr w:type="gramStart"/>
+      <w:r>
+        <w:t>renders ,</w:t>
+      </w:r>
+      <w:proofErr w:type="gramEnd"/>
+      <w:r>
+        <w:t xml:space="preserve"> we should only change the property of the </w:t>
       </w:r>
       <w:proofErr w:type="spellStart"/>
       <w:r>
@@ -3269,7 +3878,15 @@
       </w:r>
       <w:proofErr w:type="spellEnd"/>
       <w:r>
-        <w:t xml:space="preserve"> should be used to read the properties of the component , it is not advisable enough to change the properties of the </w:t>
+        <w:t xml:space="preserve"> should be used to read the properties of the </w:t>
+      </w:r>
+      <w:proofErr w:type="gramStart"/>
+      <w:r>
+        <w:t>component ,</w:t>
+      </w:r>
+      <w:proofErr w:type="gramEnd"/>
+      <w:r>
+        <w:t xml:space="preserve"> it is not advisable enough to change the properties of the </w:t>
       </w:r>
       <w:r>
         <w:t xml:space="preserve">with </w:t>
@@ -3296,7 +3913,23 @@
           <w:b/>
           <w:bCs/>
         </w:rPr>
-        <w:t>What is the ref on the elements Property ?(Important)</w:t>
+        <w:t xml:space="preserve">What is the ref on the elements </w:t>
+      </w:r>
+      <w:proofErr w:type="gramStart"/>
+      <w:r>
+        <w:rPr>
+          <w:b/>
+          <w:bCs/>
+        </w:rPr>
+        <w:t>Property ?</w:t>
+      </w:r>
+      <w:proofErr w:type="gramEnd"/>
+      <w:r>
+        <w:rPr>
+          <w:b/>
+          <w:bCs/>
+        </w:rPr>
+        <w:t>(Important)</w:t>
       </w:r>
     </w:p>
     <w:p>
@@ -3316,7 +3949,15 @@
       </w:r>
       <w:proofErr w:type="spellEnd"/>
       <w:r>
-        <w:t xml:space="preserve"> element we create has access to the ref property we can assign the our </w:t>
+        <w:t xml:space="preserve"> element we create has access to the ref property we can assign </w:t>
+      </w:r>
+      <w:proofErr w:type="gramStart"/>
+      <w:r>
+        <w:t>the our</w:t>
+      </w:r>
+      <w:proofErr w:type="gramEnd"/>
+      <w:r>
+        <w:t xml:space="preserve"> </w:t>
       </w:r>
       <w:proofErr w:type="spellStart"/>
       <w:r>
@@ -3364,7 +4005,23 @@
           <w:b/>
           <w:bCs/>
         </w:rPr>
-        <w:t xml:space="preserve"> in the React ? (Most Important)</w:t>
+        <w:t xml:space="preserve"> in the </w:t>
+      </w:r>
+      <w:proofErr w:type="gramStart"/>
+      <w:r>
+        <w:rPr>
+          <w:b/>
+          <w:bCs/>
+        </w:rPr>
+        <w:t>React ?</w:t>
+      </w:r>
+      <w:proofErr w:type="gramEnd"/>
+      <w:r>
+        <w:rPr>
+          <w:b/>
+          <w:bCs/>
+        </w:rPr>
+        <w:t xml:space="preserve"> (Most Important)</w:t>
       </w:r>
     </w:p>
     <w:p>
@@ -3384,7 +4041,15 @@
       </w:r>
       <w:proofErr w:type="spellEnd"/>
       <w:r>
-        <w:t xml:space="preserve"> has access to the ref property but what about the custom Components we create how to pass the ref property on them , </w:t>
+        <w:t xml:space="preserve"> has access to the ref property but what about the custom Components we create how to pass the ref property on </w:t>
+      </w:r>
+      <w:proofErr w:type="gramStart"/>
+      <w:r>
+        <w:t>them ,</w:t>
+      </w:r>
+      <w:proofErr w:type="gramEnd"/>
+      <w:r>
+        <w:t xml:space="preserve"> </w:t>
       </w:r>
       <w:r>
         <w:rPr>
@@ -3398,8 +4063,17 @@
           <w:b/>
           <w:bCs/>
         </w:rPr>
-        <w:t xml:space="preserve"> The Answer is no</w:t>
-      </w:r>
+        <w:t xml:space="preserve"> The Answer is </w:t>
+      </w:r>
+      <w:proofErr w:type="gramStart"/>
+      <w:r>
+        <w:rPr>
+          <w:b/>
+          <w:bCs/>
+        </w:rPr>
+        <w:t>no</w:t>
+      </w:r>
+      <w:proofErr w:type="gramEnd"/>
     </w:p>
     <w:p>
       <w:pPr>
@@ -3434,8 +4108,13 @@
         <w:t>two argument first is the custom component we have created and other is the</w:t>
       </w:r>
       <w:r>
-        <w:t xml:space="preserve"> ref which we want to attach or pass into our custom component</w:t>
-      </w:r>
+        <w:t xml:space="preserve"> ref which we want to attach or pass into our custom </w:t>
+      </w:r>
+      <w:proofErr w:type="gramStart"/>
+      <w:r>
+        <w:t>component</w:t>
+      </w:r>
+      <w:proofErr w:type="gramEnd"/>
     </w:p>
     <w:p>
       <w:pPr>
@@ -3480,6 +4159,7 @@
         </w:rPr>
         <w:t xml:space="preserve"> </w:t>
       </w:r>
+      <w:proofErr w:type="gramStart"/>
       <w:r>
         <w:rPr>
           <w:rFonts w:ascii="Cascadia Code" w:eastAsia="Times New Roman" w:hAnsi="Cascadia Code" w:cs="Cascadia Code"/>
@@ -3518,6 +4198,7 @@
         <w:t>forwardRef</w:t>
       </w:r>
       <w:proofErr w:type="spellEnd"/>
+      <w:proofErr w:type="gramEnd"/>
       <w:r>
         <w:rPr>
           <w:rFonts w:ascii="Cascadia Code" w:eastAsia="Times New Roman" w:hAnsi="Cascadia Code" w:cs="Cascadia Code"/>
@@ -3719,6 +4400,7 @@
         <w:t xml:space="preserve"> </w:t>
       </w:r>
       <w:proofErr w:type="spellStart"/>
+      <w:proofErr w:type="gramStart"/>
       <w:r>
         <w:rPr>
           <w:rFonts w:ascii="Cascadia Code" w:eastAsia="Times New Roman" w:hAnsi="Cascadia Code" w:cs="Cascadia Code"/>
@@ -3744,6 +4426,7 @@
         </w:rPr>
         <w:t>(</w:t>
       </w:r>
+      <w:proofErr w:type="gramEnd"/>
       <w:r>
         <w:rPr>
           <w:rFonts w:ascii="Cascadia Code" w:eastAsia="Times New Roman" w:hAnsi="Cascadia Code" w:cs="Cascadia Code"/>
@@ -3995,7 +4678,23 @@
           <w:b/>
           <w:bCs/>
         </w:rPr>
-        <w:t xml:space="preserve"> Hook ? </w:t>
+        <w:t xml:space="preserve"> </w:t>
+      </w:r>
+      <w:proofErr w:type="gramStart"/>
+      <w:r>
+        <w:rPr>
+          <w:b/>
+          <w:bCs/>
+        </w:rPr>
+        <w:t>Hook ?</w:t>
+      </w:r>
+      <w:proofErr w:type="gramEnd"/>
+      <w:r>
+        <w:rPr>
+          <w:b/>
+          <w:bCs/>
+        </w:rPr>
+        <w:t xml:space="preserve"> </w:t>
       </w:r>
       <w:r>
         <w:rPr>
@@ -4034,7 +4733,15 @@
         </w:rPr>
       </w:pPr>
       <w:r>
-        <w:t xml:space="preserve">React is only UI library , whose only responsibility is to handle and render the </w:t>
+        <w:t xml:space="preserve">React is only UI </w:t>
+      </w:r>
+      <w:proofErr w:type="gramStart"/>
+      <w:r>
+        <w:t>library ,</w:t>
+      </w:r>
+      <w:proofErr w:type="gramEnd"/>
+      <w:r>
+        <w:t xml:space="preserve"> whose only responsibility is to handle and render the </w:t>
       </w:r>
       <w:proofErr w:type="spellStart"/>
       <w:r>
@@ -4081,13 +4788,23 @@
         <w:t xml:space="preserve"> </w:t>
       </w:r>
       <w:r>
-        <w:t xml:space="preserve">which is effectively used to handle these side effects only . Now </w:t>
-      </w:r>
-      <w:proofErr w:type="spellStart"/>
+        <w:t xml:space="preserve">which is effectively used to handle these side effects </w:t>
+      </w:r>
+      <w:proofErr w:type="gramStart"/>
+      <w:r>
+        <w:t>only .</w:t>
+      </w:r>
+      <w:proofErr w:type="gramEnd"/>
+      <w:r>
+        <w:t xml:space="preserve"> Now </w:t>
+      </w:r>
+      <w:proofErr w:type="spellStart"/>
+      <w:proofErr w:type="gramStart"/>
       <w:r>
         <w:t>Lets</w:t>
       </w:r>
       <w:proofErr w:type="spellEnd"/>
+      <w:proofErr w:type="gramEnd"/>
       <w:r>
         <w:t xml:space="preserve"> Learn about the basic and advance features of </w:t>
       </w:r>
@@ -4112,13 +4829,18 @@
         <w:ind w:left="1080"/>
       </w:pPr>
       <w:r>
-        <w:t xml:space="preserve">Important points of  </w:t>
+        <w:t xml:space="preserve">Important points </w:t>
+      </w:r>
+      <w:proofErr w:type="gramStart"/>
+      <w:r>
+        <w:t xml:space="preserve">of  </w:t>
       </w:r>
       <w:proofErr w:type="spellStart"/>
       <w:r>
         <w:t>useEffect</w:t>
       </w:r>
       <w:proofErr w:type="spellEnd"/>
+      <w:proofErr w:type="gramEnd"/>
       <w:r>
         <w:t xml:space="preserve"> hook:-</w:t>
       </w:r>
@@ -4140,8 +4862,13 @@
       </w:r>
       <w:proofErr w:type="spellEnd"/>
       <w:r>
-        <w:t xml:space="preserve"> hook</w:t>
-      </w:r>
+        <w:t xml:space="preserve"> </w:t>
+      </w:r>
+      <w:proofErr w:type="gramStart"/>
+      <w:r>
+        <w:t>hook</w:t>
+      </w:r>
+      <w:proofErr w:type="gramEnd"/>
     </w:p>
     <w:p>
       <w:pPr>
@@ -4158,6 +4885,7 @@
         </w:rPr>
       </w:pPr>
       <w:proofErr w:type="spellStart"/>
+      <w:proofErr w:type="gramStart"/>
       <w:r>
         <w:rPr>
           <w:rFonts w:ascii="Cascadia Code" w:eastAsia="Times New Roman" w:hAnsi="Cascadia Code" w:cs="Cascadia Code"/>
@@ -4181,7 +4909,20 @@
           <w:lang w:eastAsia="en-IN"/>
           <w14:ligatures w14:val="none"/>
         </w:rPr>
-        <w:t>(()</w:t>
+        <w:t>(</w:t>
+      </w:r>
+      <w:proofErr w:type="gramEnd"/>
+      <w:r>
+        <w:rPr>
+          <w:rFonts w:ascii="Cascadia Code" w:eastAsia="Times New Roman" w:hAnsi="Cascadia Code" w:cs="Cascadia Code"/>
+          <w:color w:val="C3E0E9"/>
+          <w:kern w:val="0"/>
+          <w:sz w:val="21"/>
+          <w:szCs w:val="21"/>
+          <w:lang w:eastAsia="en-IN"/>
+          <w14:ligatures w14:val="none"/>
+        </w:rPr>
+        <w:t>()</w:t>
       </w:r>
       <w:r>
         <w:rPr>
@@ -4302,6 +5043,7 @@
           <w14:ligatures w14:val="none"/>
         </w:rPr>
       </w:pPr>
+      <w:proofErr w:type="gramStart"/>
       <w:r>
         <w:rPr>
           <w:rFonts w:ascii="Cascadia Code" w:eastAsia="Times New Roman" w:hAnsi="Cascadia Code" w:cs="Cascadia Code"/>
@@ -4314,6 +5056,7 @@
         </w:rPr>
         <w:t>Parts:-</w:t>
       </w:r>
+      <w:proofErr w:type="gramEnd"/>
     </w:p>
     <w:p>
       <w:pPr>
@@ -4329,6 +5072,7 @@
           <w14:ligatures w14:val="none"/>
         </w:rPr>
       </w:pPr>
+      <w:proofErr w:type="gramStart"/>
       <w:r>
         <w:rPr>
           <w:rFonts w:ascii="Cascadia Code" w:eastAsia="Times New Roman" w:hAnsi="Cascadia Code" w:cs="Cascadia Code"/>
@@ -4339,7 +5083,20 @@
           <w:lang w:eastAsia="en-IN"/>
           <w14:ligatures w14:val="none"/>
         </w:rPr>
-        <w:t xml:space="preserve">()=&gt;{}// callback function </w:t>
+        <w:t>()=</w:t>
+      </w:r>
+      <w:proofErr w:type="gramEnd"/>
+      <w:r>
+        <w:rPr>
+          <w:rFonts w:ascii="Cascadia Code" w:eastAsia="Times New Roman" w:hAnsi="Cascadia Code" w:cs="Cascadia Code"/>
+          <w:color w:val="C3E0E9"/>
+          <w:kern w:val="0"/>
+          <w:sz w:val="21"/>
+          <w:szCs w:val="21"/>
+          <w:lang w:eastAsia="en-IN"/>
+          <w14:ligatures w14:val="none"/>
+        </w:rPr>
+        <w:t xml:space="preserve">&gt;{}// callback function </w:t>
       </w:r>
     </w:p>
     <w:p>
@@ -4399,7 +5156,23 @@
           <w:b/>
           <w:bCs/>
         </w:rPr>
-        <w:t xml:space="preserve">: A Callback function and an dependency array . </w:t>
+        <w:t xml:space="preserve">: A Callback function and an dependency </w:t>
+      </w:r>
+      <w:proofErr w:type="gramStart"/>
+      <w:r>
+        <w:rPr>
+          <w:b/>
+          <w:bCs/>
+        </w:rPr>
+        <w:t>array .</w:t>
+      </w:r>
+      <w:proofErr w:type="gramEnd"/>
+      <w:r>
+        <w:rPr>
+          <w:b/>
+          <w:bCs/>
+        </w:rPr>
+        <w:t xml:space="preserve"> </w:t>
       </w:r>
     </w:p>
     <w:p>
@@ -4426,7 +5199,15 @@
       </w:r>
       <w:proofErr w:type="spellEnd"/>
       <w:r>
-        <w:t xml:space="preserve"> only runs after the component is rendered , hence the </w:t>
+        <w:t xml:space="preserve"> only runs after the component is </w:t>
+      </w:r>
+      <w:proofErr w:type="gramStart"/>
+      <w:r>
+        <w:t>rendered ,</w:t>
+      </w:r>
+      <w:proofErr w:type="gramEnd"/>
+      <w:r>
+        <w:t xml:space="preserve"> hence the </w:t>
       </w:r>
       <w:proofErr w:type="spellStart"/>
       <w:r>
@@ -4469,8 +5250,17 @@
           <w:b/>
           <w:bCs/>
         </w:rPr>
-        <w:t xml:space="preserve"> hook ?</w:t>
-      </w:r>
+        <w:t xml:space="preserve"> </w:t>
+      </w:r>
+      <w:proofErr w:type="gramStart"/>
+      <w:r>
+        <w:rPr>
+          <w:b/>
+          <w:bCs/>
+        </w:rPr>
+        <w:t>hook ?</w:t>
+      </w:r>
+      <w:proofErr w:type="gramEnd"/>
       <w:r>
         <w:rPr>
           <w:b/>
@@ -4512,7 +5302,15 @@
       </w:r>
       <w:proofErr w:type="spellEnd"/>
       <w:r>
-        <w:t xml:space="preserve"> Hook the dependency array is super important , this dependency array dictates and tells at when the callback function will be invoked</w:t>
+        <w:t xml:space="preserve"> Hook the dependency array is super </w:t>
+      </w:r>
+      <w:proofErr w:type="gramStart"/>
+      <w:r>
+        <w:t>important ,</w:t>
+      </w:r>
+      <w:proofErr w:type="gramEnd"/>
+      <w:r>
+        <w:t xml:space="preserve"> this dependency array dictates and tells at when the callback function will be invoked</w:t>
       </w:r>
     </w:p>
     <w:p>
@@ -4565,11 +5363,20 @@
           <w:b/>
           <w:bCs/>
         </w:rPr>
-        <w:t xml:space="preserve">We should never use this in practical scenario </w:t>
+        <w:t xml:space="preserve">We should never use this in practical </w:t>
+      </w:r>
+      <w:proofErr w:type="gramStart"/>
+      <w:r>
+        <w:rPr>
+          <w:b/>
+          <w:bCs/>
+        </w:rPr>
+        <w:t xml:space="preserve">scenario </w:t>
       </w:r>
       <w:r>
         <w:t>)</w:t>
       </w:r>
+      <w:proofErr w:type="gramEnd"/>
     </w:p>
     <w:p>
       <w:pPr>
@@ -4611,7 +5418,15 @@
       </w:r>
       <w:proofErr w:type="spellEnd"/>
       <w:r>
-        <w:t xml:space="preserve"> with empty dependency Array only  invoke the callback function only once as soon as the content is loaded first time , after the first component render , the </w:t>
+        <w:t xml:space="preserve"> with empty dependency Array </w:t>
+      </w:r>
+      <w:proofErr w:type="gramStart"/>
+      <w:r>
+        <w:t>only  invoke</w:t>
+      </w:r>
+      <w:proofErr w:type="gramEnd"/>
+      <w:r>
+        <w:t xml:space="preserve"> the callback function only once as soon as the content is loaded first time , after the first component render , the </w:t>
       </w:r>
       <w:proofErr w:type="spellStart"/>
       <w:r>
@@ -4645,6 +5460,7 @@
         <w:t xml:space="preserve">Example use Cases – One Page Load we have call </w:t>
       </w:r>
       <w:proofErr w:type="spellStart"/>
+      <w:proofErr w:type="gramStart"/>
       <w:r>
         <w:rPr>
           <w:b/>
@@ -4653,6 +5469,7 @@
         <w:t>api</w:t>
       </w:r>
       <w:proofErr w:type="spellEnd"/>
+      <w:proofErr w:type="gramEnd"/>
       <w:r>
         <w:rPr>
           <w:b/>
@@ -4715,7 +5532,23 @@
       </w:r>
       <w:proofErr w:type="spellEnd"/>
       <w:r>
-        <w:t xml:space="preserve"> with Filled Dependency Array , will reinvoke the callback function every time the state variable in the dependency array changes. We can pass multiple dependencies and even if the single dependency changes the callback function  will be re-invoked</w:t>
+        <w:t xml:space="preserve"> with Filled Dependency </w:t>
+      </w:r>
+      <w:proofErr w:type="gramStart"/>
+      <w:r>
+        <w:t>Array ,</w:t>
+      </w:r>
+      <w:proofErr w:type="gramEnd"/>
+      <w:r>
+        <w:t xml:space="preserve"> will reinvoke the callback function every time the state variable in the dependency array changes. We can pass multiple dependencies and even if the single dependency changes the callback </w:t>
+      </w:r>
+      <w:proofErr w:type="gramStart"/>
+      <w:r>
+        <w:t>function  will</w:t>
+      </w:r>
+      <w:proofErr w:type="gramEnd"/>
+      <w:r>
+        <w:t xml:space="preserve"> be re-invoked</w:t>
       </w:r>
     </w:p>
     <w:p>
@@ -4753,8 +5586,18 @@
           <w:bCs/>
           <w:highlight w:val="yellow"/>
         </w:rPr>
-        <w:t xml:space="preserve"> clean up function ?</w:t>
-      </w:r>
+        <w:t xml:space="preserve"> clean up </w:t>
+      </w:r>
+      <w:proofErr w:type="gramStart"/>
+      <w:r>
+        <w:rPr>
+          <w:b/>
+          <w:bCs/>
+          <w:highlight w:val="yellow"/>
+        </w:rPr>
+        <w:t>function ?</w:t>
+      </w:r>
+      <w:proofErr w:type="gramEnd"/>
       <w:r>
         <w:rPr>
           <w:b/>
@@ -4799,7 +5642,15 @@
       </w:r>
       <w:proofErr w:type="spellEnd"/>
       <w:r>
-        <w:t xml:space="preserve"> has one optional  return function into our callback function </w:t>
+        <w:t xml:space="preserve"> has one </w:t>
+      </w:r>
+      <w:proofErr w:type="gramStart"/>
+      <w:r>
+        <w:t>optional  return</w:t>
+      </w:r>
+      <w:proofErr w:type="gramEnd"/>
+      <w:r>
+        <w:t xml:space="preserve"> function into our callback function </w:t>
       </w:r>
     </w:p>
     <w:p>
@@ -4808,8 +5659,13 @@
         <w:ind w:left="1080"/>
       </w:pPr>
       <w:r>
-        <w:t>Below are some important properties of that function</w:t>
-      </w:r>
+        <w:t xml:space="preserve">Below are some important properties of that </w:t>
+      </w:r>
+      <w:proofErr w:type="gramStart"/>
+      <w:r>
+        <w:t>function</w:t>
+      </w:r>
+      <w:proofErr w:type="gramEnd"/>
     </w:p>
     <w:p>
       <w:pPr>
@@ -4834,7 +5690,23 @@
           <w:b/>
           <w:bCs/>
         </w:rPr>
-        <w:t>before the invocation of actual callback function , whenever the dependencies changes</w:t>
+        <w:t xml:space="preserve">before the invocation of actual callback </w:t>
+      </w:r>
+      <w:proofErr w:type="gramStart"/>
+      <w:r>
+        <w:rPr>
+          <w:b/>
+          <w:bCs/>
+        </w:rPr>
+        <w:t>function ,</w:t>
+      </w:r>
+      <w:proofErr w:type="gramEnd"/>
+      <w:r>
+        <w:rPr>
+          <w:b/>
+          <w:bCs/>
+        </w:rPr>
+        <w:t xml:space="preserve"> whenever the dependencies changes</w:t>
       </w:r>
     </w:p>
     <w:p>
@@ -4850,7 +5722,23 @@
           <w:b/>
           <w:bCs/>
         </w:rPr>
-        <w:t xml:space="preserve">The clean up function will always run when the component is dismounted </w:t>
+        <w:t xml:space="preserve">The clean up function will always run when the component is </w:t>
+      </w:r>
+      <w:proofErr w:type="gramStart"/>
+      <w:r>
+        <w:rPr>
+          <w:b/>
+          <w:bCs/>
+        </w:rPr>
+        <w:t>dismounted</w:t>
+      </w:r>
+      <w:proofErr w:type="gramEnd"/>
+      <w:r>
+        <w:rPr>
+          <w:b/>
+          <w:bCs/>
+        </w:rPr>
+        <w:t xml:space="preserve"> </w:t>
       </w:r>
     </w:p>
     <w:p>
@@ -4866,8 +5754,17 @@
           <w:b/>
           <w:bCs/>
         </w:rPr>
-        <w:t>The clean up function will not run on the first render of the component</w:t>
-      </w:r>
+        <w:t xml:space="preserve">The clean up function will not run on the first render of the </w:t>
+      </w:r>
+      <w:proofErr w:type="gramStart"/>
+      <w:r>
+        <w:rPr>
+          <w:b/>
+          <w:bCs/>
+        </w:rPr>
+        <w:t>component</w:t>
+      </w:r>
+      <w:proofErr w:type="gramEnd"/>
       <w:r>
         <w:t xml:space="preserve">  </w:t>
       </w:r>
@@ -4888,10 +5785,12 @@
         <w:t xml:space="preserve"> function with </w:t>
       </w:r>
       <w:proofErr w:type="spellStart"/>
+      <w:proofErr w:type="gramStart"/>
       <w:r>
         <w:t>useEffect</w:t>
       </w:r>
       <w:proofErr w:type="spellEnd"/>
+      <w:proofErr w:type="gramEnd"/>
     </w:p>
     <w:p>
       <w:pPr>
@@ -4937,6 +5836,7 @@
         </w:rPr>
       </w:pPr>
       <w:proofErr w:type="spellStart"/>
+      <w:proofErr w:type="gramStart"/>
       <w:r>
         <w:rPr>
           <w:rFonts w:ascii="Cascadia Code" w:eastAsia="Times New Roman" w:hAnsi="Cascadia Code" w:cs="Cascadia Code"/>
@@ -4960,7 +5860,20 @@
           <w:lang w:eastAsia="en-IN"/>
           <w14:ligatures w14:val="none"/>
         </w:rPr>
-        <w:t>(()</w:t>
+        <w:t>(</w:t>
+      </w:r>
+      <w:proofErr w:type="gramEnd"/>
+      <w:r>
+        <w:rPr>
+          <w:rFonts w:ascii="Cascadia Code" w:eastAsia="Times New Roman" w:hAnsi="Cascadia Code" w:cs="Cascadia Code"/>
+          <w:color w:val="C3E0E9"/>
+          <w:kern w:val="0"/>
+          <w:sz w:val="21"/>
+          <w:szCs w:val="21"/>
+          <w:lang w:eastAsia="en-IN"/>
+          <w14:ligatures w14:val="none"/>
+        </w:rPr>
+        <w:t>()</w:t>
       </w:r>
       <w:r>
         <w:rPr>
@@ -5093,6 +6006,7 @@
         </w:rPr>
         <w:t xml:space="preserve"> </w:t>
       </w:r>
+      <w:proofErr w:type="gramStart"/>
       <w:r>
         <w:rPr>
           <w:rFonts w:ascii="Cascadia Code" w:eastAsia="Times New Roman" w:hAnsi="Cascadia Code" w:cs="Cascadia Code"/>
@@ -5115,7 +6029,20 @@
           <w:lang w:eastAsia="en-IN"/>
           <w14:ligatures w14:val="none"/>
         </w:rPr>
-        <w:t>=&gt;</w:t>
+        <w:t>=</w:t>
+      </w:r>
+      <w:proofErr w:type="gramEnd"/>
+      <w:r>
+        <w:rPr>
+          <w:rFonts w:ascii="Cascadia Code" w:eastAsia="Times New Roman" w:hAnsi="Cascadia Code" w:cs="Cascadia Code"/>
+          <w:color w:val="DFBE5A"/>
+          <w:kern w:val="0"/>
+          <w:sz w:val="21"/>
+          <w:szCs w:val="21"/>
+          <w:lang w:eastAsia="en-IN"/>
+          <w14:ligatures w14:val="none"/>
+        </w:rPr>
+        <w:t>&gt;</w:t>
       </w:r>
       <w:r>
         <w:rPr>
@@ -5318,7 +6245,23 @@
           <w:b/>
           <w:bCs/>
         </w:rPr>
-        <w:t xml:space="preserve"> Hook is synchronous in nature . </w:t>
+        <w:t xml:space="preserve"> Hook is synchronous in </w:t>
+      </w:r>
+      <w:proofErr w:type="gramStart"/>
+      <w:r>
+        <w:rPr>
+          <w:b/>
+          <w:bCs/>
+        </w:rPr>
+        <w:t>nature .</w:t>
+      </w:r>
+      <w:proofErr w:type="gramEnd"/>
+      <w:r>
+        <w:rPr>
+          <w:b/>
+          <w:bCs/>
+        </w:rPr>
+        <w:t xml:space="preserve"> </w:t>
       </w:r>
     </w:p>
     <w:p>
@@ -5362,7 +6305,23 @@
           <w:b/>
           <w:bCs/>
         </w:rPr>
-        <w:t>Important Note :-</w:t>
+        <w:t xml:space="preserve">Important </w:t>
+      </w:r>
+      <w:proofErr w:type="gramStart"/>
+      <w:r>
+        <w:rPr>
+          <w:b/>
+          <w:bCs/>
+        </w:rPr>
+        <w:t>Note :</w:t>
+      </w:r>
+      <w:proofErr w:type="gramEnd"/>
+      <w:r>
+        <w:rPr>
+          <w:b/>
+          <w:bCs/>
+        </w:rPr>
+        <w:t>-</w:t>
       </w:r>
     </w:p>
     <w:p>
@@ -5559,7 +6518,15 @@
         <w:sym w:font="Wingdings" w:char="F0E0"/>
       </w:r>
       <w:r>
-        <w:t xml:space="preserve">We know that when the parent component re-renders due to state changes , all its child component will also be rendered </w:t>
+        <w:t xml:space="preserve">We know that when the parent component re-renders due to state </w:t>
+      </w:r>
+      <w:proofErr w:type="gramStart"/>
+      <w:r>
+        <w:t>changes ,</w:t>
+      </w:r>
+      <w:proofErr w:type="gramEnd"/>
+      <w:r>
+        <w:t xml:space="preserve"> all its child component will also be rendered </w:t>
       </w:r>
     </w:p>
     <w:p>
@@ -5577,6 +6544,7 @@
         </w:rPr>
         <w:sym w:font="Wingdings" w:char="F0E0"/>
       </w:r>
+      <w:proofErr w:type="gramStart"/>
       <w:r>
         <w:t>.</w:t>
       </w:r>
@@ -5585,15 +6553,32 @@
           <w:b/>
           <w:bCs/>
         </w:rPr>
-        <w:t xml:space="preserve">Due to some cases the components which are not dependent on that state change will also re-render . </w:t>
-      </w:r>
-      <w:r>
-        <w:rPr>
-          <w:b/>
-          <w:bCs/>
-        </w:rPr>
-        <w:t>This is problem and can lead to performance issues especially if the child which is rendering has deep sub child trees</w:t>
-      </w:r>
+        <w:t>Due</w:t>
+      </w:r>
+      <w:proofErr w:type="gramEnd"/>
+      <w:r>
+        <w:rPr>
+          <w:b/>
+          <w:bCs/>
+        </w:rPr>
+        <w:t xml:space="preserve"> to some cases the components which are not dependent on that state change will also re-render . </w:t>
+      </w:r>
+      <w:r>
+        <w:rPr>
+          <w:b/>
+          <w:bCs/>
+        </w:rPr>
+        <w:t xml:space="preserve">This is problem and can lead to performance issues especially if the child which is rendering has deep sub child </w:t>
+      </w:r>
+      <w:proofErr w:type="gramStart"/>
+      <w:r>
+        <w:rPr>
+          <w:b/>
+          <w:bCs/>
+        </w:rPr>
+        <w:t>trees</w:t>
+      </w:r>
+      <w:proofErr w:type="gramEnd"/>
     </w:p>
     <w:p>
       <w:pPr>
@@ -5613,7 +6598,15 @@
         </w:numPr>
       </w:pPr>
       <w:r>
-        <w:t>To prevent the above scenario we react provides us with memo function</w:t>
+        <w:t xml:space="preserve">To prevent the above </w:t>
+      </w:r>
+      <w:proofErr w:type="gramStart"/>
+      <w:r>
+        <w:t>scenario</w:t>
+      </w:r>
+      <w:proofErr w:type="gramEnd"/>
+      <w:r>
+        <w:t xml:space="preserve"> we react provides us with memo function</w:t>
       </w:r>
     </w:p>
     <w:p>
@@ -5628,10 +6621,12 @@
         <w:t xml:space="preserve">Memo function is HOC function which wraps the component which need to </w:t>
       </w:r>
       <w:proofErr w:type="spellStart"/>
+      <w:proofErr w:type="gramStart"/>
       <w:r>
         <w:t>memoized</w:t>
       </w:r>
       <w:proofErr w:type="spellEnd"/>
+      <w:proofErr w:type="gramEnd"/>
     </w:p>
     <w:p>
       <w:pPr>
@@ -5649,8 +6644,17 @@
           <w:b/>
           <w:bCs/>
         </w:rPr>
-        <w:t>memo function does is it keeps check on the props of the component and only re-renders the component only if the props changes and if props doesn’t change it will not re-render even if the parent is re-rendered</w:t>
-      </w:r>
+        <w:t>memo function does is it keeps check on the props of the component and only re-renders the component only if the props changes and if props doesn’t change it will not re-render even if the parent is re-</w:t>
+      </w:r>
+      <w:proofErr w:type="gramStart"/>
+      <w:r>
+        <w:rPr>
+          <w:b/>
+          <w:bCs/>
+        </w:rPr>
+        <w:t>rendered</w:t>
+      </w:r>
+      <w:proofErr w:type="gramEnd"/>
     </w:p>
     <w:p>
       <w:pPr>
@@ -5661,8 +6665,13 @@
         </w:numPr>
       </w:pPr>
       <w:r>
-        <w:t>Below is the syntax of the memo function</w:t>
-      </w:r>
+        <w:t xml:space="preserve">Below is the syntax of the memo </w:t>
+      </w:r>
+      <w:proofErr w:type="gramStart"/>
+      <w:r>
+        <w:t>function</w:t>
+      </w:r>
+      <w:proofErr w:type="gramEnd"/>
     </w:p>
     <w:p>
       <w:pPr>
@@ -5793,6 +6802,7 @@
         </w:rPr>
         <w:t xml:space="preserve"> </w:t>
       </w:r>
+      <w:proofErr w:type="gramStart"/>
       <w:r>
         <w:rPr>
           <w:rFonts w:ascii="Cascadia Code" w:eastAsia="Times New Roman" w:hAnsi="Cascadia Code" w:cs="Cascadia Code"/>
@@ -5818,6 +6828,7 @@
         <w:t>(</w:t>
       </w:r>
       <w:proofErr w:type="spellStart"/>
+      <w:proofErr w:type="gramEnd"/>
       <w:r>
         <w:rPr>
           <w:rFonts w:ascii="Cascadia Code" w:eastAsia="Times New Roman" w:hAnsi="Cascadia Code" w:cs="Cascadia Code"/>
@@ -5909,8 +6920,13 @@
         </w:numPr>
       </w:pPr>
       <w:r>
-        <w:t>As seen in the above syntax the memo function two arguments which are</w:t>
-      </w:r>
+        <w:t xml:space="preserve">As seen in the above syntax the memo function two arguments which </w:t>
+      </w:r>
+      <w:proofErr w:type="gramStart"/>
+      <w:r>
+        <w:t>are</w:t>
+      </w:r>
+      <w:proofErr w:type="gramEnd"/>
     </w:p>
     <w:p>
       <w:pPr>
@@ -5936,10 +6952,12 @@
         <w:t xml:space="preserve">The component which needs to be </w:t>
       </w:r>
       <w:proofErr w:type="spellStart"/>
+      <w:proofErr w:type="gramStart"/>
       <w:r>
         <w:t>memoized</w:t>
       </w:r>
       <w:proofErr w:type="spellEnd"/>
+      <w:proofErr w:type="gramEnd"/>
     </w:p>
     <w:p>
       <w:pPr>
@@ -5950,6 +6968,7 @@
         </w:numPr>
       </w:pPr>
       <w:proofErr w:type="spellStart"/>
+      <w:proofErr w:type="gramStart"/>
       <w:r>
         <w:rPr>
           <w:b/>
@@ -5963,7 +6982,15 @@
           <w:b/>
           <w:bCs/>
         </w:rPr>
-        <w:t>(Optional)-</w:t>
+        <w:t>(</w:t>
+      </w:r>
+      <w:proofErr w:type="gramEnd"/>
+      <w:r>
+        <w:rPr>
+          <w:b/>
+          <w:bCs/>
+        </w:rPr>
+        <w:t>Optional)-</w:t>
       </w:r>
       <w:r>
         <w:t xml:space="preserve"> We can also provide our custom function to provide the comparison logic between our components</w:t>
@@ -5982,8 +7009,17 @@
           <w:b/>
           <w:bCs/>
         </w:rPr>
-        <w:t>Important Note:-</w:t>
-      </w:r>
+        <w:t xml:space="preserve">Important </w:t>
+      </w:r>
+      <w:proofErr w:type="gramStart"/>
+      <w:r>
+        <w:rPr>
+          <w:b/>
+          <w:bCs/>
+        </w:rPr>
+        <w:t>Note:-</w:t>
+      </w:r>
+      <w:proofErr w:type="gramEnd"/>
     </w:p>
     <w:p>
       <w:pPr>
@@ -5994,7 +7030,15 @@
         </w:numPr>
       </w:pPr>
       <w:r>
-        <w:t xml:space="preserve">Using the memo doesn’t necessarily means the performance will definitely increase because comparison of props each time is also expensive , A developer needs to choose between when to memo the component and when not . </w:t>
+        <w:t xml:space="preserve">Using the memo doesn’t necessarily means the performance will definitely increase because comparison of props each time is also </w:t>
+      </w:r>
+      <w:proofErr w:type="gramStart"/>
+      <w:r>
+        <w:t>expensive ,</w:t>
+      </w:r>
+      <w:proofErr w:type="gramEnd"/>
+      <w:r>
+        <w:t xml:space="preserve"> A developer needs to choose between when to memo the component and when not . </w:t>
       </w:r>
     </w:p>
     <w:p>
@@ -6014,7 +7058,15 @@
       </w:r>
       <w:proofErr w:type="spellEnd"/>
       <w:r>
-        <w:t xml:space="preserve"> each and every component</w:t>
+        <w:t xml:space="preserve"> </w:t>
+      </w:r>
+      <w:proofErr w:type="gramStart"/>
+      <w:r>
+        <w:t>each and every</w:t>
+      </w:r>
+      <w:proofErr w:type="gramEnd"/>
+      <w:r>
+        <w:t xml:space="preserve"> component</w:t>
       </w:r>
     </w:p>
     <w:p>
@@ -6050,7 +7102,23 @@
           <w:b/>
           <w:bCs/>
         </w:rPr>
-        <w:t xml:space="preserve"> it will re-render if the its inner state variables the memo only cares with the props changing</w:t>
+        <w:t xml:space="preserve"> it will re-render if </w:t>
+      </w:r>
+      <w:proofErr w:type="gramStart"/>
+      <w:r>
+        <w:rPr>
+          <w:b/>
+          <w:bCs/>
+        </w:rPr>
+        <w:t>the its</w:t>
+      </w:r>
+      <w:proofErr w:type="gramEnd"/>
+      <w:r>
+        <w:rPr>
+          <w:b/>
+          <w:bCs/>
+        </w:rPr>
+        <w:t xml:space="preserve"> inner state variables the memo only cares with the props changing</w:t>
       </w:r>
     </w:p>
     <w:p>
@@ -6099,7 +7167,25 @@
           <w:bCs/>
           <w:highlight w:val="yellow"/>
         </w:rPr>
-        <w:t xml:space="preserve"> Hook ?(Most </w:t>
+        <w:t xml:space="preserve"> </w:t>
+      </w:r>
+      <w:proofErr w:type="gramStart"/>
+      <w:r>
+        <w:rPr>
+          <w:b/>
+          <w:bCs/>
+          <w:highlight w:val="yellow"/>
+        </w:rPr>
+        <w:t>Hook ?</w:t>
+      </w:r>
+      <w:proofErr w:type="gramEnd"/>
+      <w:r>
+        <w:rPr>
+          <w:b/>
+          <w:bCs/>
+          <w:highlight w:val="yellow"/>
+        </w:rPr>
+        <w:t xml:space="preserve">(Most </w:t>
       </w:r>
       <w:proofErr w:type="spellStart"/>
       <w:r>
@@ -6167,7 +7253,15 @@
         <w:t xml:space="preserve">It is generally used </w:t>
       </w:r>
       <w:r>
-        <w:t xml:space="preserve">when we pass the instance of the function from parent to child </w:t>
+        <w:t xml:space="preserve">when we pass the instance of the function from parent to </w:t>
+      </w:r>
+      <w:proofErr w:type="gramStart"/>
+      <w:r>
+        <w:t>child</w:t>
+      </w:r>
+      <w:proofErr w:type="gramEnd"/>
+      <w:r>
+        <w:t xml:space="preserve"> </w:t>
       </w:r>
     </w:p>
     <w:p>
@@ -6187,7 +7281,23 @@
           <w:b/>
           <w:bCs/>
         </w:rPr>
-        <w:t>Now for every re-render the new instance of the function is created and if the function is created then , props has changed .even</w:t>
+        <w:t xml:space="preserve">Now for every re-render the new instance of the function is created and if the function is created </w:t>
+      </w:r>
+      <w:proofErr w:type="gramStart"/>
+      <w:r>
+        <w:rPr>
+          <w:b/>
+          <w:bCs/>
+        </w:rPr>
+        <w:t>then ,</w:t>
+      </w:r>
+      <w:proofErr w:type="gramEnd"/>
+      <w:r>
+        <w:rPr>
+          <w:b/>
+          <w:bCs/>
+        </w:rPr>
+        <w:t xml:space="preserve"> props has changed .even</w:t>
       </w:r>
       <w:r>
         <w:rPr>
@@ -6218,8 +7328,13 @@
       </w:r>
       <w:proofErr w:type="spellEnd"/>
       <w:r>
-        <w:t xml:space="preserve"> Hook</w:t>
-      </w:r>
+        <w:t xml:space="preserve"> </w:t>
+      </w:r>
+      <w:proofErr w:type="gramStart"/>
+      <w:r>
+        <w:t>Hook</w:t>
+      </w:r>
+      <w:proofErr w:type="gramEnd"/>
     </w:p>
     <w:p>
       <w:pPr>
@@ -6351,6 +7466,7 @@
         <w:t xml:space="preserve"> </w:t>
       </w:r>
       <w:proofErr w:type="spellStart"/>
+      <w:proofErr w:type="gramStart"/>
       <w:r>
         <w:rPr>
           <w:rFonts w:ascii="Cascadia Code" w:eastAsia="Times New Roman" w:hAnsi="Cascadia Code" w:cs="Cascadia Code"/>
@@ -6377,6 +7493,7 @@
         <w:t>(</w:t>
       </w:r>
       <w:proofErr w:type="spellStart"/>
+      <w:proofErr w:type="gramEnd"/>
       <w:r>
         <w:rPr>
           <w:rFonts w:ascii="Cascadia Code" w:eastAsia="Times New Roman" w:hAnsi="Cascadia Code" w:cs="Cascadia Code"/>
@@ -6444,6 +7561,7 @@
         <w:ind w:left="1080"/>
       </w:pPr>
       <w:proofErr w:type="spellStart"/>
+      <w:proofErr w:type="gramStart"/>
       <w:r>
         <w:rPr>
           <w:b/>
@@ -6452,6 +7570,7 @@
         <w:t>lets</w:t>
       </w:r>
       <w:proofErr w:type="spellEnd"/>
+      <w:proofErr w:type="gramEnd"/>
       <w:r>
         <w:rPr>
           <w:b/>
@@ -6499,12 +7618,17 @@
         <w:t xml:space="preserve">This is the function we need to </w:t>
       </w:r>
       <w:proofErr w:type="spellStart"/>
+      <w:proofErr w:type="gramStart"/>
       <w:r>
         <w:t>memoize</w:t>
       </w:r>
       <w:proofErr w:type="spellEnd"/>
       <w:r>
-        <w:t xml:space="preserve"> , with </w:t>
+        <w:t xml:space="preserve"> ,</w:t>
+      </w:r>
+      <w:proofErr w:type="gramEnd"/>
+      <w:r>
+        <w:t xml:space="preserve"> with </w:t>
       </w:r>
       <w:proofErr w:type="spellStart"/>
       <w:r>
@@ -6547,6 +7671,7 @@
           <w:numId w:val="2"/>
         </w:numPr>
       </w:pPr>
+      <w:proofErr w:type="gramStart"/>
       <w:r>
         <w:rPr>
           <w:b/>
@@ -6556,7 +7681,11 @@
         <w:t>dependencies:</w:t>
       </w:r>
       <w:r>
-        <w:t>-This is the dependencies array which when changes only then the new instance of the function is created .(</w:t>
+        <w:t>-</w:t>
+      </w:r>
+      <w:proofErr w:type="gramEnd"/>
+      <w:r>
+        <w:t>This is the dependencies array which when changes only then the new instance of the function is created .(</w:t>
       </w:r>
       <w:r>
         <w:rPr>
@@ -6644,8 +7773,17 @@
           <w:b/>
           <w:bCs/>
         </w:rPr>
-        <w:t>freezing of the function problem</w:t>
-      </w:r>
+        <w:t xml:space="preserve">freezing of the function </w:t>
+      </w:r>
+      <w:proofErr w:type="gramStart"/>
+      <w:r>
+        <w:rPr>
+          <w:b/>
+          <w:bCs/>
+        </w:rPr>
+        <w:t>problem</w:t>
+      </w:r>
+      <w:proofErr w:type="gramEnd"/>
     </w:p>
     <w:p>
       <w:pPr>
@@ -6672,7 +7810,15 @@
       </w:r>
       <w:proofErr w:type="spellEnd"/>
       <w:r>
-        <w:t xml:space="preserve"> function , what it does is it takes the snapshot of all the properties in function at the first render time .</w:t>
+        <w:t xml:space="preserve"> </w:t>
+      </w:r>
+      <w:proofErr w:type="gramStart"/>
+      <w:r>
+        <w:t>function ,</w:t>
+      </w:r>
+      <w:proofErr w:type="gramEnd"/>
+      <w:r>
+        <w:t xml:space="preserve"> what it does is it takes the snapshot of all the properties in function at the first render time .</w:t>
       </w:r>
     </w:p>
     <w:p>
@@ -6692,7 +7838,15 @@
       </w:r>
       <w:proofErr w:type="spellEnd"/>
       <w:r>
-        <w:t xml:space="preserve"> properties value is returned , even if the first properties values has been changed</w:t>
+        <w:t xml:space="preserve"> properties value is </w:t>
+      </w:r>
+      <w:proofErr w:type="gramStart"/>
+      <w:r>
+        <w:t>returned ,</w:t>
+      </w:r>
+      <w:proofErr w:type="gramEnd"/>
+      <w:r>
+        <w:t xml:space="preserve"> even if the first properties values has been changed</w:t>
       </w:r>
     </w:p>
     <w:p>
@@ -6728,7 +7882,23 @@
           <w:b/>
           <w:bCs/>
         </w:rPr>
-        <w:t xml:space="preserve"> function . most </w:t>
+        <w:t xml:space="preserve"> </w:t>
+      </w:r>
+      <w:proofErr w:type="gramStart"/>
+      <w:r>
+        <w:rPr>
+          <w:b/>
+          <w:bCs/>
+        </w:rPr>
+        <w:t>function .</w:t>
+      </w:r>
+      <w:proofErr w:type="gramEnd"/>
+      <w:r>
+        <w:rPr>
+          <w:b/>
+          <w:bCs/>
+        </w:rPr>
+        <w:t xml:space="preserve"> most </w:t>
       </w:r>
       <w:proofErr w:type="spellStart"/>
       <w:r>
@@ -6812,8 +7982,18 @@
           <w:bCs/>
           <w:highlight w:val="yellow"/>
         </w:rPr>
-        <w:t xml:space="preserve"> Important another performance optimization hook) ?</w:t>
-      </w:r>
+        <w:t xml:space="preserve"> Important another performance optimization hook</w:t>
+      </w:r>
+      <w:proofErr w:type="gramStart"/>
+      <w:r>
+        <w:rPr>
+          <w:b/>
+          <w:bCs/>
+          <w:highlight w:val="yellow"/>
+        </w:rPr>
+        <w:t>) ?</w:t>
+      </w:r>
+      <w:proofErr w:type="gramEnd"/>
     </w:p>
     <w:p>
       <w:pPr>
@@ -6833,7 +8013,15 @@
       </w:r>
       <w:proofErr w:type="spellEnd"/>
       <w:r>
-        <w:t xml:space="preserve"> hook is another performance optimization hook , which caches or </w:t>
+        <w:t xml:space="preserve"> hook is another performance optimization </w:t>
+      </w:r>
+      <w:proofErr w:type="gramStart"/>
+      <w:r>
+        <w:t>hook ,</w:t>
+      </w:r>
+      <w:proofErr w:type="gramEnd"/>
+      <w:r>
+        <w:t xml:space="preserve"> which caches or </w:t>
       </w:r>
       <w:proofErr w:type="spellStart"/>
       <w:r>
@@ -6865,7 +8053,15 @@
         </w:rPr>
       </w:pPr>
       <w:r>
-        <w:t>This hook memorizes the expensive function invocation , which occurs on every render .</w:t>
+        <w:t xml:space="preserve">This hook memorizes the expensive function </w:t>
+      </w:r>
+      <w:proofErr w:type="gramStart"/>
+      <w:r>
+        <w:t>invocation ,</w:t>
+      </w:r>
+      <w:proofErr w:type="gramEnd"/>
+      <w:r>
+        <w:t xml:space="preserve"> which occurs on every render .</w:t>
       </w:r>
     </w:p>
     <w:p>
@@ -6881,7 +8077,15 @@
         </w:rPr>
       </w:pPr>
       <w:r>
-        <w:t xml:space="preserve">This hook helps to optimize the local component performance if which is the function is invoking </w:t>
+        <w:t xml:space="preserve">This hook helps to optimize the local component performance if which is the function is </w:t>
+      </w:r>
+      <w:proofErr w:type="gramStart"/>
+      <w:r>
+        <w:t>invoking</w:t>
+      </w:r>
+      <w:proofErr w:type="gramEnd"/>
+      <w:r>
+        <w:t xml:space="preserve"> </w:t>
       </w:r>
     </w:p>
     <w:p>
@@ -6900,10 +8104,12 @@
         <w:t xml:space="preserve">Below is the syntax of the </w:t>
       </w:r>
       <w:proofErr w:type="spellStart"/>
+      <w:proofErr w:type="gramStart"/>
       <w:r>
         <w:t>useMemo</w:t>
       </w:r>
       <w:proofErr w:type="spellEnd"/>
+      <w:proofErr w:type="gramEnd"/>
     </w:p>
     <w:p>
       <w:pPr>
@@ -7035,6 +8241,7 @@
         <w:t xml:space="preserve"> </w:t>
       </w:r>
       <w:proofErr w:type="spellStart"/>
+      <w:proofErr w:type="gramStart"/>
       <w:r>
         <w:rPr>
           <w:rFonts w:ascii="Cascadia Code" w:eastAsia="Times New Roman" w:hAnsi="Cascadia Code" w:cs="Cascadia Code"/>
@@ -7061,6 +8268,7 @@
         <w:t>(</w:t>
       </w:r>
       <w:proofErr w:type="spellStart"/>
+      <w:proofErr w:type="gramEnd"/>
       <w:r>
         <w:rPr>
           <w:rFonts w:ascii="Cascadia Code" w:eastAsia="Times New Roman" w:hAnsi="Cascadia Code" w:cs="Cascadia Code"/>
@@ -7138,8 +8346,13 @@
         <w:pStyle w:val="ListParagraph"/>
         <w:ind w:left="1800"/>
       </w:pPr>
-      <w:r>
-        <w:t xml:space="preserve">Lets see the component of the </w:t>
+      <w:proofErr w:type="gramStart"/>
+      <w:r>
+        <w:t>Lets</w:t>
+      </w:r>
+      <w:proofErr w:type="gramEnd"/>
+      <w:r>
+        <w:t xml:space="preserve"> see the component of the </w:t>
       </w:r>
       <w:proofErr w:type="spellStart"/>
       <w:r>
@@ -7159,6 +8372,7 @@
         </w:numPr>
       </w:pPr>
       <w:proofErr w:type="spellStart"/>
+      <w:proofErr w:type="gramStart"/>
       <w:r>
         <w:rPr>
           <w:b/>
@@ -7170,6 +8384,7 @@
         <w:t>This</w:t>
       </w:r>
       <w:proofErr w:type="spellEnd"/>
+      <w:proofErr w:type="gramEnd"/>
       <w:r>
         <w:t xml:space="preserve"> the value from which is result expensive function invocation which we need to </w:t>
       </w:r>
@@ -7188,6 +8403,7 @@
         </w:numPr>
       </w:pPr>
       <w:proofErr w:type="spellStart"/>
+      <w:proofErr w:type="gramStart"/>
       <w:r>
         <w:rPr>
           <w:b/>
@@ -7199,6 +8415,7 @@
         <w:t>This</w:t>
       </w:r>
       <w:proofErr w:type="spellEnd"/>
+      <w:proofErr w:type="gramEnd"/>
       <w:r>
         <w:t xml:space="preserve"> is the dependencies array which will govern when the function invocation will reoccur, whenever the function dependencies changes the function will invoke and return the new value</w:t>
       </w:r>
@@ -7276,8 +8493,13 @@
       </w:r>
       <w:proofErr w:type="spellEnd"/>
       <w:r>
-        <w:t xml:space="preserve"> hook is the complex hook if not used properly it can create a lots of bugs .</w:t>
-      </w:r>
+        <w:t xml:space="preserve"> hook is the complex hook if not used properly it can create a lots of </w:t>
+      </w:r>
+      <w:proofErr w:type="gramStart"/>
+      <w:r>
+        <w:t>bugs .</w:t>
+      </w:r>
+      <w:proofErr w:type="gramEnd"/>
     </w:p>
     <w:p>
       <w:pPr>
@@ -7287,8 +8509,13 @@
           <w:numId w:val="11"/>
         </w:numPr>
       </w:pPr>
-      <w:r>
-        <w:t xml:space="preserve">Lets see the caveats of the </w:t>
+      <w:proofErr w:type="gramStart"/>
+      <w:r>
+        <w:t>Lets</w:t>
+      </w:r>
+      <w:proofErr w:type="gramEnd"/>
+      <w:r>
+        <w:t xml:space="preserve"> see the caveats of the </w:t>
       </w:r>
       <w:proofErr w:type="spellStart"/>
       <w:r>
@@ -7315,10 +8542,18 @@
         <w:t>The Freezing Problem -&gt;</w:t>
       </w:r>
       <w:r>
-        <w:t>As we know the</w:t>
-      </w:r>
-      <w:r>
-        <w:t xml:space="preserve"> when we pass the calculated value the </w:t>
+        <w:t xml:space="preserve">As we know </w:t>
+      </w:r>
+      <w:proofErr w:type="gramStart"/>
+      <w:r>
+        <w:t>the</w:t>
+      </w:r>
+      <w:r>
+        <w:t xml:space="preserve"> when</w:t>
+      </w:r>
+      <w:proofErr w:type="gramEnd"/>
+      <w:r>
+        <w:t xml:space="preserve"> we pass the calculated value the </w:t>
       </w:r>
       <w:proofErr w:type="spellStart"/>
       <w:r>
@@ -7342,8 +8577,17 @@
           <w:b/>
           <w:bCs/>
         </w:rPr>
-        <w:t>To Resolve the Above problem</w:t>
-      </w:r>
+        <w:t xml:space="preserve">To Resolve the Above </w:t>
+      </w:r>
+      <w:proofErr w:type="gramStart"/>
+      <w:r>
+        <w:rPr>
+          <w:b/>
+          <w:bCs/>
+        </w:rPr>
+        <w:t>problem</w:t>
+      </w:r>
+      <w:proofErr w:type="gramEnd"/>
       <w:r>
         <w:t xml:space="preserve"> we need to add the dependencies so whenever the dependencies changes the value should be re-calculated so that updated value is being served.</w:t>
       </w:r>
@@ -7425,6 +8669,7 @@
         <w:t xml:space="preserve">A Multi Component State Provider Hook – </w:t>
       </w:r>
       <w:proofErr w:type="spellStart"/>
+      <w:proofErr w:type="gramStart"/>
       <w:r>
         <w:rPr>
           <w:b/>
@@ -7444,13 +8689,10 @@
           <w:szCs w:val="24"/>
           <w:u w:val="single"/>
         </w:rPr>
-        <w:t>(Very Very Important)</w:t>
-      </w:r>
-    </w:p>
-    <w:p>
-      <w:pPr>
-        <w:pStyle w:val="ListParagraph"/>
-        <w:ind w:left="1440"/>
+        <w:t>(</w:t>
+      </w:r>
+      <w:proofErr w:type="gramEnd"/>
+      <w:r>
         <w:rPr>
           <w:b/>
           <w:bCs/>
@@ -7458,7 +8700,8 @@
           <w:szCs w:val="24"/>
           <w:u w:val="single"/>
         </w:rPr>
-      </w:pPr>
+        <w:t>Very Very Important)</w:t>
+      </w:r>
     </w:p>
     <w:p>
       <w:pPr>
@@ -7476,6 +8719,19 @@
     <w:p>
       <w:pPr>
         <w:pStyle w:val="ListParagraph"/>
+        <w:ind w:left="1440"/>
+        <w:rPr>
+          <w:b/>
+          <w:bCs/>
+          <w:sz w:val="24"/>
+          <w:szCs w:val="24"/>
+          <w:u w:val="single"/>
+        </w:rPr>
+      </w:pPr>
+    </w:p>
+    <w:p>
+      <w:pPr>
+        <w:pStyle w:val="ListParagraph"/>
         <w:numPr>
           <w:ilvl w:val="0"/>
           <w:numId w:val="1"/>
@@ -7584,8 +8840,13 @@
         </w:rPr>
       </w:pPr>
       <w:r>
-        <w:t>But what about how to share the state from detached components which are lying in different trees .</w:t>
-      </w:r>
+        <w:t xml:space="preserve">But what about how to share the state from detached components which are lying in different </w:t>
+      </w:r>
+      <w:proofErr w:type="gramStart"/>
+      <w:r>
+        <w:t>trees .</w:t>
+      </w:r>
+      <w:proofErr w:type="gramEnd"/>
     </w:p>
     <w:p>
       <w:pPr>
@@ -7607,6 +8868,7 @@
         <w:t xml:space="preserve">This Problem is solved by the hook </w:t>
       </w:r>
       <w:proofErr w:type="spellStart"/>
+      <w:proofErr w:type="gramStart"/>
       <w:r>
         <w:rPr>
           <w:b/>
@@ -7620,7 +8882,15 @@
           <w:b/>
           <w:bCs/>
         </w:rPr>
-        <w:t xml:space="preserve"> , by which we can share the state to multiple components along the whole React Dom </w:t>
+        <w:t xml:space="preserve"> ,</w:t>
+      </w:r>
+      <w:proofErr w:type="gramEnd"/>
+      <w:r>
+        <w:rPr>
+          <w:b/>
+          <w:bCs/>
+        </w:rPr>
+        <w:t xml:space="preserve"> by which we can share the state to multiple components along the whole React Dom </w:t>
       </w:r>
     </w:p>
     <w:p>
@@ -7705,7 +8975,23 @@
           <w:b/>
           <w:bCs/>
         </w:rPr>
-        <w:t xml:space="preserve"> Hook has three Main Component which creates the whole context </w:t>
+        <w:t xml:space="preserve"> Hook has three Main Component which creates the whole </w:t>
+      </w:r>
+      <w:proofErr w:type="gramStart"/>
+      <w:r>
+        <w:rPr>
+          <w:b/>
+          <w:bCs/>
+        </w:rPr>
+        <w:t>context</w:t>
+      </w:r>
+      <w:proofErr w:type="gramEnd"/>
+      <w:r>
+        <w:rPr>
+          <w:b/>
+          <w:bCs/>
+        </w:rPr>
+        <w:t xml:space="preserve"> </w:t>
       </w:r>
     </w:p>
     <w:p>
@@ -7778,7 +9064,23 @@
           <w:b/>
           <w:bCs/>
         </w:rPr>
-        <w:t>Provider and Consumer(class based)</w:t>
+        <w:t xml:space="preserve">Provider and </w:t>
+      </w:r>
+      <w:proofErr w:type="gramStart"/>
+      <w:r>
+        <w:rPr>
+          <w:b/>
+          <w:bCs/>
+        </w:rPr>
+        <w:t>Consumer(</w:t>
+      </w:r>
+      <w:proofErr w:type="gramEnd"/>
+      <w:r>
+        <w:rPr>
+          <w:b/>
+          <w:bCs/>
+        </w:rPr>
+        <w:t>class based)</w:t>
       </w:r>
     </w:p>
     <w:p>
@@ -7810,8 +9112,17 @@
           <w:b/>
           <w:bCs/>
         </w:rPr>
-        <w:t xml:space="preserve"> hook:-</w:t>
-      </w:r>
+        <w:t xml:space="preserve"> </w:t>
+      </w:r>
+      <w:proofErr w:type="gramStart"/>
+      <w:r>
+        <w:rPr>
+          <w:b/>
+          <w:bCs/>
+        </w:rPr>
+        <w:t>hook:-</w:t>
+      </w:r>
+      <w:proofErr w:type="gramEnd"/>
     </w:p>
     <w:p>
       <w:pPr>
@@ -8104,6 +9415,7 @@
         <w:t xml:space="preserve"> </w:t>
       </w:r>
       <w:proofErr w:type="spellStart"/>
+      <w:proofErr w:type="gramStart"/>
       <w:r>
         <w:rPr>
           <w:rFonts w:ascii="Cascadia Code" w:eastAsia="Times New Roman" w:hAnsi="Cascadia Code" w:cs="Cascadia Code"/>
@@ -8130,6 +9442,7 @@
         <w:t>(</w:t>
       </w:r>
       <w:proofErr w:type="spellStart"/>
+      <w:proofErr w:type="gramEnd"/>
       <w:r>
         <w:rPr>
           <w:rFonts w:ascii="Cascadia Code" w:eastAsia="Times New Roman" w:hAnsi="Cascadia Code" w:cs="Cascadia Code"/>
@@ -8259,6 +9572,7 @@
         </w:rPr>
         <w:t>={value}</w:t>
       </w:r>
+      <w:proofErr w:type="gramStart"/>
       <w:r>
         <w:rPr>
           <w:rFonts w:ascii="Cascadia Code" w:eastAsia="Times New Roman" w:hAnsi="Cascadia Code" w:cs="Cascadia Code"/>
@@ -8281,7 +9595,20 @@
           <w:lang w:eastAsia="en-IN"/>
           <w14:ligatures w14:val="none"/>
         </w:rPr>
-        <w:t>{components</w:t>
+        <w:t>{</w:t>
+      </w:r>
+      <w:proofErr w:type="gramEnd"/>
+      <w:r>
+        <w:rPr>
+          <w:rFonts w:ascii="Cascadia Code" w:eastAsia="Times New Roman" w:hAnsi="Cascadia Code" w:cs="Cascadia Code"/>
+          <w:color w:val="C3E0E9"/>
+          <w:kern w:val="0"/>
+          <w:sz w:val="21"/>
+          <w:szCs w:val="21"/>
+          <w:lang w:eastAsia="en-IN"/>
+          <w14:ligatures w14:val="none"/>
+        </w:rPr>
+        <w:t>components</w:t>
       </w:r>
       <w:r>
         <w:rPr>
@@ -8479,8 +9806,13 @@
       <w:pPr>
         <w:ind w:left="1440"/>
       </w:pPr>
-      <w:r>
-        <w:t>Lets see the each components of the above syntax</w:t>
+      <w:proofErr w:type="gramStart"/>
+      <w:r>
+        <w:t>Lets</w:t>
+      </w:r>
+      <w:proofErr w:type="gramEnd"/>
+      <w:r>
+        <w:t xml:space="preserve"> see the each components of the above syntax</w:t>
       </w:r>
     </w:p>
     <w:p>
@@ -8508,8 +9840,13 @@
         <w:t xml:space="preserve"> -&gt;</w:t>
       </w:r>
       <w:r>
-        <w:t>This is the react provided function which will create the Context with the initial values which we have provided and returns that context</w:t>
-      </w:r>
+        <w:t xml:space="preserve">This is the react provided function which will create the Context with the initial values which we have provided and returns that </w:t>
+      </w:r>
+      <w:proofErr w:type="gramStart"/>
+      <w:r>
+        <w:t>context</w:t>
+      </w:r>
+      <w:proofErr w:type="gramEnd"/>
     </w:p>
     <w:p>
       <w:pPr>
@@ -8527,7 +9864,15 @@
         <w:t xml:space="preserve">Provider -&gt; </w:t>
       </w:r>
       <w:r>
-        <w:t xml:space="preserve">the provider task is took provide the context to all the components which are wrapped under the provider , only the components which are wrapped under the provider can use the context value which can be accessed using the </w:t>
+        <w:t xml:space="preserve">the provider task is took provide the context to all the components which are wrapped under the </w:t>
+      </w:r>
+      <w:proofErr w:type="gramStart"/>
+      <w:r>
+        <w:t>provider ,</w:t>
+      </w:r>
+      <w:proofErr w:type="gramEnd"/>
+      <w:r>
+        <w:t xml:space="preserve"> only the components which are wrapped under the provider can use the context value which can be accessed using the </w:t>
       </w:r>
       <w:proofErr w:type="spellStart"/>
       <w:r>
@@ -8571,8 +9916,13 @@
       </w:r>
       <w:proofErr w:type="spellEnd"/>
       <w:r>
-        <w:t xml:space="preserve"> hook takes that context object and returns the states which we have passed using the providers</w:t>
-      </w:r>
+        <w:t xml:space="preserve"> hook takes that context object and returns the states which we have passed using the </w:t>
+      </w:r>
+      <w:proofErr w:type="gramStart"/>
+      <w:r>
+        <w:t>providers</w:t>
+      </w:r>
+      <w:proofErr w:type="gramEnd"/>
     </w:p>
     <w:p/>
     <w:p/>
@@ -8599,80 +9949,904 @@
           <w:u w:val="single"/>
         </w:rPr>
         <w:lastRenderedPageBreak/>
-        <w:t>Some Other Less Used Hooks But Important</w:t>
-      </w:r>
-    </w:p>
-    <w:p>
-      <w:pPr>
-        <w:rPr>
+        <w:t xml:space="preserve">Some Other Less Used Hooks </w:t>
+      </w:r>
+      <w:proofErr w:type="gramStart"/>
+      <w:r>
+        <w:rPr>
+          <w:b/>
+          <w:bCs/>
           <w:sz w:val="24"/>
           <w:szCs w:val="24"/>
-        </w:rPr>
-      </w:pPr>
-      <w:r>
-        <w:rPr>
+          <w:u w:val="single"/>
+        </w:rPr>
+        <w:t>But</w:t>
+      </w:r>
+      <w:proofErr w:type="gramEnd"/>
+      <w:r>
+        <w:rPr>
+          <w:b/>
+          <w:bCs/>
           <w:sz w:val="24"/>
           <w:szCs w:val="24"/>
-        </w:rPr>
-        <w:sym w:font="Wingdings" w:char="F0E0"/>
-      </w:r>
-      <w:proofErr w:type="spellStart"/>
-      <w:r>
+          <w:u w:val="single"/>
+        </w:rPr>
+        <w:t xml:space="preserve"> Important</w:t>
+      </w:r>
+    </w:p>
+    <w:p>
+      <w:pPr>
         <w:rPr>
           <w:sz w:val="24"/>
           <w:szCs w:val="24"/>
         </w:rPr>
-        <w:t>useImperativeHandle</w:t>
-      </w:r>
-      <w:proofErr w:type="spellEnd"/>
-    </w:p>
-    <w:p>
-      <w:pPr>
+      </w:pPr>
+      <w:r>
         <w:rPr>
           <w:sz w:val="24"/>
           <w:szCs w:val="24"/>
         </w:rPr>
-      </w:pPr>
+        <w:sym w:font="Wingdings" w:char="F0E0"/>
+      </w:r>
+      <w:proofErr w:type="spellStart"/>
       <w:r>
         <w:rPr>
           <w:sz w:val="24"/>
           <w:szCs w:val="24"/>
         </w:rPr>
-        <w:sym w:font="Wingdings" w:char="F0E0"/>
-      </w:r>
-      <w:proofErr w:type="spellStart"/>
-      <w:r>
+        <w:t>useImperativeHandle</w:t>
+      </w:r>
+      <w:proofErr w:type="spellEnd"/>
+    </w:p>
+    <w:p>
+      <w:pPr>
         <w:rPr>
           <w:sz w:val="24"/>
           <w:szCs w:val="24"/>
         </w:rPr>
-        <w:t>useDeferredValue</w:t>
-      </w:r>
-      <w:proofErr w:type="spellEnd"/>
-    </w:p>
-    <w:p>
-      <w:pPr>
+      </w:pPr>
+      <w:r>
         <w:rPr>
           <w:sz w:val="24"/>
           <w:szCs w:val="24"/>
         </w:rPr>
-      </w:pPr>
+        <w:sym w:font="Wingdings" w:char="F0E0"/>
+      </w:r>
+      <w:proofErr w:type="spellStart"/>
       <w:r>
         <w:rPr>
           <w:sz w:val="24"/>
           <w:szCs w:val="24"/>
         </w:rPr>
-        <w:sym w:font="Wingdings" w:char="F0E0"/>
-      </w:r>
-      <w:proofErr w:type="spellStart"/>
-      <w:r>
+        <w:t>useDeferredValue</w:t>
+      </w:r>
+      <w:proofErr w:type="spellEnd"/>
+    </w:p>
+    <w:p>
+      <w:pPr>
         <w:rPr>
           <w:sz w:val="24"/>
           <w:szCs w:val="24"/>
         </w:rPr>
+      </w:pPr>
+      <w:r>
+        <w:rPr>
+          <w:sz w:val="24"/>
+          <w:szCs w:val="24"/>
+        </w:rPr>
+        <w:sym w:font="Wingdings" w:char="F0E0"/>
+      </w:r>
+      <w:proofErr w:type="spellStart"/>
+      <w:r>
+        <w:rPr>
+          <w:sz w:val="24"/>
+          <w:szCs w:val="24"/>
+        </w:rPr>
         <w:t>useTransition</w:t>
       </w:r>
       <w:proofErr w:type="spellEnd"/>
+    </w:p>
+    <w:p>
+      <w:pPr>
+        <w:pStyle w:val="ListParagraph"/>
+        <w:numPr>
+          <w:ilvl w:val="0"/>
+          <w:numId w:val="1"/>
+        </w:numPr>
+        <w:rPr>
+          <w:sz w:val="24"/>
+          <w:szCs w:val="24"/>
+        </w:rPr>
+      </w:pPr>
+      <w:r>
+        <w:rPr>
+          <w:b/>
+          <w:bCs/>
+          <w:sz w:val="24"/>
+          <w:szCs w:val="24"/>
+        </w:rPr>
+        <w:t xml:space="preserve">What is the </w:t>
+      </w:r>
+      <w:proofErr w:type="spellStart"/>
+      <w:r>
+        <w:rPr>
+          <w:b/>
+          <w:bCs/>
+          <w:sz w:val="24"/>
+          <w:szCs w:val="24"/>
+        </w:rPr>
+        <w:t>useImperativeHandle</w:t>
+      </w:r>
+      <w:proofErr w:type="spellEnd"/>
+      <w:r>
+        <w:rPr>
+          <w:b/>
+          <w:bCs/>
+          <w:sz w:val="24"/>
+          <w:szCs w:val="24"/>
+        </w:rPr>
+        <w:t xml:space="preserve"> </w:t>
+      </w:r>
+      <w:proofErr w:type="gramStart"/>
+      <w:r>
+        <w:rPr>
+          <w:b/>
+          <w:bCs/>
+          <w:sz w:val="24"/>
+          <w:szCs w:val="24"/>
+        </w:rPr>
+        <w:t>hook ?</w:t>
+      </w:r>
+      <w:proofErr w:type="gramEnd"/>
+    </w:p>
+    <w:p>
+      <w:pPr>
+        <w:pStyle w:val="ListParagraph"/>
+        <w:rPr>
+          <w:sz w:val="24"/>
+          <w:szCs w:val="24"/>
+        </w:rPr>
+      </w:pPr>
+      <w:r>
+        <w:rPr>
+          <w:b/>
+          <w:bCs/>
+          <w:sz w:val="24"/>
+          <w:szCs w:val="24"/>
+        </w:rPr>
+        <w:t>---&gt;</w:t>
+      </w:r>
+      <w:proofErr w:type="spellStart"/>
+      <w:r>
+        <w:rPr>
+          <w:sz w:val="24"/>
+          <w:szCs w:val="24"/>
+        </w:rPr>
+        <w:t>useImperative</w:t>
+      </w:r>
+      <w:proofErr w:type="spellEnd"/>
+      <w:r>
+        <w:rPr>
+          <w:sz w:val="24"/>
+          <w:szCs w:val="24"/>
+        </w:rPr>
+        <w:t xml:space="preserve"> handle hook </w:t>
+      </w:r>
+      <w:proofErr w:type="gramStart"/>
+      <w:r>
+        <w:rPr>
+          <w:sz w:val="24"/>
+          <w:szCs w:val="24"/>
+        </w:rPr>
+        <w:t>is  the</w:t>
+      </w:r>
+      <w:proofErr w:type="gramEnd"/>
+      <w:r>
+        <w:rPr>
+          <w:sz w:val="24"/>
+          <w:szCs w:val="24"/>
+        </w:rPr>
+        <w:t xml:space="preserve"> hook which solves the unique scenario generally </w:t>
+      </w:r>
+      <w:proofErr w:type="spellStart"/>
+      <w:r>
+        <w:rPr>
+          <w:sz w:val="24"/>
+          <w:szCs w:val="24"/>
+        </w:rPr>
+        <w:t>some times</w:t>
+      </w:r>
+      <w:proofErr w:type="spellEnd"/>
+      <w:r>
+        <w:rPr>
+          <w:sz w:val="24"/>
+          <w:szCs w:val="24"/>
+        </w:rPr>
+        <w:t xml:space="preserve"> we want some call a function store in the child component and we have call the </w:t>
+      </w:r>
+      <w:proofErr w:type="spellStart"/>
+      <w:r>
+        <w:rPr>
+          <w:sz w:val="24"/>
+          <w:szCs w:val="24"/>
+        </w:rPr>
+        <w:t>the</w:t>
+      </w:r>
+      <w:proofErr w:type="spellEnd"/>
+      <w:r>
+        <w:rPr>
+          <w:sz w:val="24"/>
+          <w:szCs w:val="24"/>
+        </w:rPr>
+        <w:t xml:space="preserve"> function in the parent component</w:t>
+      </w:r>
+    </w:p>
+    <w:p>
+      <w:pPr>
+        <w:pStyle w:val="ListParagraph"/>
+        <w:ind w:left="1440"/>
+        <w:rPr>
+          <w:sz w:val="24"/>
+          <w:szCs w:val="24"/>
+        </w:rPr>
+      </w:pPr>
+      <w:r>
+        <w:rPr>
+          <w:sz w:val="24"/>
+          <w:szCs w:val="24"/>
+        </w:rPr>
+        <w:t xml:space="preserve">---&gt; </w:t>
+      </w:r>
+      <w:proofErr w:type="gramStart"/>
+      <w:r>
+        <w:rPr>
+          <w:sz w:val="24"/>
+          <w:szCs w:val="24"/>
+        </w:rPr>
+        <w:t>Yes</w:t>
+      </w:r>
+      <w:proofErr w:type="gramEnd"/>
+      <w:r>
+        <w:rPr>
+          <w:sz w:val="24"/>
+          <w:szCs w:val="24"/>
+        </w:rPr>
+        <w:t xml:space="preserve"> we can also pass the reference function from parent to child and then invoke the function from child and parent will execute the logic this is most </w:t>
+      </w:r>
+      <w:proofErr w:type="spellStart"/>
+      <w:r>
+        <w:rPr>
+          <w:sz w:val="24"/>
+          <w:szCs w:val="24"/>
+        </w:rPr>
+        <w:t>appropiate</w:t>
+      </w:r>
+      <w:proofErr w:type="spellEnd"/>
+      <w:r>
+        <w:rPr>
+          <w:sz w:val="24"/>
+          <w:szCs w:val="24"/>
+        </w:rPr>
+        <w:t xml:space="preserve"> way </w:t>
+      </w:r>
+    </w:p>
+    <w:p>
+      <w:pPr>
+        <w:pStyle w:val="ListParagraph"/>
+        <w:ind w:left="1440"/>
+        <w:rPr>
+          <w:b/>
+          <w:bCs/>
+          <w:sz w:val="24"/>
+          <w:szCs w:val="24"/>
+        </w:rPr>
+      </w:pPr>
+      <w:r>
+        <w:rPr>
+          <w:sz w:val="24"/>
+          <w:szCs w:val="24"/>
+        </w:rPr>
+        <w:t xml:space="preserve">---&gt; but Sometimes the Problem is that some third party function is their so we want to expose only </w:t>
+      </w:r>
+      <w:r>
+        <w:rPr>
+          <w:b/>
+          <w:bCs/>
+          <w:sz w:val="24"/>
+          <w:szCs w:val="24"/>
+        </w:rPr>
+        <w:t xml:space="preserve">some function of the </w:t>
+      </w:r>
+      <w:proofErr w:type="spellStart"/>
+      <w:r>
+        <w:rPr>
+          <w:b/>
+          <w:bCs/>
+          <w:sz w:val="24"/>
+          <w:szCs w:val="24"/>
+        </w:rPr>
+        <w:t>dom</w:t>
+      </w:r>
+      <w:proofErr w:type="spellEnd"/>
+      <w:r>
+        <w:rPr>
+          <w:b/>
+          <w:bCs/>
+          <w:sz w:val="24"/>
+          <w:szCs w:val="24"/>
+        </w:rPr>
+        <w:t xml:space="preserve"> like focus or scroll to </w:t>
+      </w:r>
+      <w:proofErr w:type="gramStart"/>
+      <w:r>
+        <w:rPr>
+          <w:b/>
+          <w:bCs/>
+          <w:sz w:val="24"/>
+          <w:szCs w:val="24"/>
+        </w:rPr>
+        <w:t>view .</w:t>
+      </w:r>
+      <w:proofErr w:type="gramEnd"/>
+      <w:r>
+        <w:rPr>
+          <w:b/>
+          <w:bCs/>
+          <w:sz w:val="24"/>
+          <w:szCs w:val="24"/>
+        </w:rPr>
+        <w:t xml:space="preserve"> for that scenario we use the </w:t>
+      </w:r>
+      <w:proofErr w:type="spellStart"/>
+      <w:r>
+        <w:rPr>
+          <w:b/>
+          <w:bCs/>
+          <w:sz w:val="24"/>
+          <w:szCs w:val="24"/>
+        </w:rPr>
+        <w:t>useImperative</w:t>
+      </w:r>
+      <w:proofErr w:type="spellEnd"/>
+      <w:r>
+        <w:rPr>
+          <w:b/>
+          <w:bCs/>
+          <w:sz w:val="24"/>
+          <w:szCs w:val="24"/>
+        </w:rPr>
+        <w:t xml:space="preserve"> Hook</w:t>
+      </w:r>
+    </w:p>
+    <w:p>
+      <w:pPr>
+        <w:pStyle w:val="ListParagraph"/>
+        <w:numPr>
+          <w:ilvl w:val="0"/>
+          <w:numId w:val="11"/>
+        </w:numPr>
+        <w:rPr>
+          <w:b/>
+          <w:bCs/>
+          <w:sz w:val="24"/>
+          <w:szCs w:val="24"/>
+        </w:rPr>
+      </w:pPr>
+      <w:r>
+        <w:rPr>
+          <w:b/>
+          <w:bCs/>
+          <w:sz w:val="24"/>
+          <w:szCs w:val="24"/>
+        </w:rPr>
+        <w:t>In short lifting the state up using the refs</w:t>
+      </w:r>
+    </w:p>
+    <w:p>
+      <w:pPr>
+        <w:pStyle w:val="ListParagraph"/>
+        <w:ind w:left="1440"/>
+        <w:rPr>
+          <w:b/>
+          <w:bCs/>
+          <w:sz w:val="24"/>
+          <w:szCs w:val="24"/>
+        </w:rPr>
+      </w:pPr>
+    </w:p>
+    <w:p>
+      <w:pPr>
+        <w:pStyle w:val="ListParagraph"/>
+        <w:ind w:left="1440"/>
+        <w:rPr>
+          <w:b/>
+          <w:bCs/>
+          <w:sz w:val="24"/>
+          <w:szCs w:val="24"/>
+        </w:rPr>
+      </w:pPr>
+      <w:r>
+        <w:rPr>
+          <w:b/>
+          <w:bCs/>
+          <w:sz w:val="24"/>
+          <w:szCs w:val="24"/>
+        </w:rPr>
+        <w:t xml:space="preserve">Below is the syntax of the </w:t>
+      </w:r>
+      <w:proofErr w:type="spellStart"/>
+      <w:r>
+        <w:rPr>
+          <w:b/>
+          <w:bCs/>
+          <w:sz w:val="24"/>
+          <w:szCs w:val="24"/>
+        </w:rPr>
+        <w:t>useImperativeHandle</w:t>
+      </w:r>
+      <w:proofErr w:type="spellEnd"/>
+      <w:r>
+        <w:rPr>
+          <w:b/>
+          <w:bCs/>
+          <w:sz w:val="24"/>
+          <w:szCs w:val="24"/>
+        </w:rPr>
+        <w:t xml:space="preserve"> </w:t>
+      </w:r>
+      <w:proofErr w:type="gramStart"/>
+      <w:r>
+        <w:rPr>
+          <w:b/>
+          <w:bCs/>
+          <w:sz w:val="24"/>
+          <w:szCs w:val="24"/>
+        </w:rPr>
+        <w:t>hook</w:t>
+      </w:r>
+      <w:proofErr w:type="gramEnd"/>
+      <w:r>
+        <w:rPr>
+          <w:b/>
+          <w:bCs/>
+          <w:sz w:val="24"/>
+          <w:szCs w:val="24"/>
+        </w:rPr>
+        <w:t xml:space="preserve"> </w:t>
+      </w:r>
+    </w:p>
+    <w:p>
+      <w:pPr>
+        <w:shd w:val="clear" w:color="auto" w:fill="1A1A1A"/>
+        <w:spacing w:after="0" w:line="345" w:lineRule="atLeast"/>
+        <w:rPr>
+          <w:rFonts w:ascii="Fira Code" w:eastAsia="Times New Roman" w:hAnsi="Fira Code" w:cs="Fira Code"/>
+          <w:color w:val="BBBBBB"/>
+          <w:kern w:val="0"/>
+          <w:sz w:val="21"/>
+          <w:szCs w:val="21"/>
+          <w:lang w:eastAsia="en-IN"/>
+          <w14:ligatures w14:val="none"/>
+        </w:rPr>
+      </w:pPr>
+      <w:r>
+        <w:rPr>
+          <w:rFonts w:ascii="Fira Code" w:eastAsia="Times New Roman" w:hAnsi="Fira Code" w:cs="Fira Code"/>
+          <w:color w:val="BBBBBB"/>
+          <w:kern w:val="0"/>
+          <w:sz w:val="21"/>
+          <w:szCs w:val="21"/>
+          <w:lang w:eastAsia="en-IN"/>
+          <w14:ligatures w14:val="none"/>
+        </w:rPr>
+        <w:t> </w:t>
+      </w:r>
+      <w:r>
+        <w:rPr>
+          <w:rFonts w:ascii="Fira Code" w:eastAsia="Times New Roman" w:hAnsi="Fira Code" w:cs="Fira Code"/>
+          <w:color w:val="6F6F6F"/>
+          <w:kern w:val="0"/>
+          <w:sz w:val="21"/>
+          <w:szCs w:val="21"/>
+          <w:lang w:eastAsia="en-IN"/>
+          <w14:ligatures w14:val="none"/>
+        </w:rPr>
+        <w:t xml:space="preserve">// </w:t>
+      </w:r>
+      <w:proofErr w:type="spellStart"/>
+      <w:r>
+        <w:rPr>
+          <w:rFonts w:ascii="Fira Code" w:eastAsia="Times New Roman" w:hAnsi="Fira Code" w:cs="Fira Code"/>
+          <w:color w:val="6F6F6F"/>
+          <w:kern w:val="0"/>
+          <w:sz w:val="21"/>
+          <w:szCs w:val="21"/>
+          <w:lang w:eastAsia="en-IN"/>
+          <w14:ligatures w14:val="none"/>
+        </w:rPr>
+        <w:t>useImperative</w:t>
+      </w:r>
+      <w:proofErr w:type="spellEnd"/>
+      <w:r>
+        <w:rPr>
+          <w:rFonts w:ascii="Fira Code" w:eastAsia="Times New Roman" w:hAnsi="Fira Code" w:cs="Fira Code"/>
+          <w:color w:val="6F6F6F"/>
+          <w:kern w:val="0"/>
+          <w:sz w:val="21"/>
+          <w:szCs w:val="21"/>
+          <w:lang w:eastAsia="en-IN"/>
+          <w14:ligatures w14:val="none"/>
+        </w:rPr>
+        <w:t xml:space="preserve"> Handler </w:t>
+      </w:r>
+    </w:p>
+    <w:p>
+      <w:pPr>
+        <w:shd w:val="clear" w:color="auto" w:fill="1A1A1A"/>
+        <w:spacing w:after="0" w:line="345" w:lineRule="atLeast"/>
+        <w:rPr>
+          <w:rFonts w:ascii="Fira Code" w:eastAsia="Times New Roman" w:hAnsi="Fira Code" w:cs="Fira Code"/>
+          <w:color w:val="BBBBBB"/>
+          <w:kern w:val="0"/>
+          <w:sz w:val="21"/>
+          <w:szCs w:val="21"/>
+          <w:lang w:eastAsia="en-IN"/>
+          <w14:ligatures w14:val="none"/>
+        </w:rPr>
+      </w:pPr>
+      <w:r>
+        <w:rPr>
+          <w:rFonts w:ascii="Fira Code" w:eastAsia="Times New Roman" w:hAnsi="Fira Code" w:cs="Fira Code"/>
+          <w:color w:val="BBBBBB"/>
+          <w:kern w:val="0"/>
+          <w:sz w:val="21"/>
+          <w:szCs w:val="21"/>
+          <w:lang w:eastAsia="en-IN"/>
+          <w14:ligatures w14:val="none"/>
+        </w:rPr>
+        <w:t xml:space="preserve">    </w:t>
+      </w:r>
+      <w:proofErr w:type="spellStart"/>
+      <w:proofErr w:type="gramStart"/>
+      <w:r>
+        <w:rPr>
+          <w:rFonts w:ascii="Fira Code" w:eastAsia="Times New Roman" w:hAnsi="Fira Code" w:cs="Fira Code"/>
+          <w:color w:val="CDF861"/>
+          <w:kern w:val="0"/>
+          <w:sz w:val="21"/>
+          <w:szCs w:val="21"/>
+          <w:lang w:eastAsia="en-IN"/>
+          <w14:ligatures w14:val="none"/>
+        </w:rPr>
+        <w:t>useImperativeHandle</w:t>
+      </w:r>
+      <w:proofErr w:type="spellEnd"/>
+      <w:r>
+        <w:rPr>
+          <w:rFonts w:ascii="Fira Code" w:eastAsia="Times New Roman" w:hAnsi="Fira Code" w:cs="Fira Code"/>
+          <w:color w:val="86897A"/>
+          <w:kern w:val="0"/>
+          <w:sz w:val="21"/>
+          <w:szCs w:val="21"/>
+          <w:lang w:eastAsia="en-IN"/>
+          <w14:ligatures w14:val="none"/>
+        </w:rPr>
+        <w:t>(</w:t>
+      </w:r>
+      <w:proofErr w:type="gramEnd"/>
+      <w:r>
+        <w:rPr>
+          <w:rFonts w:ascii="Fira Code" w:eastAsia="Times New Roman" w:hAnsi="Fira Code" w:cs="Fira Code"/>
+          <w:color w:val="EBEBEB"/>
+          <w:kern w:val="0"/>
+          <w:sz w:val="21"/>
+          <w:szCs w:val="21"/>
+          <w:lang w:eastAsia="en-IN"/>
+          <w14:ligatures w14:val="none"/>
+        </w:rPr>
+        <w:t>ref</w:t>
+      </w:r>
+      <w:r>
+        <w:rPr>
+          <w:rFonts w:ascii="Fira Code" w:eastAsia="Times New Roman" w:hAnsi="Fira Code" w:cs="Fira Code"/>
+          <w:color w:val="86897A"/>
+          <w:kern w:val="0"/>
+          <w:sz w:val="21"/>
+          <w:szCs w:val="21"/>
+          <w:lang w:eastAsia="en-IN"/>
+          <w14:ligatures w14:val="none"/>
+        </w:rPr>
+        <w:t>,</w:t>
+      </w:r>
+      <w:r>
+        <w:rPr>
+          <w:rFonts w:ascii="Fira Code" w:eastAsia="Times New Roman" w:hAnsi="Fira Code" w:cs="Fira Code"/>
+          <w:color w:val="BBBBBB"/>
+          <w:kern w:val="0"/>
+          <w:sz w:val="21"/>
+          <w:szCs w:val="21"/>
+          <w:lang w:eastAsia="en-IN"/>
+          <w14:ligatures w14:val="none"/>
+        </w:rPr>
+        <w:t xml:space="preserve"> </w:t>
+      </w:r>
+      <w:r>
+        <w:rPr>
+          <w:rFonts w:ascii="Fira Code" w:eastAsia="Times New Roman" w:hAnsi="Fira Code" w:cs="Fira Code"/>
+          <w:color w:val="86897A"/>
+          <w:kern w:val="0"/>
+          <w:sz w:val="21"/>
+          <w:szCs w:val="21"/>
+          <w:lang w:eastAsia="en-IN"/>
+          <w14:ligatures w14:val="none"/>
+        </w:rPr>
+        <w:t>()</w:t>
+      </w:r>
+      <w:r>
+        <w:rPr>
+          <w:rFonts w:ascii="Fira Code" w:eastAsia="Times New Roman" w:hAnsi="Fira Code" w:cs="Fira Code"/>
+          <w:color w:val="BBBBBB"/>
+          <w:kern w:val="0"/>
+          <w:sz w:val="21"/>
+          <w:szCs w:val="21"/>
+          <w:lang w:eastAsia="en-IN"/>
+          <w14:ligatures w14:val="none"/>
+        </w:rPr>
+        <w:t xml:space="preserve"> </w:t>
+      </w:r>
+      <w:r>
+        <w:rPr>
+          <w:rFonts w:ascii="Fira Code" w:eastAsia="Times New Roman" w:hAnsi="Fira Code" w:cs="Fira Code"/>
+          <w:color w:val="B3E8B4"/>
+          <w:kern w:val="0"/>
+          <w:sz w:val="21"/>
+          <w:szCs w:val="21"/>
+          <w:lang w:eastAsia="en-IN"/>
+          <w14:ligatures w14:val="none"/>
+        </w:rPr>
+        <w:t>=&gt;</w:t>
+      </w:r>
+      <w:r>
+        <w:rPr>
+          <w:rFonts w:ascii="Fira Code" w:eastAsia="Times New Roman" w:hAnsi="Fira Code" w:cs="Fira Code"/>
+          <w:color w:val="BBBBBB"/>
+          <w:kern w:val="0"/>
+          <w:sz w:val="21"/>
+          <w:szCs w:val="21"/>
+          <w:lang w:eastAsia="en-IN"/>
+          <w14:ligatures w14:val="none"/>
+        </w:rPr>
+        <w:t xml:space="preserve"> </w:t>
+      </w:r>
+      <w:r>
+        <w:rPr>
+          <w:rFonts w:ascii="Fira Code" w:eastAsia="Times New Roman" w:hAnsi="Fira Code" w:cs="Fira Code"/>
+          <w:color w:val="86897A"/>
+          <w:kern w:val="0"/>
+          <w:sz w:val="21"/>
+          <w:szCs w:val="21"/>
+          <w:lang w:eastAsia="en-IN"/>
+          <w14:ligatures w14:val="none"/>
+        </w:rPr>
+        <w:t>{</w:t>
+      </w:r>
+    </w:p>
+    <w:p>
+      <w:pPr>
+        <w:shd w:val="clear" w:color="auto" w:fill="1A1A1A"/>
+        <w:spacing w:after="0" w:line="345" w:lineRule="atLeast"/>
+        <w:rPr>
+          <w:rFonts w:ascii="Fira Code" w:eastAsia="Times New Roman" w:hAnsi="Fira Code" w:cs="Fira Code"/>
+          <w:color w:val="BBBBBB"/>
+          <w:kern w:val="0"/>
+          <w:sz w:val="21"/>
+          <w:szCs w:val="21"/>
+          <w:lang w:eastAsia="en-IN"/>
+          <w14:ligatures w14:val="none"/>
+        </w:rPr>
+      </w:pPr>
+      <w:r>
+        <w:rPr>
+          <w:rFonts w:ascii="Fira Code" w:eastAsia="Times New Roman" w:hAnsi="Fira Code" w:cs="Fira Code"/>
+          <w:color w:val="BBBBBB"/>
+          <w:kern w:val="0"/>
+          <w:sz w:val="21"/>
+          <w:szCs w:val="21"/>
+          <w:lang w:eastAsia="en-IN"/>
+          <w14:ligatures w14:val="none"/>
+        </w:rPr>
+        <w:t xml:space="preserve">        </w:t>
+      </w:r>
+      <w:r>
+        <w:rPr>
+          <w:rFonts w:ascii="Fira Code" w:eastAsia="Times New Roman" w:hAnsi="Fira Code" w:cs="Fira Code"/>
+          <w:color w:val="A390FF"/>
+          <w:kern w:val="0"/>
+          <w:sz w:val="21"/>
+          <w:szCs w:val="21"/>
+          <w:lang w:eastAsia="en-IN"/>
+          <w14:ligatures w14:val="none"/>
+        </w:rPr>
+        <w:t>return</w:t>
+      </w:r>
+      <w:r>
+        <w:rPr>
+          <w:rFonts w:ascii="Fira Code" w:eastAsia="Times New Roman" w:hAnsi="Fira Code" w:cs="Fira Code"/>
+          <w:color w:val="BBBBBB"/>
+          <w:kern w:val="0"/>
+          <w:sz w:val="21"/>
+          <w:szCs w:val="21"/>
+          <w:lang w:eastAsia="en-IN"/>
+          <w14:ligatures w14:val="none"/>
+        </w:rPr>
+        <w:t xml:space="preserve"> </w:t>
+      </w:r>
+      <w:r>
+        <w:rPr>
+          <w:rFonts w:ascii="Fira Code" w:eastAsia="Times New Roman" w:hAnsi="Fira Code" w:cs="Fira Code"/>
+          <w:color w:val="86897A"/>
+          <w:kern w:val="0"/>
+          <w:sz w:val="21"/>
+          <w:szCs w:val="21"/>
+          <w:lang w:eastAsia="en-IN"/>
+          <w14:ligatures w14:val="none"/>
+        </w:rPr>
+        <w:t>{</w:t>
+      </w:r>
+    </w:p>
+    <w:p>
+      <w:pPr>
+        <w:shd w:val="clear" w:color="auto" w:fill="1A1A1A"/>
+        <w:spacing w:after="0" w:line="345" w:lineRule="atLeast"/>
+        <w:rPr>
+          <w:rFonts w:ascii="Fira Code" w:eastAsia="Times New Roman" w:hAnsi="Fira Code" w:cs="Fira Code"/>
+          <w:color w:val="BBBBBB"/>
+          <w:kern w:val="0"/>
+          <w:sz w:val="21"/>
+          <w:szCs w:val="21"/>
+          <w:lang w:eastAsia="en-IN"/>
+          <w14:ligatures w14:val="none"/>
+        </w:rPr>
+      </w:pPr>
+      <w:r>
+        <w:rPr>
+          <w:rFonts w:ascii="Fira Code" w:eastAsia="Times New Roman" w:hAnsi="Fira Code" w:cs="Fira Code"/>
+          <w:color w:val="BBBBBB"/>
+          <w:kern w:val="0"/>
+          <w:sz w:val="21"/>
+          <w:szCs w:val="21"/>
+          <w:lang w:eastAsia="en-IN"/>
+          <w14:ligatures w14:val="none"/>
+        </w:rPr>
+        <w:t xml:space="preserve">            </w:t>
+      </w:r>
+      <w:r>
+        <w:rPr>
+          <w:rFonts w:ascii="Fira Code" w:eastAsia="Times New Roman" w:hAnsi="Fira Code" w:cs="Fira Code"/>
+          <w:color w:val="CDF861"/>
+          <w:kern w:val="0"/>
+          <w:sz w:val="21"/>
+          <w:szCs w:val="21"/>
+          <w:lang w:eastAsia="en-IN"/>
+          <w14:ligatures w14:val="none"/>
+        </w:rPr>
+        <w:t>reset</w:t>
+      </w:r>
+    </w:p>
+    <w:p>
+      <w:pPr>
+        <w:shd w:val="clear" w:color="auto" w:fill="1A1A1A"/>
+        <w:spacing w:after="0" w:line="345" w:lineRule="atLeast"/>
+        <w:rPr>
+          <w:rFonts w:ascii="Fira Code" w:eastAsia="Times New Roman" w:hAnsi="Fira Code" w:cs="Fira Code"/>
+          <w:color w:val="BBBBBB"/>
+          <w:kern w:val="0"/>
+          <w:sz w:val="21"/>
+          <w:szCs w:val="21"/>
+          <w:lang w:eastAsia="en-IN"/>
+          <w14:ligatures w14:val="none"/>
+        </w:rPr>
+      </w:pPr>
+      <w:r>
+        <w:rPr>
+          <w:rFonts w:ascii="Fira Code" w:eastAsia="Times New Roman" w:hAnsi="Fira Code" w:cs="Fira Code"/>
+          <w:color w:val="BBBBBB"/>
+          <w:kern w:val="0"/>
+          <w:sz w:val="21"/>
+          <w:szCs w:val="21"/>
+          <w:lang w:eastAsia="en-IN"/>
+          <w14:ligatures w14:val="none"/>
+        </w:rPr>
+        <w:t xml:space="preserve">        </w:t>
+      </w:r>
+      <w:r>
+        <w:rPr>
+          <w:rFonts w:ascii="Fira Code" w:eastAsia="Times New Roman" w:hAnsi="Fira Code" w:cs="Fira Code"/>
+          <w:color w:val="86897A"/>
+          <w:kern w:val="0"/>
+          <w:sz w:val="21"/>
+          <w:szCs w:val="21"/>
+          <w:lang w:eastAsia="en-IN"/>
+          <w14:ligatures w14:val="none"/>
+        </w:rPr>
+        <w:t>}</w:t>
+      </w:r>
+    </w:p>
+    <w:p>
+      <w:pPr>
+        <w:shd w:val="clear" w:color="auto" w:fill="1A1A1A"/>
+        <w:spacing w:after="0" w:line="345" w:lineRule="atLeast"/>
+        <w:rPr>
+          <w:rFonts w:ascii="Fira Code" w:eastAsia="Times New Roman" w:hAnsi="Fira Code" w:cs="Fira Code"/>
+          <w:color w:val="BBBBBB"/>
+          <w:kern w:val="0"/>
+          <w:sz w:val="21"/>
+          <w:szCs w:val="21"/>
+          <w:lang w:eastAsia="en-IN"/>
+          <w14:ligatures w14:val="none"/>
+        </w:rPr>
+      </w:pPr>
+      <w:r>
+        <w:rPr>
+          <w:rFonts w:ascii="Fira Code" w:eastAsia="Times New Roman" w:hAnsi="Fira Code" w:cs="Fira Code"/>
+          <w:color w:val="BBBBBB"/>
+          <w:kern w:val="0"/>
+          <w:sz w:val="21"/>
+          <w:szCs w:val="21"/>
+          <w:lang w:eastAsia="en-IN"/>
+          <w14:ligatures w14:val="none"/>
+        </w:rPr>
+        <w:t xml:space="preserve">    </w:t>
+      </w:r>
+      <w:r>
+        <w:rPr>
+          <w:rFonts w:ascii="Fira Code" w:eastAsia="Times New Roman" w:hAnsi="Fira Code" w:cs="Fira Code"/>
+          <w:color w:val="86897A"/>
+          <w:kern w:val="0"/>
+          <w:sz w:val="21"/>
+          <w:szCs w:val="21"/>
+          <w:lang w:eastAsia="en-IN"/>
+          <w14:ligatures w14:val="none"/>
+        </w:rPr>
+        <w:t>}</w:t>
+      </w:r>
+      <w:r>
+        <w:rPr>
+          <w:rFonts w:ascii="Fira Code" w:eastAsia="Times New Roman" w:hAnsi="Fira Code" w:cs="Fira Code"/>
+          <w:color w:val="86897A"/>
+          <w:kern w:val="0"/>
+          <w:sz w:val="21"/>
+          <w:szCs w:val="21"/>
+          <w:lang w:eastAsia="en-IN"/>
+          <w14:ligatures w14:val="none"/>
+        </w:rPr>
+        <w:t>,[]</w:t>
+      </w:r>
+      <w:r>
+        <w:rPr>
+          <w:rFonts w:ascii="Fira Code" w:eastAsia="Times New Roman" w:hAnsi="Fira Code" w:cs="Fira Code"/>
+          <w:color w:val="86897A"/>
+          <w:kern w:val="0"/>
+          <w:sz w:val="21"/>
+          <w:szCs w:val="21"/>
+          <w:lang w:eastAsia="en-IN"/>
+          <w14:ligatures w14:val="none"/>
+        </w:rPr>
+        <w:t>)</w:t>
+      </w:r>
+    </w:p>
+    <w:p>
+      <w:pPr>
+        <w:pStyle w:val="ListParagraph"/>
+        <w:ind w:left="1440"/>
+        <w:rPr>
+          <w:b/>
+          <w:bCs/>
+          <w:sz w:val="24"/>
+          <w:szCs w:val="24"/>
+          <w:lang w:val="en-US"/>
+        </w:rPr>
+      </w:pPr>
     </w:p>
     <w:p>
       <w:pPr>
@@ -10255,6 +12429,7 @@
   <w:style w:type="character" w:default="1" w:styleId="DefaultParagraphFont">
     <w:name w:val="Default Paragraph Font"/>
     <w:uiPriority w:val="1"/>
+    <w:semiHidden/>
     <w:unhideWhenUsed/>
   </w:style>
   <w:style w:type="table" w:default="1" w:styleId="TableNormal">

</xml_diff>